<commit_message>
Pruebas funcionales de products y categories terminadas by Paolo :)
</commit_message>
<xml_diff>
--- a/doc/Pruebas Funcionales/Pruebas_Funcionales_Products.docx
+++ b/doc/Pruebas Funcionales/Pruebas_Funcionales_Products.docx
@@ -20,16 +20,7 @@
           <w:sz w:val="28"/>
           <w:szCs w:val="28"/>
         </w:rPr>
-        <w:t>Especificación de casos de prueba funcionales</w:t>
-      </w:r>
-      <w:r>
-        <w:rPr>
-          <w:b/>
-          <w:bCs/>
-          <w:sz w:val="28"/>
-          <w:szCs w:val="28"/>
-        </w:rPr>
-        <w:t xml:space="preserve"> [Productos]</w:t>
+        <w:t>Especificación de casos de prueba funcionales [Productos]</w:t>
       </w:r>
     </w:p>
     <w:p>
@@ -46,14 +37,7 @@
           <w:sz w:val="20"/>
           <w:szCs w:val="20"/>
         </w:rPr>
-        <w:t>(Entrega1</w:t>
-      </w:r>
-      <w:r>
-        <w:rPr>
-          <w:sz w:val="20"/>
-          <w:szCs w:val="20"/>
-        </w:rPr>
-        <w:t>)</w:t>
+        <w:t>(Entrega1)</w:t>
       </w:r>
     </w:p>
     <w:p>
@@ -64,16 +48,17 @@
     <w:tbl>
       <w:tblPr>
         <w:tblW w:w="9975" w:type="dxa"/>
+        <w:tblInd w:w="-10" w:type="dxa"/>
         <w:tblLayout w:type="fixed"/>
         <w:tblCellMar>
           <w:left w:w="10" w:type="dxa"/>
           <w:right w:w="10" w:type="dxa"/>
         </w:tblCellMar>
-        <w:tblLook w:val="04A0" w:firstRow="1" w:lastRow="0" w:firstColumn="1" w:lastColumn="0" w:noHBand="0" w:noVBand="1"/>
+        <w:tblLook w:val="0000" w:firstRow="0" w:lastRow="0" w:firstColumn="0" w:lastColumn="0" w:noHBand="0" w:noVBand="0"/>
       </w:tblPr>
       <w:tblGrid>
-        <w:gridCol w:w="2100"/>
-        <w:gridCol w:w="7875"/>
+        <w:gridCol w:w="2099"/>
+        <w:gridCol w:w="7876"/>
       </w:tblGrid>
       <w:tr>
         <w:tblPrEx>
@@ -84,21 +69,24 @@
         </w:tblPrEx>
         <w:tc>
           <w:tcPr>
-            <w:tcW w:w="2100" w:type="dxa"/>
-            <w:tcBorders>
-              <w:top w:val="single" w:sz="2" w:space="0" w:color="000000"/>
-              <w:left w:val="single" w:sz="2" w:space="0" w:color="000000"/>
-              <w:bottom w:val="single" w:sz="2" w:space="0" w:color="000000"/>
-            </w:tcBorders>
-            <w:shd w:val="clear" w:color="auto" w:fill="C4BC96" w:themeFill="background2" w:themeFillShade="BF"/>
-            <w:tcMar>
-              <w:top w:w="55" w:type="dxa"/>
-              <w:left w:w="55" w:type="dxa"/>
-              <w:bottom w:w="55" w:type="dxa"/>
-              <w:right w:w="55" w:type="dxa"/>
-            </w:tcMar>
-          </w:tcPr>
-          <w:p>
+            <w:tcW w:w="2099" w:type="dxa"/>
+            <w:tcBorders>
+              <w:top w:val="single" w:sz="2" w:space="0" w:color="000001"/>
+              <w:left w:val="single" w:sz="2" w:space="0" w:color="000001"/>
+              <w:bottom w:val="single" w:sz="2" w:space="0" w:color="000001"/>
+            </w:tcBorders>
+            <w:shd w:val="clear" w:color="auto" w:fill="C4BC96"/>
+            <w:tcMar>
+              <w:top w:w="55" w:type="dxa"/>
+              <w:left w:w="55" w:type="dxa"/>
+              <w:bottom w:w="55" w:type="dxa"/>
+              <w:right w:w="55" w:type="dxa"/>
+            </w:tcMar>
+          </w:tcPr>
+          <w:p>
+            <w:pPr>
+              <w:pStyle w:val="Standard"/>
+            </w:pPr>
             <w:r>
               <w:t>Historia de usuario:</w:t>
             </w:r>
@@ -106,42 +94,30 @@
         </w:tc>
         <w:tc>
           <w:tcPr>
-            <w:tcW w:w="7875" w:type="dxa"/>
-            <w:tcBorders>
-              <w:top w:val="single" w:sz="2" w:space="0" w:color="000000"/>
-              <w:left w:val="single" w:sz="2" w:space="0" w:color="000000"/>
-              <w:bottom w:val="single" w:sz="2" w:space="0" w:color="000000"/>
-              <w:right w:val="single" w:sz="2" w:space="0" w:color="000000"/>
-            </w:tcBorders>
-            <w:shd w:val="clear" w:color="auto" w:fill="C4BC96" w:themeFill="background2" w:themeFillShade="BF"/>
-            <w:tcMar>
-              <w:top w:w="55" w:type="dxa"/>
-              <w:left w:w="55" w:type="dxa"/>
-              <w:bottom w:w="55" w:type="dxa"/>
-              <w:right w:w="55" w:type="dxa"/>
-            </w:tcMar>
-          </w:tcPr>
-          <w:p>
-            <w:r>
-              <w:t>Y</w:t>
-            </w:r>
-            <w:r>
-              <w:t xml:space="preserve">o como </w:t>
-            </w:r>
-            <w:r>
-              <w:t xml:space="preserve">usuario de tipo </w:t>
-            </w:r>
-            <w:r>
-              <w:t xml:space="preserve">administrador </w:t>
-            </w:r>
-            <w:r>
-              <w:t>necesito</w:t>
-            </w:r>
-            <w:r>
-              <w:t xml:space="preserve"> poder agregar productos para poder venderlos</w:t>
-            </w:r>
-            <w:r>
-              <w:t xml:space="preserve"> en la página.</w:t>
+            <w:tcW w:w="7876" w:type="dxa"/>
+            <w:tcBorders>
+              <w:top w:val="single" w:sz="2" w:space="0" w:color="000001"/>
+              <w:left w:val="single" w:sz="2" w:space="0" w:color="000001"/>
+              <w:bottom w:val="single" w:sz="2" w:space="0" w:color="000001"/>
+              <w:right w:val="single" w:sz="2" w:space="0" w:color="000001"/>
+            </w:tcBorders>
+            <w:shd w:val="clear" w:color="auto" w:fill="C4BC96"/>
+            <w:tcMar>
+              <w:top w:w="55" w:type="dxa"/>
+              <w:left w:w="55" w:type="dxa"/>
+              <w:bottom w:w="55" w:type="dxa"/>
+              <w:right w:w="55" w:type="dxa"/>
+            </w:tcMar>
+          </w:tcPr>
+          <w:p>
+            <w:pPr>
+              <w:pStyle w:val="Standard"/>
+            </w:pPr>
+            <w:r>
+              <w:t xml:space="preserve">Yo como usuario de tipo administrador necesito poder agregar productos para poder venderlos </w:t>
+            </w:r>
+            <w:r>
+              <w:t>en la página.</w:t>
             </w:r>
           </w:p>
         </w:tc>
@@ -155,12 +131,12 @@
         </w:tblPrEx>
         <w:tc>
           <w:tcPr>
-            <w:tcW w:w="2100" w:type="dxa"/>
-            <w:tcBorders>
-              <w:left w:val="single" w:sz="2" w:space="0" w:color="000000"/>
-              <w:bottom w:val="single" w:sz="2" w:space="0" w:color="000000"/>
-            </w:tcBorders>
-            <w:shd w:val="clear" w:color="auto" w:fill="95B3D7" w:themeFill="accent1" w:themeFillTint="99"/>
+            <w:tcW w:w="2099" w:type="dxa"/>
+            <w:tcBorders>
+              <w:left w:val="single" w:sz="2" w:space="0" w:color="000001"/>
+              <w:bottom w:val="single" w:sz="2" w:space="0" w:color="000001"/>
+            </w:tcBorders>
+            <w:shd w:val="clear" w:color="auto" w:fill="95B3D7"/>
             <w:tcMar>
               <w:top w:w="55" w:type="dxa"/>
               <w:left w:w="55" w:type="dxa"/>
@@ -173,23 +149,17 @@
               <w:pStyle w:val="TableContents"/>
             </w:pPr>
             <w:r>
-              <w:t>Escenario#{</w:t>
-            </w:r>
-            <w:r>
-              <w:t>1</w:t>
-            </w:r>
-            <w:r>
-              <w:t>}:</w:t>
-            </w:r>
-          </w:p>
-        </w:tc>
-        <w:tc>
-          <w:tcPr>
-            <w:tcW w:w="7875" w:type="dxa"/>
-            <w:tcBorders>
-              <w:left w:val="single" w:sz="2" w:space="0" w:color="000000"/>
-              <w:bottom w:val="single" w:sz="2" w:space="0" w:color="000000"/>
-              <w:right w:val="single" w:sz="2" w:space="0" w:color="000000"/>
+              <w:t>Escenario#1:</w:t>
+            </w:r>
+          </w:p>
+        </w:tc>
+        <w:tc>
+          <w:tcPr>
+            <w:tcW w:w="7876" w:type="dxa"/>
+            <w:tcBorders>
+              <w:left w:val="single" w:sz="2" w:space="0" w:color="000001"/>
+              <w:bottom w:val="single" w:sz="2" w:space="0" w:color="000001"/>
+              <w:right w:val="single" w:sz="2" w:space="0" w:color="000001"/>
             </w:tcBorders>
             <w:tcMar>
               <w:top w:w="55" w:type="dxa"/>
@@ -203,13 +173,7 @@
               <w:pStyle w:val="TableContents"/>
             </w:pPr>
             <w:r>
-              <w:t>Estoy en el URL:</w:t>
-            </w:r>
-            <w:r>
-              <w:t xml:space="preserve"> </w:t>
-            </w:r>
-            <w:r>
-              <w:t>http://localhost/GOA/Sof/tiendaPrueba/products</w:t>
+              <w:t>Estoy en el URL: http://localhost/GOA/Sof/tiendaPrueba/products</w:t>
             </w:r>
           </w:p>
         </w:tc>
@@ -223,10 +187,10 @@
         </w:tblPrEx>
         <w:tc>
           <w:tcPr>
-            <w:tcW w:w="2100" w:type="dxa"/>
-            <w:tcBorders>
-              <w:left w:val="single" w:sz="2" w:space="0" w:color="000000"/>
-              <w:bottom w:val="single" w:sz="2" w:space="0" w:color="000000"/>
+            <w:tcW w:w="2099" w:type="dxa"/>
+            <w:tcBorders>
+              <w:left w:val="single" w:sz="2" w:space="0" w:color="000001"/>
+              <w:bottom w:val="single" w:sz="2" w:space="0" w:color="000001"/>
             </w:tcBorders>
             <w:tcMar>
               <w:top w:w="55" w:type="dxa"/>
@@ -246,11 +210,11 @@
         </w:tc>
         <w:tc>
           <w:tcPr>
-            <w:tcW w:w="7875" w:type="dxa"/>
-            <w:tcBorders>
-              <w:left w:val="single" w:sz="2" w:space="0" w:color="000000"/>
-              <w:bottom w:val="single" w:sz="2" w:space="0" w:color="000000"/>
-              <w:right w:val="single" w:sz="2" w:space="0" w:color="000000"/>
+            <w:tcW w:w="7876" w:type="dxa"/>
+            <w:tcBorders>
+              <w:left w:val="single" w:sz="2" w:space="0" w:color="000001"/>
+              <w:bottom w:val="single" w:sz="2" w:space="0" w:color="000001"/>
+              <w:right w:val="single" w:sz="2" w:space="0" w:color="000001"/>
             </w:tcBorders>
             <w:tcMar>
               <w:top w:w="55" w:type="dxa"/>
@@ -267,7 +231,7 @@
                 <w:left w:w="10" w:type="dxa"/>
                 <w:right w:w="10" w:type="dxa"/>
               </w:tblCellMar>
-              <w:tblLook w:val="04A0" w:firstRow="1" w:lastRow="0" w:firstColumn="1" w:lastColumn="0" w:noHBand="0" w:noVBand="1"/>
+              <w:tblLook w:val="0000" w:firstRow="0" w:lastRow="0" w:firstColumn="0" w:lastColumn="0" w:noHBand="0" w:noVBand="0"/>
             </w:tblPr>
             <w:tblGrid>
               <w:gridCol w:w="7765"/>
@@ -283,10 +247,10 @@
                 <w:tcPr>
                   <w:tcW w:w="7765" w:type="dxa"/>
                   <w:tcBorders>
-                    <w:top w:val="single" w:sz="2" w:space="0" w:color="000000"/>
-                    <w:left w:val="single" w:sz="2" w:space="0" w:color="000000"/>
-                    <w:bottom w:val="single" w:sz="2" w:space="0" w:color="000000"/>
-                    <w:right w:val="single" w:sz="2" w:space="0" w:color="000000"/>
+                    <w:top w:val="single" w:sz="2" w:space="0" w:color="000001"/>
+                    <w:left w:val="single" w:sz="2" w:space="0" w:color="000001"/>
+                    <w:bottom w:val="single" w:sz="2" w:space="0" w:color="000001"/>
+                    <w:right w:val="single" w:sz="2" w:space="0" w:color="000001"/>
                   </w:tcBorders>
                   <w:tcMar>
                     <w:top w:w="55" w:type="dxa"/>
@@ -300,10 +264,7 @@
                     <w:pStyle w:val="TableContents"/>
                   </w:pPr>
                   <w:r>
-                    <w:t xml:space="preserve">1. </w:t>
-                  </w:r>
-                  <w:r>
-                    <w:t xml:space="preserve">Elijo el botón de “New </w:t>
+                    <w:t xml:space="preserve">1. Elijo el botón de “New </w:t>
                   </w:r>
                   <w:proofErr w:type="spellStart"/>
                   <w:r>
@@ -311,16 +272,10 @@
                   </w:r>
                   <w:proofErr w:type="spellEnd"/>
                   <w:r>
-                    <w:t xml:space="preserve">” y a continuación me aparecen los campos a llenar. Se debe llenar el nombre, el precio, la cantidad, el peso, </w:t>
-                  </w:r>
-                  <w:r>
-                    <w:t xml:space="preserve">el volumen y </w:t>
-                  </w:r>
-                  <w:r>
-                    <w:t>una descripción</w:t>
-                  </w:r>
-                  <w:r>
-                    <w:t xml:space="preserve"> del producto. Además se sube una imagen del producto.</w:t>
+                    <w:t>” y a continuación me aparecen los campos a llenar. Se debe llenar el nombre, el precio, la cantidad, el peso, el volumen y</w:t>
+                  </w:r>
+                  <w:r>
+                    <w:t xml:space="preserve"> una descripción del producto. Además se sube una imagen del producto.</w:t>
                   </w:r>
                 </w:p>
               </w:tc>
@@ -336,9 +291,9 @@
                 <w:tcPr>
                   <w:tcW w:w="7765" w:type="dxa"/>
                   <w:tcBorders>
-                    <w:left w:val="single" w:sz="2" w:space="0" w:color="000000"/>
-                    <w:bottom w:val="single" w:sz="2" w:space="0" w:color="000000"/>
-                    <w:right w:val="single" w:sz="2" w:space="0" w:color="000000"/>
+                    <w:left w:val="single" w:sz="2" w:space="0" w:color="000001"/>
+                    <w:bottom w:val="single" w:sz="2" w:space="0" w:color="000001"/>
+                    <w:right w:val="single" w:sz="2" w:space="0" w:color="000001"/>
                   </w:tcBorders>
                   <w:tcMar>
                     <w:top w:w="55" w:type="dxa"/>
@@ -352,10 +307,7 @@
                     <w:pStyle w:val="TableContents"/>
                   </w:pPr>
                   <w:r>
-                    <w:t>2. Selecciono</w:t>
-                  </w:r>
-                  <w:r>
-                    <w:t xml:space="preserve"> una categoría para el producto nuevo. </w:t>
+                    <w:t>2. Selecciono una categoría para el producto nuevo.</w:t>
                   </w:r>
                 </w:p>
               </w:tc>
@@ -371,9 +323,9 @@
                 <w:tcPr>
                   <w:tcW w:w="7765" w:type="dxa"/>
                   <w:tcBorders>
-                    <w:left w:val="single" w:sz="2" w:space="0" w:color="000000"/>
-                    <w:bottom w:val="single" w:sz="2" w:space="0" w:color="000000"/>
-                    <w:right w:val="single" w:sz="2" w:space="0" w:color="000000"/>
+                    <w:left w:val="single" w:sz="2" w:space="0" w:color="000001"/>
+                    <w:bottom w:val="single" w:sz="2" w:space="0" w:color="000001"/>
+                    <w:right w:val="single" w:sz="2" w:space="0" w:color="000001"/>
                   </w:tcBorders>
                   <w:tcMar>
                     <w:top w:w="55" w:type="dxa"/>
@@ -387,10 +339,7 @@
                     <w:pStyle w:val="TableContents"/>
                   </w:pPr>
                   <w:r>
-                    <w:t>3.</w:t>
-                  </w:r>
-                  <w:r>
-                    <w:t xml:space="preserve"> Se escoge que el producto vaya a estar habilitado o deshabilitado mediante la casilla del </w:t>
+                    <w:t xml:space="preserve">3. Se escoge que el producto vaya a estar habilitado o deshabilitado mediante la casilla del </w:t>
                   </w:r>
                   <w:proofErr w:type="spellStart"/>
                   <w:r>
@@ -398,7 +347,7 @@
                   </w:r>
                   <w:proofErr w:type="spellEnd"/>
                   <w:r>
-                    <w:t xml:space="preserve">. </w:t>
+                    <w:t>.</w:t>
                   </w:r>
                 </w:p>
               </w:tc>
@@ -414,9 +363,9 @@
                 <w:tcPr>
                   <w:tcW w:w="7765" w:type="dxa"/>
                   <w:tcBorders>
-                    <w:left w:val="single" w:sz="2" w:space="0" w:color="000000"/>
-                    <w:bottom w:val="single" w:sz="2" w:space="0" w:color="000000"/>
-                    <w:right w:val="single" w:sz="2" w:space="0" w:color="000000"/>
+                    <w:left w:val="single" w:sz="2" w:space="0" w:color="000001"/>
+                    <w:bottom w:val="single" w:sz="2" w:space="0" w:color="000001"/>
+                    <w:right w:val="single" w:sz="2" w:space="0" w:color="000001"/>
                   </w:tcBorders>
                   <w:tcMar>
                     <w:top w:w="55" w:type="dxa"/>
@@ -460,10 +409,10 @@
         </w:tblPrEx>
         <w:tc>
           <w:tcPr>
-            <w:tcW w:w="2100" w:type="dxa"/>
-            <w:tcBorders>
-              <w:left w:val="single" w:sz="2" w:space="0" w:color="000000"/>
-              <w:bottom w:val="single" w:sz="2" w:space="0" w:color="000000"/>
+            <w:tcW w:w="2099" w:type="dxa"/>
+            <w:tcBorders>
+              <w:left w:val="single" w:sz="2" w:space="0" w:color="000001"/>
+              <w:bottom w:val="single" w:sz="2" w:space="0" w:color="000001"/>
             </w:tcBorders>
             <w:tcMar>
               <w:top w:w="55" w:type="dxa"/>
@@ -483,11 +432,11 @@
         </w:tc>
         <w:tc>
           <w:tcPr>
-            <w:tcW w:w="7875" w:type="dxa"/>
-            <w:tcBorders>
-              <w:left w:val="single" w:sz="2" w:space="0" w:color="000000"/>
-              <w:bottom w:val="single" w:sz="2" w:space="0" w:color="000000"/>
-              <w:right w:val="single" w:sz="2" w:space="0" w:color="000000"/>
+            <w:tcW w:w="7876" w:type="dxa"/>
+            <w:tcBorders>
+              <w:left w:val="single" w:sz="2" w:space="0" w:color="000001"/>
+              <w:bottom w:val="single" w:sz="2" w:space="0" w:color="000001"/>
+              <w:right w:val="single" w:sz="2" w:space="0" w:color="000001"/>
             </w:tcBorders>
             <w:tcMar>
               <w:top w:w="55" w:type="dxa"/>
@@ -504,7 +453,7 @@
                 <w:left w:w="10" w:type="dxa"/>
                 <w:right w:w="10" w:type="dxa"/>
               </w:tblCellMar>
-              <w:tblLook w:val="04A0" w:firstRow="1" w:lastRow="0" w:firstColumn="1" w:lastColumn="0" w:noHBand="0" w:noVBand="1"/>
+              <w:tblLook w:val="0000" w:firstRow="0" w:lastRow="0" w:firstColumn="0" w:lastColumn="0" w:noHBand="0" w:noVBand="0"/>
             </w:tblPr>
             <w:tblGrid>
               <w:gridCol w:w="7765"/>
@@ -520,10 +469,10 @@
                 <w:tcPr>
                   <w:tcW w:w="7765" w:type="dxa"/>
                   <w:tcBorders>
-                    <w:top w:val="single" w:sz="2" w:space="0" w:color="000000"/>
-                    <w:left w:val="single" w:sz="2" w:space="0" w:color="000000"/>
-                    <w:bottom w:val="single" w:sz="2" w:space="0" w:color="000000"/>
-                    <w:right w:val="single" w:sz="2" w:space="0" w:color="000000"/>
+                    <w:top w:val="single" w:sz="2" w:space="0" w:color="000001"/>
+                    <w:left w:val="single" w:sz="2" w:space="0" w:color="000001"/>
+                    <w:bottom w:val="single" w:sz="2" w:space="0" w:color="000001"/>
+                    <w:right w:val="single" w:sz="2" w:space="0" w:color="000001"/>
                   </w:tcBorders>
                   <w:tcMar>
                     <w:top w:w="55" w:type="dxa"/>
@@ -537,7 +486,7 @@
                     <w:pStyle w:val="TableContents"/>
                   </w:pPr>
                   <w:r>
-                    <w:t xml:space="preserve">En pantalla sale un mensaje de flash diciendo que el producto ha sido añadido. Y redirige a la página del índice de los productos. </w:t>
+                    <w:t>En pantalla sale un mensaje de flash diciendo que el producto ha sido añadido. Y redirige a la página del índice de los productos.</w:t>
                   </w:r>
                 </w:p>
               </w:tc>
@@ -553,9 +502,9 @@
                 <w:tcPr>
                   <w:tcW w:w="7765" w:type="dxa"/>
                   <w:tcBorders>
-                    <w:left w:val="single" w:sz="2" w:space="0" w:color="000000"/>
-                    <w:bottom w:val="single" w:sz="2" w:space="0" w:color="000000"/>
-                    <w:right w:val="single" w:sz="2" w:space="0" w:color="000000"/>
+                    <w:left w:val="single" w:sz="2" w:space="0" w:color="000001"/>
+                    <w:bottom w:val="single" w:sz="2" w:space="0" w:color="000001"/>
+                    <w:right w:val="single" w:sz="2" w:space="0" w:color="000001"/>
                   </w:tcBorders>
                   <w:tcMar>
                     <w:top w:w="55" w:type="dxa"/>
@@ -591,10 +540,10 @@
         </w:tblPrEx>
         <w:tc>
           <w:tcPr>
-            <w:tcW w:w="2100" w:type="dxa"/>
-            <w:tcBorders>
-              <w:left w:val="single" w:sz="2" w:space="0" w:color="000000"/>
-              <w:bottom w:val="single" w:sz="2" w:space="0" w:color="000000"/>
+            <w:tcW w:w="2099" w:type="dxa"/>
+            <w:tcBorders>
+              <w:left w:val="single" w:sz="2" w:space="0" w:color="000001"/>
+              <w:bottom w:val="single" w:sz="2" w:space="0" w:color="000001"/>
             </w:tcBorders>
             <w:tcMar>
               <w:top w:w="55" w:type="dxa"/>
@@ -614,11 +563,11 @@
         </w:tc>
         <w:tc>
           <w:tcPr>
-            <w:tcW w:w="7875" w:type="dxa"/>
-            <w:tcBorders>
-              <w:left w:val="single" w:sz="2" w:space="0" w:color="000000"/>
-              <w:bottom w:val="single" w:sz="2" w:space="0" w:color="000000"/>
-              <w:right w:val="single" w:sz="2" w:space="0" w:color="000000"/>
+            <w:tcW w:w="7876" w:type="dxa"/>
+            <w:tcBorders>
+              <w:left w:val="single" w:sz="2" w:space="0" w:color="000001"/>
+              <w:bottom w:val="single" w:sz="2" w:space="0" w:color="000001"/>
+              <w:right w:val="single" w:sz="2" w:space="0" w:color="000001"/>
             </w:tcBorders>
             <w:tcMar>
               <w:top w:w="55" w:type="dxa"/>
@@ -632,10 +581,7 @@
               <w:pStyle w:val="TableContents"/>
             </w:pPr>
             <w:r>
-              <w:t xml:space="preserve">100% </w:t>
-            </w:r>
-            <w:r>
-              <w:t>se añade producto correctamente en sistema y base de datos.</w:t>
+              <w:t>100% se añade producto correctamente en sistema y base de datos.</w:t>
             </w:r>
           </w:p>
         </w:tc>
@@ -649,12 +595,12 @@
         </w:tblPrEx>
         <w:tc>
           <w:tcPr>
-            <w:tcW w:w="2100" w:type="dxa"/>
-            <w:tcBorders>
-              <w:left w:val="single" w:sz="2" w:space="0" w:color="000000"/>
-              <w:bottom w:val="single" w:sz="2" w:space="0" w:color="000000"/>
-            </w:tcBorders>
-            <w:shd w:val="clear" w:color="auto" w:fill="95B3D7" w:themeFill="accent1" w:themeFillTint="99"/>
+            <w:tcW w:w="2099" w:type="dxa"/>
+            <w:tcBorders>
+              <w:left w:val="single" w:sz="2" w:space="0" w:color="000001"/>
+              <w:bottom w:val="single" w:sz="2" w:space="0" w:color="000001"/>
+            </w:tcBorders>
+            <w:shd w:val="clear" w:color="auto" w:fill="95B3D7"/>
             <w:tcMar>
               <w:top w:w="55" w:type="dxa"/>
               <w:left w:w="55" w:type="dxa"/>
@@ -667,26 +613,17 @@
               <w:pStyle w:val="TableContents"/>
             </w:pPr>
             <w:r>
-              <w:t>Escenario</w:t>
-            </w:r>
-            <w:r>
-              <w:t>#{</w:t>
-            </w:r>
-            <w:r>
-              <w:t>2</w:t>
-            </w:r>
-            <w:r>
-              <w:t>}:</w:t>
-            </w:r>
-          </w:p>
-        </w:tc>
-        <w:tc>
-          <w:tcPr>
-            <w:tcW w:w="7875" w:type="dxa"/>
-            <w:tcBorders>
-              <w:left w:val="single" w:sz="2" w:space="0" w:color="000000"/>
-              <w:bottom w:val="single" w:sz="2" w:space="0" w:color="000000"/>
-              <w:right w:val="single" w:sz="2" w:space="0" w:color="000000"/>
+              <w:t>Escenario#2:</w:t>
+            </w:r>
+          </w:p>
+        </w:tc>
+        <w:tc>
+          <w:tcPr>
+            <w:tcW w:w="7876" w:type="dxa"/>
+            <w:tcBorders>
+              <w:left w:val="single" w:sz="2" w:space="0" w:color="000001"/>
+              <w:bottom w:val="single" w:sz="2" w:space="0" w:color="000001"/>
+              <w:right w:val="single" w:sz="2" w:space="0" w:color="000001"/>
             </w:tcBorders>
             <w:tcMar>
               <w:top w:w="55" w:type="dxa"/>
@@ -700,13 +637,7 @@
               <w:pStyle w:val="TableContents"/>
             </w:pPr>
             <w:r>
-              <w:t>Estoy en el URL:</w:t>
-            </w:r>
-            <w:r>
-              <w:t xml:space="preserve"> </w:t>
-            </w:r>
-            <w:r>
-              <w:t>http://localhost/GOA/Sof/tiendaPrueba/products</w:t>
+              <w:t>Estoy en el URL: http://localhost/GOA/Sof/tiendaPrueba/products</w:t>
             </w:r>
           </w:p>
         </w:tc>
@@ -720,10 +651,10 @@
         </w:tblPrEx>
         <w:tc>
           <w:tcPr>
-            <w:tcW w:w="2100" w:type="dxa"/>
-            <w:tcBorders>
-              <w:left w:val="single" w:sz="2" w:space="0" w:color="000000"/>
-              <w:bottom w:val="single" w:sz="2" w:space="0" w:color="000000"/>
+            <w:tcW w:w="2099" w:type="dxa"/>
+            <w:tcBorders>
+              <w:left w:val="single" w:sz="2" w:space="0" w:color="000001"/>
+              <w:bottom w:val="single" w:sz="2" w:space="0" w:color="000001"/>
             </w:tcBorders>
             <w:tcMar>
               <w:top w:w="55" w:type="dxa"/>
@@ -743,11 +674,11 @@
         </w:tc>
         <w:tc>
           <w:tcPr>
-            <w:tcW w:w="7875" w:type="dxa"/>
-            <w:tcBorders>
-              <w:left w:val="single" w:sz="2" w:space="0" w:color="000000"/>
-              <w:bottom w:val="single" w:sz="2" w:space="0" w:color="000000"/>
-              <w:right w:val="single" w:sz="2" w:space="0" w:color="000000"/>
+            <w:tcW w:w="7876" w:type="dxa"/>
+            <w:tcBorders>
+              <w:left w:val="single" w:sz="2" w:space="0" w:color="000001"/>
+              <w:bottom w:val="single" w:sz="2" w:space="0" w:color="000001"/>
+              <w:right w:val="single" w:sz="2" w:space="0" w:color="000001"/>
             </w:tcBorders>
             <w:tcMar>
               <w:top w:w="55" w:type="dxa"/>
@@ -764,7 +695,7 @@
                 <w:left w:w="10" w:type="dxa"/>
                 <w:right w:w="10" w:type="dxa"/>
               </w:tblCellMar>
-              <w:tblLook w:val="04A0" w:firstRow="1" w:lastRow="0" w:firstColumn="1" w:lastColumn="0" w:noHBand="0" w:noVBand="1"/>
+              <w:tblLook w:val="0000" w:firstRow="0" w:lastRow="0" w:firstColumn="0" w:lastColumn="0" w:noHBand="0" w:noVBand="0"/>
             </w:tblPr>
             <w:tblGrid>
               <w:gridCol w:w="7765"/>
@@ -780,10 +711,10 @@
                 <w:tcPr>
                   <w:tcW w:w="7765" w:type="dxa"/>
                   <w:tcBorders>
-                    <w:top w:val="single" w:sz="2" w:space="0" w:color="000000"/>
-                    <w:left w:val="single" w:sz="2" w:space="0" w:color="000000"/>
-                    <w:bottom w:val="single" w:sz="2" w:space="0" w:color="000000"/>
-                    <w:right w:val="single" w:sz="2" w:space="0" w:color="000000"/>
+                    <w:top w:val="single" w:sz="2" w:space="0" w:color="000001"/>
+                    <w:left w:val="single" w:sz="2" w:space="0" w:color="000001"/>
+                    <w:bottom w:val="single" w:sz="2" w:space="0" w:color="000001"/>
+                    <w:right w:val="single" w:sz="2" w:space="0" w:color="000001"/>
                   </w:tcBorders>
                   <w:tcMar>
                     <w:top w:w="55" w:type="dxa"/>
@@ -797,10 +728,7 @@
                     <w:pStyle w:val="TableContents"/>
                   </w:pPr>
                   <w:r>
-                    <w:t>1. Lleno</w:t>
-                  </w:r>
-                  <w:r>
-                    <w:t xml:space="preserve"> sólo el nombre, el precio, la cantidad, el peso, el volumen del producto. </w:t>
+                    <w:t>1. Lleno sólo el nombre, el precio, la cantidad, el peso, el volumen del producto.</w:t>
                   </w:r>
                 </w:p>
               </w:tc>
@@ -816,9 +744,9 @@
                 <w:tcPr>
                   <w:tcW w:w="7765" w:type="dxa"/>
                   <w:tcBorders>
-                    <w:left w:val="single" w:sz="2" w:space="0" w:color="000000"/>
-                    <w:bottom w:val="single" w:sz="2" w:space="0" w:color="000000"/>
-                    <w:right w:val="single" w:sz="2" w:space="0" w:color="000000"/>
+                    <w:left w:val="single" w:sz="2" w:space="0" w:color="000001"/>
+                    <w:bottom w:val="single" w:sz="2" w:space="0" w:color="000001"/>
+                    <w:right w:val="single" w:sz="2" w:space="0" w:color="000001"/>
                   </w:tcBorders>
                   <w:tcMar>
                     <w:top w:w="55" w:type="dxa"/>
@@ -832,10 +760,10 @@
                     <w:pStyle w:val="TableContents"/>
                   </w:pPr>
                   <w:r>
-                    <w:t xml:space="preserve">2. </w:t>
-                  </w:r>
-                  <w:r>
-                    <w:t xml:space="preserve">Olvido seleccionar alguna categoría para mi producto. </w:t>
+                    <w:t xml:space="preserve">2. Olvido </w:t>
+                  </w:r>
+                  <w:r>
+                    <w:t>seleccionar alguna categoría para mi producto.</w:t>
                   </w:r>
                 </w:p>
               </w:tc>
@@ -851,9 +779,9 @@
                 <w:tcPr>
                   <w:tcW w:w="7765" w:type="dxa"/>
                   <w:tcBorders>
-                    <w:left w:val="single" w:sz="2" w:space="0" w:color="000000"/>
-                    <w:bottom w:val="single" w:sz="2" w:space="0" w:color="000000"/>
-                    <w:right w:val="single" w:sz="2" w:space="0" w:color="000000"/>
+                    <w:left w:val="single" w:sz="2" w:space="0" w:color="000001"/>
+                    <w:bottom w:val="single" w:sz="2" w:space="0" w:color="000001"/>
+                    <w:right w:val="single" w:sz="2" w:space="0" w:color="000001"/>
                   </w:tcBorders>
                   <w:tcMar>
                     <w:top w:w="55" w:type="dxa"/>
@@ -867,10 +795,7 @@
                     <w:pStyle w:val="TableContents"/>
                   </w:pPr>
                   <w:r>
-                    <w:t>3.</w:t>
-                  </w:r>
-                  <w:r>
-                    <w:t xml:space="preserve"> No subo una imagen para mi producto ni entro una descripción. </w:t>
+                    <w:t>3. No subo una imagen para mi producto ni entro una descripción.</w:t>
                   </w:r>
                 </w:p>
               </w:tc>
@@ -886,9 +811,9 @@
                 <w:tcPr>
                   <w:tcW w:w="7765" w:type="dxa"/>
                   <w:tcBorders>
-                    <w:left w:val="single" w:sz="2" w:space="0" w:color="000000"/>
-                    <w:bottom w:val="single" w:sz="2" w:space="0" w:color="000000"/>
-                    <w:right w:val="single" w:sz="2" w:space="0" w:color="000000"/>
+                    <w:left w:val="single" w:sz="2" w:space="0" w:color="000001"/>
+                    <w:bottom w:val="single" w:sz="2" w:space="0" w:color="000001"/>
+                    <w:right w:val="single" w:sz="2" w:space="0" w:color="000001"/>
                   </w:tcBorders>
                   <w:tcMar>
                     <w:top w:w="55" w:type="dxa"/>
@@ -932,10 +857,10 @@
         </w:tblPrEx>
         <w:tc>
           <w:tcPr>
-            <w:tcW w:w="2100" w:type="dxa"/>
-            <w:tcBorders>
-              <w:left w:val="single" w:sz="2" w:space="0" w:color="000000"/>
-              <w:bottom w:val="single" w:sz="2" w:space="0" w:color="000000"/>
+            <w:tcW w:w="2099" w:type="dxa"/>
+            <w:tcBorders>
+              <w:left w:val="single" w:sz="2" w:space="0" w:color="000001"/>
+              <w:bottom w:val="single" w:sz="2" w:space="0" w:color="000001"/>
             </w:tcBorders>
             <w:tcMar>
               <w:top w:w="55" w:type="dxa"/>
@@ -955,11 +880,11 @@
         </w:tc>
         <w:tc>
           <w:tcPr>
-            <w:tcW w:w="7875" w:type="dxa"/>
-            <w:tcBorders>
-              <w:left w:val="single" w:sz="2" w:space="0" w:color="000000"/>
-              <w:bottom w:val="single" w:sz="2" w:space="0" w:color="000000"/>
-              <w:right w:val="single" w:sz="2" w:space="0" w:color="000000"/>
+            <w:tcW w:w="7876" w:type="dxa"/>
+            <w:tcBorders>
+              <w:left w:val="single" w:sz="2" w:space="0" w:color="000001"/>
+              <w:bottom w:val="single" w:sz="2" w:space="0" w:color="000001"/>
+              <w:right w:val="single" w:sz="2" w:space="0" w:color="000001"/>
             </w:tcBorders>
             <w:tcMar>
               <w:top w:w="55" w:type="dxa"/>
@@ -976,7 +901,7 @@
                 <w:left w:w="10" w:type="dxa"/>
                 <w:right w:w="10" w:type="dxa"/>
               </w:tblCellMar>
-              <w:tblLook w:val="04A0" w:firstRow="1" w:lastRow="0" w:firstColumn="1" w:lastColumn="0" w:noHBand="0" w:noVBand="1"/>
+              <w:tblLook w:val="0000" w:firstRow="0" w:lastRow="0" w:firstColumn="0" w:lastColumn="0" w:noHBand="0" w:noVBand="0"/>
             </w:tblPr>
             <w:tblGrid>
               <w:gridCol w:w="7765"/>
@@ -992,10 +917,10 @@
                 <w:tcPr>
                   <w:tcW w:w="7765" w:type="dxa"/>
                   <w:tcBorders>
-                    <w:top w:val="single" w:sz="2" w:space="0" w:color="000000"/>
-                    <w:left w:val="single" w:sz="2" w:space="0" w:color="000000"/>
-                    <w:bottom w:val="single" w:sz="2" w:space="0" w:color="000000"/>
-                    <w:right w:val="single" w:sz="2" w:space="0" w:color="000000"/>
+                    <w:top w:val="single" w:sz="2" w:space="0" w:color="000001"/>
+                    <w:left w:val="single" w:sz="2" w:space="0" w:color="000001"/>
+                    <w:bottom w:val="single" w:sz="2" w:space="0" w:color="000001"/>
+                    <w:right w:val="single" w:sz="2" w:space="0" w:color="000001"/>
                   </w:tcBorders>
                   <w:tcMar>
                     <w:top w:w="55" w:type="dxa"/>
@@ -1009,13 +934,10 @@
                     <w:pStyle w:val="TableContents"/>
                   </w:pPr>
                   <w:r>
-                    <w:t xml:space="preserve">En pantalla </w:t>
-                  </w:r>
-                  <w:r>
-                    <w:t>sale un mensaje de flash diciendo que el producto se añadió correctamente. Y me redirige a la página del índice</w:t>
-                  </w:r>
-                  <w:r>
-                    <w:t xml:space="preserve">. </w:t>
+                    <w:t xml:space="preserve">En pantalla sale un mensaje de flash diciendo que el producto se añadió </w:t>
+                  </w:r>
+                  <w:r>
+                    <w:t>correctamente. Y me redirige a la página del índice.</w:t>
                   </w:r>
                 </w:p>
               </w:tc>
@@ -1031,9 +953,9 @@
                 <w:tcPr>
                   <w:tcW w:w="7765" w:type="dxa"/>
                   <w:tcBorders>
-                    <w:left w:val="single" w:sz="2" w:space="0" w:color="000000"/>
-                    <w:bottom w:val="single" w:sz="2" w:space="0" w:color="000000"/>
-                    <w:right w:val="single" w:sz="2" w:space="0" w:color="000000"/>
+                    <w:left w:val="single" w:sz="2" w:space="0" w:color="000001"/>
+                    <w:bottom w:val="single" w:sz="2" w:space="0" w:color="000001"/>
+                    <w:right w:val="single" w:sz="2" w:space="0" w:color="000001"/>
                   </w:tcBorders>
                   <w:tcMar>
                     <w:top w:w="55" w:type="dxa"/>
@@ -1047,7 +969,10 @@
                     <w:pStyle w:val="TableContents"/>
                   </w:pPr>
                   <w:r>
-                    <w:t xml:space="preserve">En base de datos se guarda toda la información, se coloca una imagen default para mi producto que es el logo de una bolsa de compra, la descripción del producto se guarda nula y se queda sin categoría alguna, es decir, este producto por sí solo no pertenece a ninguna categoría. </w:t>
+                    <w:t xml:space="preserve">En base de datos se guarda toda la información, se coloca una imagen default para mi producto que es el logo de una bolsa de compra, la descripción del producto se guarda nula y se queda sin categoría </w:t>
+                  </w:r>
+                  <w:r>
+                    <w:t>alguna, es decir, este producto por sí solo no pertenece a ninguna categoría.</w:t>
                   </w:r>
                 </w:p>
               </w:tc>
@@ -1069,10 +994,10 @@
         </w:tblPrEx>
         <w:tc>
           <w:tcPr>
-            <w:tcW w:w="2100" w:type="dxa"/>
-            <w:tcBorders>
-              <w:left w:val="single" w:sz="2" w:space="0" w:color="000000"/>
-              <w:bottom w:val="single" w:sz="2" w:space="0" w:color="000000"/>
+            <w:tcW w:w="2099" w:type="dxa"/>
+            <w:tcBorders>
+              <w:left w:val="single" w:sz="2" w:space="0" w:color="000001"/>
+              <w:bottom w:val="single" w:sz="2" w:space="0" w:color="000001"/>
             </w:tcBorders>
             <w:tcMar>
               <w:top w:w="55" w:type="dxa"/>
@@ -1092,11 +1017,11 @@
         </w:tc>
         <w:tc>
           <w:tcPr>
-            <w:tcW w:w="7875" w:type="dxa"/>
-            <w:tcBorders>
-              <w:left w:val="single" w:sz="2" w:space="0" w:color="000000"/>
-              <w:bottom w:val="single" w:sz="2" w:space="0" w:color="000000"/>
-              <w:right w:val="single" w:sz="2" w:space="0" w:color="000000"/>
+            <w:tcW w:w="7876" w:type="dxa"/>
+            <w:tcBorders>
+              <w:left w:val="single" w:sz="2" w:space="0" w:color="000001"/>
+              <w:bottom w:val="single" w:sz="2" w:space="0" w:color="000001"/>
+              <w:right w:val="single" w:sz="2" w:space="0" w:color="000001"/>
             </w:tcBorders>
             <w:tcMar>
               <w:top w:w="55" w:type="dxa"/>
@@ -1110,7 +1035,7 @@
               <w:pStyle w:val="TableContents"/>
             </w:pPr>
             <w:r>
-              <w:t xml:space="preserve">100% porque a pesar de no suministrar algunos datos el sistema le coloca datos default y logra terminar la acción. </w:t>
+              <w:t>100% porque a pesar de no suministrar algunos datos el sistema le coloca datos default y logra terminar la acción.</w:t>
             </w:r>
           </w:p>
         </w:tc>
@@ -1124,12 +1049,12 @@
         </w:tblPrEx>
         <w:tc>
           <w:tcPr>
-            <w:tcW w:w="2100" w:type="dxa"/>
-            <w:tcBorders>
-              <w:left w:val="single" w:sz="2" w:space="0" w:color="000000"/>
-              <w:bottom w:val="single" w:sz="2" w:space="0" w:color="000000"/>
-            </w:tcBorders>
-            <w:shd w:val="clear" w:color="auto" w:fill="95B3D7" w:themeFill="accent1" w:themeFillTint="99"/>
+            <w:tcW w:w="2099" w:type="dxa"/>
+            <w:tcBorders>
+              <w:left w:val="single" w:sz="2" w:space="0" w:color="000001"/>
+              <w:bottom w:val="single" w:sz="2" w:space="0" w:color="000001"/>
+            </w:tcBorders>
+            <w:shd w:val="clear" w:color="auto" w:fill="95B3D7"/>
             <w:tcMar>
               <w:top w:w="55" w:type="dxa"/>
               <w:left w:w="55" w:type="dxa"/>
@@ -1142,23 +1067,17 @@
               <w:pStyle w:val="TableContents"/>
             </w:pPr>
             <w:r>
-              <w:t>Escenario#{</w:t>
-            </w:r>
-            <w:r>
-              <w:t>3</w:t>
-            </w:r>
-            <w:r>
-              <w:t>}:</w:t>
-            </w:r>
-          </w:p>
-        </w:tc>
-        <w:tc>
-          <w:tcPr>
-            <w:tcW w:w="7875" w:type="dxa"/>
-            <w:tcBorders>
-              <w:left w:val="single" w:sz="2" w:space="0" w:color="000000"/>
-              <w:bottom w:val="single" w:sz="2" w:space="0" w:color="000000"/>
-              <w:right w:val="single" w:sz="2" w:space="0" w:color="000000"/>
+              <w:t>Escenario#3:</w:t>
+            </w:r>
+          </w:p>
+        </w:tc>
+        <w:tc>
+          <w:tcPr>
+            <w:tcW w:w="7876" w:type="dxa"/>
+            <w:tcBorders>
+              <w:left w:val="single" w:sz="2" w:space="0" w:color="000001"/>
+              <w:bottom w:val="single" w:sz="2" w:space="0" w:color="000001"/>
+              <w:right w:val="single" w:sz="2" w:space="0" w:color="000001"/>
             </w:tcBorders>
             <w:tcMar>
               <w:top w:w="55" w:type="dxa"/>
@@ -1172,10 +1091,7 @@
               <w:pStyle w:val="TableContents"/>
             </w:pPr>
             <w:r>
-              <w:t>Estoy en el URL:</w:t>
-            </w:r>
-            <w:r>
-              <w:t xml:space="preserve"> </w:t>
+              <w:t xml:space="preserve">Estoy en el URL: </w:t>
             </w:r>
             <w:r>
               <w:t>http://localhost/GOA/Sof/tiendaPrueba/products</w:t>
@@ -1190,12 +1106,15 @@
             <w:bottom w:w="0" w:type="dxa"/>
           </w:tblCellMar>
         </w:tblPrEx>
-        <w:tc>
-          <w:tcPr>
-            <w:tcW w:w="2100" w:type="dxa"/>
-            <w:tcBorders>
-              <w:left w:val="single" w:sz="2" w:space="0" w:color="000000"/>
-              <w:bottom w:val="single" w:sz="2" w:space="0" w:color="000000"/>
+        <w:trPr>
+          <w:trHeight w:val="1727"/>
+        </w:trPr>
+        <w:tc>
+          <w:tcPr>
+            <w:tcW w:w="2099" w:type="dxa"/>
+            <w:tcBorders>
+              <w:left w:val="single" w:sz="2" w:space="0" w:color="000001"/>
+              <w:bottom w:val="single" w:sz="2" w:space="0" w:color="000001"/>
             </w:tcBorders>
             <w:tcMar>
               <w:top w:w="55" w:type="dxa"/>
@@ -1215,11 +1134,11 @@
         </w:tc>
         <w:tc>
           <w:tcPr>
-            <w:tcW w:w="7875" w:type="dxa"/>
-            <w:tcBorders>
-              <w:left w:val="single" w:sz="2" w:space="0" w:color="000000"/>
-              <w:bottom w:val="single" w:sz="2" w:space="0" w:color="000000"/>
-              <w:right w:val="single" w:sz="2" w:space="0" w:color="000000"/>
+            <w:tcW w:w="7876" w:type="dxa"/>
+            <w:tcBorders>
+              <w:left w:val="single" w:sz="2" w:space="0" w:color="000001"/>
+              <w:bottom w:val="single" w:sz="2" w:space="0" w:color="000001"/>
+              <w:right w:val="single" w:sz="2" w:space="0" w:color="000001"/>
             </w:tcBorders>
             <w:tcMar>
               <w:top w:w="55" w:type="dxa"/>
@@ -1236,7 +1155,7 @@
                 <w:left w:w="10" w:type="dxa"/>
                 <w:right w:w="10" w:type="dxa"/>
               </w:tblCellMar>
-              <w:tblLook w:val="04A0" w:firstRow="1" w:lastRow="0" w:firstColumn="1" w:lastColumn="0" w:noHBand="0" w:noVBand="1"/>
+              <w:tblLook w:val="0000" w:firstRow="0" w:lastRow="0" w:firstColumn="0" w:lastColumn="0" w:noHBand="0" w:noVBand="0"/>
             </w:tblPr>
             <w:tblGrid>
               <w:gridCol w:w="7765"/>
@@ -1252,10 +1171,10 @@
                 <w:tcPr>
                   <w:tcW w:w="7765" w:type="dxa"/>
                   <w:tcBorders>
-                    <w:top w:val="single" w:sz="2" w:space="0" w:color="000000"/>
-                    <w:left w:val="single" w:sz="2" w:space="0" w:color="000000"/>
-                    <w:bottom w:val="single" w:sz="2" w:space="0" w:color="000000"/>
-                    <w:right w:val="single" w:sz="2" w:space="0" w:color="000000"/>
+                    <w:top w:val="single" w:sz="2" w:space="0" w:color="000001"/>
+                    <w:left w:val="single" w:sz="2" w:space="0" w:color="000001"/>
+                    <w:bottom w:val="single" w:sz="2" w:space="0" w:color="000001"/>
+                    <w:right w:val="single" w:sz="2" w:space="0" w:color="000001"/>
                   </w:tcBorders>
                   <w:tcMar>
                     <w:top w:w="55" w:type="dxa"/>
@@ -1269,10 +1188,7 @@
                     <w:pStyle w:val="TableContents"/>
                   </w:pPr>
                   <w:r>
-                    <w:t xml:space="preserve">1. </w:t>
-                  </w:r>
-                  <w:r>
-                    <w:t>Lleno solo algunos de los campos requeridos, solo el nombre, y el precio.</w:t>
+                    <w:t>1. Lleno solo algunos de los campos requeridos, solo el nombre, y el precio.</w:t>
                   </w:r>
                 </w:p>
               </w:tc>
@@ -1288,9 +1204,9 @@
                 <w:tcPr>
                   <w:tcW w:w="7765" w:type="dxa"/>
                   <w:tcBorders>
-                    <w:left w:val="single" w:sz="2" w:space="0" w:color="000000"/>
-                    <w:bottom w:val="single" w:sz="2" w:space="0" w:color="000000"/>
-                    <w:right w:val="single" w:sz="2" w:space="0" w:color="000000"/>
+                    <w:left w:val="single" w:sz="2" w:space="0" w:color="000001"/>
+                    <w:bottom w:val="single" w:sz="2" w:space="0" w:color="000001"/>
+                    <w:right w:val="single" w:sz="2" w:space="0" w:color="000001"/>
                   </w:tcBorders>
                   <w:tcMar>
                     <w:top w:w="55" w:type="dxa"/>
@@ -1304,7 +1220,7 @@
                     <w:pStyle w:val="TableContents"/>
                   </w:pPr>
                   <w:r>
-                    <w:t xml:space="preserve">2. Selecciono la categoría y la imagen del producto. </w:t>
+                    <w:t>2. Selecciono la categoría y la imagen del producto.</w:t>
                   </w:r>
                 </w:p>
               </w:tc>
@@ -1320,9 +1236,9 @@
                 <w:tcPr>
                   <w:tcW w:w="7765" w:type="dxa"/>
                   <w:tcBorders>
-                    <w:left w:val="single" w:sz="2" w:space="0" w:color="000000"/>
-                    <w:bottom w:val="single" w:sz="2" w:space="0" w:color="000000"/>
-                    <w:right w:val="single" w:sz="2" w:space="0" w:color="000000"/>
+                    <w:left w:val="single" w:sz="2" w:space="0" w:color="000001"/>
+                    <w:bottom w:val="single" w:sz="2" w:space="0" w:color="000001"/>
+                    <w:right w:val="single" w:sz="2" w:space="0" w:color="000001"/>
                   </w:tcBorders>
                   <w:tcMar>
                     <w:top w:w="55" w:type="dxa"/>
@@ -1336,7 +1252,10 @@
                     <w:pStyle w:val="TableContents"/>
                   </w:pPr>
                   <w:r>
-                    <w:t>3. Escojo la opción de disponibilidad del producto (habilitado o deshabilitado)</w:t>
+                    <w:t xml:space="preserve">3. Escojo la opción de disponibilidad del producto (habilitado o </w:t>
+                  </w:r>
+                  <w:r>
+                    <w:t>deshabilitado)</w:t>
                   </w:r>
                 </w:p>
               </w:tc>
@@ -1352,9 +1271,9 @@
                 <w:tcPr>
                   <w:tcW w:w="7765" w:type="dxa"/>
                   <w:tcBorders>
-                    <w:left w:val="single" w:sz="2" w:space="0" w:color="000000"/>
-                    <w:bottom w:val="single" w:sz="2" w:space="0" w:color="000000"/>
-                    <w:right w:val="single" w:sz="2" w:space="0" w:color="000000"/>
+                    <w:left w:val="single" w:sz="2" w:space="0" w:color="000001"/>
+                    <w:bottom w:val="single" w:sz="2" w:space="0" w:color="000001"/>
+                    <w:right w:val="single" w:sz="2" w:space="0" w:color="000001"/>
                   </w:tcBorders>
                   <w:tcMar>
                     <w:top w:w="55" w:type="dxa"/>
@@ -1401,10 +1320,10 @@
         </w:tblPrEx>
         <w:tc>
           <w:tcPr>
-            <w:tcW w:w="2100" w:type="dxa"/>
-            <w:tcBorders>
-              <w:left w:val="single" w:sz="2" w:space="0" w:color="000000"/>
-              <w:bottom w:val="single" w:sz="2" w:space="0" w:color="000000"/>
+            <w:tcW w:w="2099" w:type="dxa"/>
+            <w:tcBorders>
+              <w:left w:val="single" w:sz="2" w:space="0" w:color="000001"/>
+              <w:bottom w:val="single" w:sz="2" w:space="0" w:color="000001"/>
             </w:tcBorders>
             <w:tcMar>
               <w:top w:w="55" w:type="dxa"/>
@@ -1425,11 +1344,11 @@
         </w:tc>
         <w:tc>
           <w:tcPr>
-            <w:tcW w:w="7875" w:type="dxa"/>
-            <w:tcBorders>
-              <w:left w:val="single" w:sz="2" w:space="0" w:color="000000"/>
-              <w:bottom w:val="single" w:sz="2" w:space="0" w:color="000000"/>
-              <w:right w:val="single" w:sz="2" w:space="0" w:color="000000"/>
+            <w:tcW w:w="7876" w:type="dxa"/>
+            <w:tcBorders>
+              <w:left w:val="single" w:sz="2" w:space="0" w:color="000001"/>
+              <w:bottom w:val="single" w:sz="2" w:space="0" w:color="000001"/>
+              <w:right w:val="single" w:sz="2" w:space="0" w:color="000001"/>
             </w:tcBorders>
             <w:tcMar>
               <w:top w:w="55" w:type="dxa"/>
@@ -1446,7 +1365,7 @@
                 <w:left w:w="10" w:type="dxa"/>
                 <w:right w:w="10" w:type="dxa"/>
               </w:tblCellMar>
-              <w:tblLook w:val="04A0" w:firstRow="1" w:lastRow="0" w:firstColumn="1" w:lastColumn="0" w:noHBand="0" w:noVBand="1"/>
+              <w:tblLook w:val="0000" w:firstRow="0" w:lastRow="0" w:firstColumn="0" w:lastColumn="0" w:noHBand="0" w:noVBand="0"/>
             </w:tblPr>
             <w:tblGrid>
               <w:gridCol w:w="7765"/>
@@ -1462,10 +1381,10 @@
                 <w:tcPr>
                   <w:tcW w:w="7765" w:type="dxa"/>
                   <w:tcBorders>
-                    <w:top w:val="single" w:sz="2" w:space="0" w:color="000000"/>
-                    <w:left w:val="single" w:sz="2" w:space="0" w:color="000000"/>
-                    <w:bottom w:val="single" w:sz="2" w:space="0" w:color="000000"/>
-                    <w:right w:val="single" w:sz="2" w:space="0" w:color="000000"/>
+                    <w:top w:val="single" w:sz="2" w:space="0" w:color="000001"/>
+                    <w:left w:val="single" w:sz="2" w:space="0" w:color="000001"/>
+                    <w:bottom w:val="single" w:sz="2" w:space="0" w:color="000001"/>
+                    <w:right w:val="single" w:sz="2" w:space="0" w:color="000001"/>
                   </w:tcBorders>
                   <w:tcMar>
                     <w:top w:w="55" w:type="dxa"/>
@@ -1479,7 +1398,7 @@
                     <w:pStyle w:val="TableContents"/>
                   </w:pPr>
                   <w:r>
-                    <w:t xml:space="preserve">En pantalla me sale un mensaje pop-up que me indica que debo de rellenar los campos faltantes marcados con el asterisco. </w:t>
+                    <w:t>En pantalla me sale un mensaje pop-up que me indica que debo de rellenar los campos faltantes marcados con el asterisco.</w:t>
                   </w:r>
                 </w:p>
               </w:tc>
@@ -1495,9 +1414,9 @@
                 <w:tcPr>
                   <w:tcW w:w="7765" w:type="dxa"/>
                   <w:tcBorders>
-                    <w:left w:val="single" w:sz="2" w:space="0" w:color="000000"/>
-                    <w:bottom w:val="single" w:sz="2" w:space="0" w:color="000000"/>
-                    <w:right w:val="single" w:sz="2" w:space="0" w:color="000000"/>
+                    <w:left w:val="single" w:sz="2" w:space="0" w:color="000001"/>
+                    <w:bottom w:val="single" w:sz="2" w:space="0" w:color="000001"/>
+                    <w:right w:val="single" w:sz="2" w:space="0" w:color="000001"/>
                   </w:tcBorders>
                   <w:tcMar>
                     <w:top w:w="55" w:type="dxa"/>
@@ -1533,9 +1452,9 @@
         </w:tblPrEx>
         <w:tc>
           <w:tcPr>
-            <w:tcW w:w="2100" w:type="dxa"/>
-            <w:tcBorders>
-              <w:left w:val="single" w:sz="2" w:space="0" w:color="000000"/>
+            <w:tcW w:w="2099" w:type="dxa"/>
+            <w:tcBorders>
+              <w:left w:val="single" w:sz="2" w:space="0" w:color="000001"/>
             </w:tcBorders>
             <w:tcMar>
               <w:top w:w="55" w:type="dxa"/>
@@ -1555,10 +1474,10 @@
         </w:tc>
         <w:tc>
           <w:tcPr>
-            <w:tcW w:w="7875" w:type="dxa"/>
-            <w:tcBorders>
-              <w:left w:val="single" w:sz="2" w:space="0" w:color="000000"/>
-              <w:right w:val="single" w:sz="2" w:space="0" w:color="000000"/>
+            <w:tcW w:w="7876" w:type="dxa"/>
+            <w:tcBorders>
+              <w:left w:val="single" w:sz="2" w:space="0" w:color="000001"/>
+              <w:right w:val="single" w:sz="2" w:space="0" w:color="000001"/>
             </w:tcBorders>
             <w:tcMar>
               <w:top w:w="55" w:type="dxa"/>
@@ -1572,10 +1491,7 @@
               <w:pStyle w:val="TableContents"/>
             </w:pPr>
             <w:r>
-              <w:t xml:space="preserve">100% </w:t>
-            </w:r>
-            <w:r>
-              <w:t xml:space="preserve">porque no debería dejar al administrador insertar nuevos productos sin especificar antes todos los campos obligatorios. </w:t>
+              <w:t>100% porque no debería dejar al administrador insertar nuevos productos sin especificar antes todos los campos obligatorios.</w:t>
             </w:r>
           </w:p>
         </w:tc>
@@ -1589,16 +1505,17 @@
     <w:tbl>
       <w:tblPr>
         <w:tblW w:w="9975" w:type="dxa"/>
+        <w:tblInd w:w="-10" w:type="dxa"/>
         <w:tblLayout w:type="fixed"/>
         <w:tblCellMar>
           <w:left w:w="10" w:type="dxa"/>
           <w:right w:w="10" w:type="dxa"/>
         </w:tblCellMar>
-        <w:tblLook w:val="04A0" w:firstRow="1" w:lastRow="0" w:firstColumn="1" w:lastColumn="0" w:noHBand="0" w:noVBand="1"/>
+        <w:tblLook w:val="0000" w:firstRow="0" w:lastRow="0" w:firstColumn="0" w:lastColumn="0" w:noHBand="0" w:noVBand="0"/>
       </w:tblPr>
       <w:tblGrid>
-        <w:gridCol w:w="2100"/>
-        <w:gridCol w:w="7875"/>
+        <w:gridCol w:w="2099"/>
+        <w:gridCol w:w="7876"/>
       </w:tblGrid>
       <w:tr>
         <w:tblPrEx>
@@ -1609,21 +1526,24 @@
         </w:tblPrEx>
         <w:tc>
           <w:tcPr>
-            <w:tcW w:w="2100" w:type="dxa"/>
-            <w:tcBorders>
-              <w:top w:val="single" w:sz="2" w:space="0" w:color="000000"/>
-              <w:left w:val="single" w:sz="2" w:space="0" w:color="000000"/>
-              <w:bottom w:val="single" w:sz="2" w:space="0" w:color="000000"/>
-            </w:tcBorders>
-            <w:shd w:val="clear" w:color="auto" w:fill="C4BC96" w:themeFill="background2" w:themeFillShade="BF"/>
-            <w:tcMar>
-              <w:top w:w="55" w:type="dxa"/>
-              <w:left w:w="55" w:type="dxa"/>
-              <w:bottom w:w="55" w:type="dxa"/>
-              <w:right w:w="55" w:type="dxa"/>
-            </w:tcMar>
-          </w:tcPr>
-          <w:p>
+            <w:tcW w:w="2099" w:type="dxa"/>
+            <w:tcBorders>
+              <w:top w:val="single" w:sz="2" w:space="0" w:color="000001"/>
+              <w:left w:val="single" w:sz="2" w:space="0" w:color="000001"/>
+              <w:bottom w:val="single" w:sz="2" w:space="0" w:color="000001"/>
+            </w:tcBorders>
+            <w:shd w:val="clear" w:color="auto" w:fill="C4BC96"/>
+            <w:tcMar>
+              <w:top w:w="55" w:type="dxa"/>
+              <w:left w:w="55" w:type="dxa"/>
+              <w:bottom w:w="55" w:type="dxa"/>
+              <w:right w:w="55" w:type="dxa"/>
+            </w:tcMar>
+          </w:tcPr>
+          <w:p>
+            <w:pPr>
+              <w:pStyle w:val="Standard"/>
+            </w:pPr>
             <w:r>
               <w:t>Historia de usuario:</w:t>
             </w:r>
@@ -1631,48 +1551,30 @@
         </w:tc>
         <w:tc>
           <w:tcPr>
-            <w:tcW w:w="7875" w:type="dxa"/>
-            <w:tcBorders>
-              <w:top w:val="single" w:sz="2" w:space="0" w:color="000000"/>
-              <w:left w:val="single" w:sz="2" w:space="0" w:color="000000"/>
-              <w:bottom w:val="single" w:sz="2" w:space="0" w:color="000000"/>
-              <w:right w:val="single" w:sz="2" w:space="0" w:color="000000"/>
-            </w:tcBorders>
-            <w:shd w:val="clear" w:color="auto" w:fill="C4BC96" w:themeFill="background2" w:themeFillShade="BF"/>
-            <w:tcMar>
-              <w:top w:w="55" w:type="dxa"/>
-              <w:left w:w="55" w:type="dxa"/>
-              <w:bottom w:w="55" w:type="dxa"/>
-              <w:right w:w="55" w:type="dxa"/>
-            </w:tcMar>
-          </w:tcPr>
-          <w:p>
-            <w:r>
-              <w:t>Y</w:t>
-            </w:r>
-            <w:r>
-              <w:t xml:space="preserve">o como </w:t>
-            </w:r>
-            <w:r>
-              <w:t xml:space="preserve">usuario de tipo </w:t>
-            </w:r>
-            <w:r>
-              <w:t xml:space="preserve">administrador </w:t>
-            </w:r>
-            <w:r>
-              <w:t>necesito</w:t>
-            </w:r>
-            <w:r>
-              <w:t xml:space="preserve"> poder </w:t>
-            </w:r>
-            <w:r>
-              <w:t>deshabilitar mis</w:t>
-            </w:r>
-            <w:r>
-              <w:t xml:space="preserve"> productos </w:t>
-            </w:r>
-            <w:r>
-              <w:t>cuando estén agotados o ya no quiera vender más de ese producto.</w:t>
+            <w:tcW w:w="7876" w:type="dxa"/>
+            <w:tcBorders>
+              <w:top w:val="single" w:sz="2" w:space="0" w:color="000001"/>
+              <w:left w:val="single" w:sz="2" w:space="0" w:color="000001"/>
+              <w:bottom w:val="single" w:sz="2" w:space="0" w:color="000001"/>
+              <w:right w:val="single" w:sz="2" w:space="0" w:color="000001"/>
+            </w:tcBorders>
+            <w:shd w:val="clear" w:color="auto" w:fill="C4BC96"/>
+            <w:tcMar>
+              <w:top w:w="55" w:type="dxa"/>
+              <w:left w:w="55" w:type="dxa"/>
+              <w:bottom w:w="55" w:type="dxa"/>
+              <w:right w:w="55" w:type="dxa"/>
+            </w:tcMar>
+          </w:tcPr>
+          <w:p>
+            <w:pPr>
+              <w:pStyle w:val="Standard"/>
+            </w:pPr>
+            <w:r>
+              <w:t>Yo como usuario de tipo administrador necesito poder deshabilitar mis productos cuando estén agotados o ya</w:t>
+            </w:r>
+            <w:r>
+              <w:t xml:space="preserve"> no quiera vender más de ese producto.</w:t>
             </w:r>
           </w:p>
         </w:tc>
@@ -1686,12 +1588,12 @@
         </w:tblPrEx>
         <w:tc>
           <w:tcPr>
-            <w:tcW w:w="2100" w:type="dxa"/>
-            <w:tcBorders>
-              <w:left w:val="single" w:sz="2" w:space="0" w:color="000000"/>
-              <w:bottom w:val="single" w:sz="2" w:space="0" w:color="000000"/>
-            </w:tcBorders>
-            <w:shd w:val="clear" w:color="auto" w:fill="95B3D7" w:themeFill="accent1" w:themeFillTint="99"/>
+            <w:tcW w:w="2099" w:type="dxa"/>
+            <w:tcBorders>
+              <w:left w:val="single" w:sz="2" w:space="0" w:color="000001"/>
+              <w:bottom w:val="single" w:sz="2" w:space="0" w:color="000001"/>
+            </w:tcBorders>
+            <w:shd w:val="clear" w:color="auto" w:fill="95B3D7"/>
             <w:tcMar>
               <w:top w:w="55" w:type="dxa"/>
               <w:left w:w="55" w:type="dxa"/>
@@ -1704,17 +1606,17 @@
               <w:pStyle w:val="TableContents"/>
             </w:pPr>
             <w:r>
-              <w:t>Escenario#{1}:</w:t>
-            </w:r>
-          </w:p>
-        </w:tc>
-        <w:tc>
-          <w:tcPr>
-            <w:tcW w:w="7875" w:type="dxa"/>
-            <w:tcBorders>
-              <w:left w:val="single" w:sz="2" w:space="0" w:color="000000"/>
-              <w:bottom w:val="single" w:sz="2" w:space="0" w:color="000000"/>
-              <w:right w:val="single" w:sz="2" w:space="0" w:color="000000"/>
+              <w:t>Escenario#1:</w:t>
+            </w:r>
+          </w:p>
+        </w:tc>
+        <w:tc>
+          <w:tcPr>
+            <w:tcW w:w="7876" w:type="dxa"/>
+            <w:tcBorders>
+              <w:left w:val="single" w:sz="2" w:space="0" w:color="000001"/>
+              <w:bottom w:val="single" w:sz="2" w:space="0" w:color="000001"/>
+              <w:right w:val="single" w:sz="2" w:space="0" w:color="000001"/>
             </w:tcBorders>
             <w:tcMar>
               <w:top w:w="55" w:type="dxa"/>
@@ -1728,10 +1630,7 @@
               <w:pStyle w:val="TableContents"/>
             </w:pPr>
             <w:r>
-              <w:t xml:space="preserve">Estoy en el URL: </w:t>
-            </w:r>
-            <w:r>
-              <w:t>http://localhost/GOA/Sof/tiendaPrueba/products</w:t>
+              <w:t>Estoy en el URL: http://localhost/GOA/Sof/tiendaPrueba/products</w:t>
             </w:r>
           </w:p>
         </w:tc>
@@ -1745,10 +1644,10 @@
         </w:tblPrEx>
         <w:tc>
           <w:tcPr>
-            <w:tcW w:w="2100" w:type="dxa"/>
-            <w:tcBorders>
-              <w:left w:val="single" w:sz="2" w:space="0" w:color="000000"/>
-              <w:bottom w:val="single" w:sz="2" w:space="0" w:color="000000"/>
+            <w:tcW w:w="2099" w:type="dxa"/>
+            <w:tcBorders>
+              <w:left w:val="single" w:sz="2" w:space="0" w:color="000001"/>
+              <w:bottom w:val="single" w:sz="2" w:space="0" w:color="000001"/>
             </w:tcBorders>
             <w:tcMar>
               <w:top w:w="55" w:type="dxa"/>
@@ -1768,11 +1667,11 @@
         </w:tc>
         <w:tc>
           <w:tcPr>
-            <w:tcW w:w="7875" w:type="dxa"/>
-            <w:tcBorders>
-              <w:left w:val="single" w:sz="2" w:space="0" w:color="000000"/>
-              <w:bottom w:val="single" w:sz="2" w:space="0" w:color="000000"/>
-              <w:right w:val="single" w:sz="2" w:space="0" w:color="000000"/>
+            <w:tcW w:w="7876" w:type="dxa"/>
+            <w:tcBorders>
+              <w:left w:val="single" w:sz="2" w:space="0" w:color="000001"/>
+              <w:bottom w:val="single" w:sz="2" w:space="0" w:color="000001"/>
+              <w:right w:val="single" w:sz="2" w:space="0" w:color="000001"/>
             </w:tcBorders>
             <w:tcMar>
               <w:top w:w="55" w:type="dxa"/>
@@ -1789,7 +1688,7 @@
                 <w:left w:w="10" w:type="dxa"/>
                 <w:right w:w="10" w:type="dxa"/>
               </w:tblCellMar>
-              <w:tblLook w:val="04A0" w:firstRow="1" w:lastRow="0" w:firstColumn="1" w:lastColumn="0" w:noHBand="0" w:noVBand="1"/>
+              <w:tblLook w:val="0000" w:firstRow="0" w:lastRow="0" w:firstColumn="0" w:lastColumn="0" w:noHBand="0" w:noVBand="0"/>
             </w:tblPr>
             <w:tblGrid>
               <w:gridCol w:w="7765"/>
@@ -1805,10 +1704,10 @@
                 <w:tcPr>
                   <w:tcW w:w="7765" w:type="dxa"/>
                   <w:tcBorders>
-                    <w:top w:val="single" w:sz="2" w:space="0" w:color="000000"/>
-                    <w:left w:val="single" w:sz="2" w:space="0" w:color="000000"/>
-                    <w:bottom w:val="single" w:sz="2" w:space="0" w:color="000000"/>
-                    <w:right w:val="single" w:sz="2" w:space="0" w:color="000000"/>
+                    <w:top w:val="single" w:sz="2" w:space="0" w:color="000001"/>
+                    <w:left w:val="single" w:sz="2" w:space="0" w:color="000001"/>
+                    <w:bottom w:val="single" w:sz="2" w:space="0" w:color="000001"/>
+                    <w:right w:val="single" w:sz="2" w:space="0" w:color="000001"/>
                   </w:tcBorders>
                   <w:tcMar>
                     <w:top w:w="55" w:type="dxa"/>
@@ -1822,10 +1721,7 @@
                     <w:pStyle w:val="TableContents"/>
                   </w:pPr>
                   <w:r>
-                    <w:t xml:space="preserve">1. </w:t>
-                  </w:r>
-                  <w:r>
-                    <w:t>Busco el producto que quiero deshabilitar.</w:t>
+                    <w:t>1. Busco el producto que quiero deshabilitar.</w:t>
                   </w:r>
                 </w:p>
               </w:tc>
@@ -1841,9 +1737,9 @@
                 <w:tcPr>
                   <w:tcW w:w="7765" w:type="dxa"/>
                   <w:tcBorders>
-                    <w:left w:val="single" w:sz="2" w:space="0" w:color="000000"/>
-                    <w:bottom w:val="single" w:sz="2" w:space="0" w:color="000000"/>
-                    <w:right w:val="single" w:sz="2" w:space="0" w:color="000000"/>
+                    <w:left w:val="single" w:sz="2" w:space="0" w:color="000001"/>
+                    <w:bottom w:val="single" w:sz="2" w:space="0" w:color="000001"/>
+                    <w:right w:val="single" w:sz="2" w:space="0" w:color="000001"/>
                   </w:tcBorders>
                   <w:tcMar>
                     <w:top w:w="55" w:type="dxa"/>
@@ -1865,7 +1761,7 @@
                   </w:r>
                   <w:proofErr w:type="spellEnd"/>
                   <w:r>
-                    <w:t xml:space="preserve">” </w:t>
+                    <w:t>”</w:t>
                   </w:r>
                 </w:p>
               </w:tc>
@@ -1887,10 +1783,10 @@
         </w:tblPrEx>
         <w:tc>
           <w:tcPr>
-            <w:tcW w:w="2100" w:type="dxa"/>
-            <w:tcBorders>
-              <w:left w:val="single" w:sz="2" w:space="0" w:color="000000"/>
-              <w:bottom w:val="single" w:sz="2" w:space="0" w:color="000000"/>
+            <w:tcW w:w="2099" w:type="dxa"/>
+            <w:tcBorders>
+              <w:left w:val="single" w:sz="2" w:space="0" w:color="000001"/>
+              <w:bottom w:val="single" w:sz="2" w:space="0" w:color="000001"/>
             </w:tcBorders>
             <w:tcMar>
               <w:top w:w="55" w:type="dxa"/>
@@ -1910,11 +1806,11 @@
         </w:tc>
         <w:tc>
           <w:tcPr>
-            <w:tcW w:w="7875" w:type="dxa"/>
-            <w:tcBorders>
-              <w:left w:val="single" w:sz="2" w:space="0" w:color="000000"/>
-              <w:bottom w:val="single" w:sz="2" w:space="0" w:color="000000"/>
-              <w:right w:val="single" w:sz="2" w:space="0" w:color="000000"/>
+            <w:tcW w:w="7876" w:type="dxa"/>
+            <w:tcBorders>
+              <w:left w:val="single" w:sz="2" w:space="0" w:color="000001"/>
+              <w:bottom w:val="single" w:sz="2" w:space="0" w:color="000001"/>
+              <w:right w:val="single" w:sz="2" w:space="0" w:color="000001"/>
             </w:tcBorders>
             <w:tcMar>
               <w:top w:w="55" w:type="dxa"/>
@@ -1931,7 +1827,7 @@
                 <w:left w:w="10" w:type="dxa"/>
                 <w:right w:w="10" w:type="dxa"/>
               </w:tblCellMar>
-              <w:tblLook w:val="04A0" w:firstRow="1" w:lastRow="0" w:firstColumn="1" w:lastColumn="0" w:noHBand="0" w:noVBand="1"/>
+              <w:tblLook w:val="0000" w:firstRow="0" w:lastRow="0" w:firstColumn="0" w:lastColumn="0" w:noHBand="0" w:noVBand="0"/>
             </w:tblPr>
             <w:tblGrid>
               <w:gridCol w:w="7765"/>
@@ -1947,10 +1843,10 @@
                 <w:tcPr>
                   <w:tcW w:w="7765" w:type="dxa"/>
                   <w:tcBorders>
-                    <w:top w:val="single" w:sz="2" w:space="0" w:color="000000"/>
-                    <w:left w:val="single" w:sz="2" w:space="0" w:color="000000"/>
-                    <w:bottom w:val="single" w:sz="2" w:space="0" w:color="000000"/>
-                    <w:right w:val="single" w:sz="2" w:space="0" w:color="000000"/>
+                    <w:top w:val="single" w:sz="2" w:space="0" w:color="000001"/>
+                    <w:left w:val="single" w:sz="2" w:space="0" w:color="000001"/>
+                    <w:bottom w:val="single" w:sz="2" w:space="0" w:color="000001"/>
+                    <w:right w:val="single" w:sz="2" w:space="0" w:color="000001"/>
                   </w:tcBorders>
                   <w:tcMar>
                     <w:top w:w="55" w:type="dxa"/>
@@ -1964,19 +1860,10 @@
                     <w:pStyle w:val="TableContents"/>
                   </w:pPr>
                   <w:r>
-                    <w:t xml:space="preserve">En pantalla sale un mensaje de flash diciendo </w:t>
-                  </w:r>
-                  <w:r>
-                    <w:t xml:space="preserve">si realmente deseo deshabilitar este producto, marco la opción sí, y obtengo un mensaje flash que me dice </w:t>
-                  </w:r>
-                  <w:r>
-                    <w:t xml:space="preserve">que el producto ha sido </w:t>
-                  </w:r>
-                  <w:r>
-                    <w:t>deshabilitado</w:t>
-                  </w:r>
-                  <w:r>
-                    <w:t xml:space="preserve">. Y redirige a la página del índice de los productos. </w:t>
+                    <w:t xml:space="preserve">En pantalla sale un </w:t>
+                  </w:r>
+                  <w:r>
+                    <w:t>mensaje de flash diciendo si realmente deseo deshabilitar este producto, marco la opción sí, y obtengo un mensaje flash que me dice que el producto ha sido deshabilitado. Y redirige a la página del índice de los productos.</w:t>
                   </w:r>
                 </w:p>
               </w:tc>
@@ -1992,9 +1879,9 @@
                 <w:tcPr>
                   <w:tcW w:w="7765" w:type="dxa"/>
                   <w:tcBorders>
-                    <w:left w:val="single" w:sz="2" w:space="0" w:color="000000"/>
-                    <w:bottom w:val="single" w:sz="2" w:space="0" w:color="000000"/>
-                    <w:right w:val="single" w:sz="2" w:space="0" w:color="000000"/>
+                    <w:left w:val="single" w:sz="2" w:space="0" w:color="000001"/>
+                    <w:bottom w:val="single" w:sz="2" w:space="0" w:color="000001"/>
+                    <w:right w:val="single" w:sz="2" w:space="0" w:color="000001"/>
                   </w:tcBorders>
                   <w:tcMar>
                     <w:top w:w="55" w:type="dxa"/>
@@ -2008,16 +1895,10 @@
                     <w:pStyle w:val="TableContents"/>
                   </w:pPr>
                   <w:r>
-                    <w:t xml:space="preserve">En base de datos se </w:t>
-                  </w:r>
-                  <w:r>
-                    <w:t>cambia</w:t>
-                  </w:r>
-                  <w:r>
-                    <w:t xml:space="preserve"> </w:t>
-                  </w:r>
-                  <w:r>
-                    <w:t xml:space="preserve">el atributo </w:t>
+                    <w:t xml:space="preserve">En base de datos se cambia el </w:t>
+                  </w:r>
+                  <w:r>
+                    <w:t xml:space="preserve">atributo </w:t>
                   </w:r>
                   <w:proofErr w:type="spellStart"/>
                   <w:r>
@@ -2025,13 +1906,7 @@
                   </w:r>
                   <w:proofErr w:type="spellEnd"/>
                   <w:r>
-                    <w:t xml:space="preserve"> de</w:t>
-                  </w:r>
-                  <w:r>
-                    <w:t xml:space="preserve"> la tabla productos de habilitado a deshabilitado correctamente</w:t>
-                  </w:r>
-                  <w:r>
-                    <w:t>.</w:t>
+                    <w:t xml:space="preserve"> de la tabla productos de habilitado a deshabilitado correctamente.</w:t>
                   </w:r>
                 </w:p>
               </w:tc>
@@ -2053,10 +1928,10 @@
         </w:tblPrEx>
         <w:tc>
           <w:tcPr>
-            <w:tcW w:w="2100" w:type="dxa"/>
-            <w:tcBorders>
-              <w:left w:val="single" w:sz="2" w:space="0" w:color="000000"/>
-              <w:bottom w:val="single" w:sz="2" w:space="0" w:color="000000"/>
+            <w:tcW w:w="2099" w:type="dxa"/>
+            <w:tcBorders>
+              <w:left w:val="single" w:sz="2" w:space="0" w:color="000001"/>
+              <w:bottom w:val="single" w:sz="2" w:space="0" w:color="000001"/>
             </w:tcBorders>
             <w:tcMar>
               <w:top w:w="55" w:type="dxa"/>
@@ -2076,11 +1951,11 @@
         </w:tc>
         <w:tc>
           <w:tcPr>
-            <w:tcW w:w="7875" w:type="dxa"/>
-            <w:tcBorders>
-              <w:left w:val="single" w:sz="2" w:space="0" w:color="000000"/>
-              <w:bottom w:val="single" w:sz="2" w:space="0" w:color="000000"/>
-              <w:right w:val="single" w:sz="2" w:space="0" w:color="000000"/>
+            <w:tcW w:w="7876" w:type="dxa"/>
+            <w:tcBorders>
+              <w:left w:val="single" w:sz="2" w:space="0" w:color="000001"/>
+              <w:bottom w:val="single" w:sz="2" w:space="0" w:color="000001"/>
+              <w:right w:val="single" w:sz="2" w:space="0" w:color="000001"/>
             </w:tcBorders>
             <w:tcMar>
               <w:top w:w="55" w:type="dxa"/>
@@ -2094,10 +1969,1505 @@
               <w:pStyle w:val="TableContents"/>
             </w:pPr>
             <w:r>
-              <w:t xml:space="preserve">100% se </w:t>
-            </w:r>
-            <w:r>
-              <w:t xml:space="preserve">deshabilita el producto correctamente. </w:t>
+              <w:t>100% se deshabilita el producto correctamente.</w:t>
+            </w:r>
+          </w:p>
+        </w:tc>
+      </w:tr>
+    </w:tbl>
+    <w:p>
+      <w:pPr>
+        <w:pStyle w:val="Standard"/>
+      </w:pPr>
+    </w:p>
+    <w:p>
+      <w:pPr>
+        <w:pStyle w:val="Standard"/>
+      </w:pPr>
+    </w:p>
+    <w:tbl>
+      <w:tblPr>
+        <w:tblW w:w="10035" w:type="dxa"/>
+        <w:tblLayout w:type="fixed"/>
+        <w:tblCellMar>
+          <w:left w:w="10" w:type="dxa"/>
+          <w:right w:w="10" w:type="dxa"/>
+        </w:tblCellMar>
+        <w:tblLook w:val="0000" w:firstRow="0" w:lastRow="0" w:firstColumn="0" w:lastColumn="0" w:noHBand="0" w:noVBand="0"/>
+      </w:tblPr>
+      <w:tblGrid>
+        <w:gridCol w:w="2235"/>
+        <w:gridCol w:w="7800"/>
+      </w:tblGrid>
+      <w:tr>
+        <w:tblPrEx>
+          <w:tblCellMar>
+            <w:top w:w="0" w:type="dxa"/>
+            <w:bottom w:w="0" w:type="dxa"/>
+          </w:tblCellMar>
+        </w:tblPrEx>
+        <w:trPr>
+          <w:trHeight w:val="1"/>
+        </w:trPr>
+        <w:tc>
+          <w:tcPr>
+            <w:tcW w:w="2235" w:type="dxa"/>
+            <w:tcBorders>
+              <w:top w:val="single" w:sz="2" w:space="0" w:color="000001"/>
+              <w:left w:val="single" w:sz="2" w:space="0" w:color="000001"/>
+              <w:bottom w:val="single" w:sz="2" w:space="0" w:color="000001"/>
+            </w:tcBorders>
+            <w:shd w:val="clear" w:color="auto" w:fill="C4BC96"/>
+            <w:tcMar>
+              <w:top w:w="55" w:type="dxa"/>
+              <w:left w:w="55" w:type="dxa"/>
+              <w:bottom w:w="55" w:type="dxa"/>
+              <w:right w:w="55" w:type="dxa"/>
+            </w:tcMar>
+          </w:tcPr>
+          <w:p>
+            <w:pPr>
+              <w:pStyle w:val="Standard"/>
+            </w:pPr>
+            <w:r>
+              <w:t>Historia de usuario:</w:t>
+            </w:r>
+          </w:p>
+        </w:tc>
+        <w:tc>
+          <w:tcPr>
+            <w:tcW w:w="7800" w:type="dxa"/>
+            <w:tcBorders>
+              <w:top w:val="single" w:sz="2" w:space="0" w:color="000001"/>
+              <w:left w:val="single" w:sz="2" w:space="0" w:color="000001"/>
+              <w:bottom w:val="single" w:sz="2" w:space="0" w:color="000001"/>
+              <w:right w:val="single" w:sz="2" w:space="0" w:color="000001"/>
+            </w:tcBorders>
+            <w:shd w:val="clear" w:color="auto" w:fill="C4BC96"/>
+            <w:tcMar>
+              <w:top w:w="55" w:type="dxa"/>
+              <w:left w:w="55" w:type="dxa"/>
+              <w:bottom w:w="55" w:type="dxa"/>
+              <w:right w:w="55" w:type="dxa"/>
+            </w:tcMar>
+          </w:tcPr>
+          <w:p>
+            <w:pPr>
+              <w:pStyle w:val="Standard"/>
+            </w:pPr>
+            <w:r>
+              <w:t>Yo como usuario de tipo administrador necesito poder modificar los</w:t>
+            </w:r>
+            <w:r>
+              <w:t xml:space="preserve"> productos de manera que la página siempre muestra la información más reciente de cada producto.</w:t>
+            </w:r>
+          </w:p>
+        </w:tc>
+      </w:tr>
+      <w:tr>
+        <w:tblPrEx>
+          <w:tblCellMar>
+            <w:top w:w="0" w:type="dxa"/>
+            <w:bottom w:w="0" w:type="dxa"/>
+          </w:tblCellMar>
+        </w:tblPrEx>
+        <w:trPr>
+          <w:trHeight w:val="1"/>
+        </w:trPr>
+        <w:tc>
+          <w:tcPr>
+            <w:tcW w:w="2235" w:type="dxa"/>
+            <w:tcBorders>
+              <w:left w:val="single" w:sz="2" w:space="0" w:color="000001"/>
+              <w:bottom w:val="single" w:sz="2" w:space="0" w:color="000001"/>
+            </w:tcBorders>
+            <w:shd w:val="clear" w:color="auto" w:fill="95B3D7"/>
+            <w:tcMar>
+              <w:top w:w="55" w:type="dxa"/>
+              <w:left w:w="55" w:type="dxa"/>
+              <w:bottom w:w="55" w:type="dxa"/>
+              <w:right w:w="55" w:type="dxa"/>
+            </w:tcMar>
+          </w:tcPr>
+          <w:p>
+            <w:pPr>
+              <w:pStyle w:val="Standard"/>
+            </w:pPr>
+            <w:r>
+              <w:t>Escenario#1:</w:t>
+            </w:r>
+          </w:p>
+        </w:tc>
+        <w:tc>
+          <w:tcPr>
+            <w:tcW w:w="7800" w:type="dxa"/>
+            <w:tcBorders>
+              <w:left w:val="single" w:sz="2" w:space="0" w:color="000001"/>
+              <w:bottom w:val="single" w:sz="2" w:space="0" w:color="000001"/>
+              <w:right w:val="single" w:sz="2" w:space="0" w:color="000001"/>
+            </w:tcBorders>
+            <w:shd w:val="clear" w:color="auto" w:fill="FFFFFF"/>
+            <w:tcMar>
+              <w:top w:w="55" w:type="dxa"/>
+              <w:left w:w="55" w:type="dxa"/>
+              <w:bottom w:w="55" w:type="dxa"/>
+              <w:right w:w="55" w:type="dxa"/>
+            </w:tcMar>
+          </w:tcPr>
+          <w:p>
+            <w:pPr>
+              <w:pStyle w:val="Standard"/>
+            </w:pPr>
+            <w:r>
+              <w:t xml:space="preserve">Estoy en el URL: </w:t>
+            </w:r>
+            <w:r>
+              <w:rPr>
+                <w:color w:val="0000FF"/>
+                <w:u w:val="single"/>
+              </w:rPr>
+              <w:t>http://localhost/GOA/Sof/tiendaPrueba/products</w:t>
+            </w:r>
+          </w:p>
+        </w:tc>
+      </w:tr>
+      <w:tr>
+        <w:tblPrEx>
+          <w:tblCellMar>
+            <w:top w:w="0" w:type="dxa"/>
+            <w:bottom w:w="0" w:type="dxa"/>
+          </w:tblCellMar>
+        </w:tblPrEx>
+        <w:trPr>
+          <w:trHeight w:val="1"/>
+        </w:trPr>
+        <w:tc>
+          <w:tcPr>
+            <w:tcW w:w="2235" w:type="dxa"/>
+            <w:tcBorders>
+              <w:left w:val="single" w:sz="2" w:space="0" w:color="000001"/>
+              <w:bottom w:val="single" w:sz="2" w:space="0" w:color="000001"/>
+            </w:tcBorders>
+            <w:shd w:val="clear" w:color="auto" w:fill="FFFFFF"/>
+            <w:tcMar>
+              <w:top w:w="55" w:type="dxa"/>
+              <w:left w:w="55" w:type="dxa"/>
+              <w:bottom w:w="55" w:type="dxa"/>
+              <w:right w:w="55" w:type="dxa"/>
+            </w:tcMar>
+          </w:tcPr>
+          <w:p>
+            <w:pPr>
+              <w:pStyle w:val="Standard"/>
+            </w:pPr>
+            <w:r>
+              <w:t>Cuando</w:t>
+            </w:r>
+          </w:p>
+        </w:tc>
+        <w:tc>
+          <w:tcPr>
+            <w:tcW w:w="7800" w:type="dxa"/>
+            <w:tcBorders>
+              <w:left w:val="single" w:sz="2" w:space="0" w:color="000001"/>
+              <w:bottom w:val="single" w:sz="2" w:space="0" w:color="000001"/>
+              <w:right w:val="single" w:sz="2" w:space="0" w:color="000001"/>
+            </w:tcBorders>
+            <w:shd w:val="clear" w:color="auto" w:fill="FFFFFF"/>
+            <w:tcMar>
+              <w:top w:w="55" w:type="dxa"/>
+              <w:left w:w="55" w:type="dxa"/>
+              <w:bottom w:w="55" w:type="dxa"/>
+              <w:right w:w="55" w:type="dxa"/>
+            </w:tcMar>
+          </w:tcPr>
+          <w:tbl>
+            <w:tblPr>
+              <w:tblW w:w="7765" w:type="dxa"/>
+              <w:tblLayout w:type="fixed"/>
+              <w:tblCellMar>
+                <w:left w:w="10" w:type="dxa"/>
+                <w:right w:w="10" w:type="dxa"/>
+              </w:tblCellMar>
+              <w:tblLook w:val="0000" w:firstRow="0" w:lastRow="0" w:firstColumn="0" w:lastColumn="0" w:noHBand="0" w:noVBand="0"/>
+            </w:tblPr>
+            <w:tblGrid>
+              <w:gridCol w:w="7765"/>
+            </w:tblGrid>
+            <w:tr>
+              <w:tblPrEx>
+                <w:tblCellMar>
+                  <w:top w:w="0" w:type="dxa"/>
+                  <w:bottom w:w="0" w:type="dxa"/>
+                </w:tblCellMar>
+              </w:tblPrEx>
+              <w:trPr>
+                <w:trHeight w:val="1"/>
+              </w:trPr>
+              <w:tc>
+                <w:tcPr>
+                  <w:tcW w:w="7765" w:type="dxa"/>
+                  <w:tcBorders>
+                    <w:left w:val="single" w:sz="2" w:space="0" w:color="000001"/>
+                    <w:bottom w:val="single" w:sz="2" w:space="0" w:color="000001"/>
+                    <w:right w:val="single" w:sz="2" w:space="0" w:color="000001"/>
+                  </w:tcBorders>
+                  <w:shd w:val="clear" w:color="auto" w:fill="FFFFFF"/>
+                  <w:tcMar>
+                    <w:top w:w="0" w:type="dxa"/>
+                    <w:left w:w="0" w:type="dxa"/>
+                    <w:bottom w:w="0" w:type="dxa"/>
+                    <w:right w:w="0" w:type="dxa"/>
+                  </w:tcMar>
+                </w:tcPr>
+                <w:p>
+                  <w:pPr>
+                    <w:pStyle w:val="Standard"/>
+                  </w:pPr>
+                  <w:r>
+                    <w:t>1. Elijo el botón de “</w:t>
+                  </w:r>
+                  <w:proofErr w:type="spellStart"/>
+                  <w:r>
+                    <w:t>Edit</w:t>
+                  </w:r>
+                  <w:proofErr w:type="spellEnd"/>
+                  <w:r>
+                    <w:t xml:space="preserve">” y a continuación me aparecen loa campo del </w:t>
+                  </w:r>
+                  <w:r>
+                    <w:t>producto que se permite modificar.</w:t>
+                  </w:r>
+                </w:p>
+              </w:tc>
+            </w:tr>
+            <w:tr>
+              <w:tblPrEx>
+                <w:tblCellMar>
+                  <w:top w:w="0" w:type="dxa"/>
+                  <w:bottom w:w="0" w:type="dxa"/>
+                </w:tblCellMar>
+              </w:tblPrEx>
+              <w:trPr>
+                <w:trHeight w:val="1"/>
+              </w:trPr>
+              <w:tc>
+                <w:tcPr>
+                  <w:tcW w:w="7765" w:type="dxa"/>
+                  <w:tcBorders>
+                    <w:left w:val="single" w:sz="2" w:space="0" w:color="000001"/>
+                    <w:bottom w:val="single" w:sz="2" w:space="0" w:color="000001"/>
+                    <w:right w:val="single" w:sz="2" w:space="0" w:color="000001"/>
+                  </w:tcBorders>
+                  <w:shd w:val="clear" w:color="auto" w:fill="FFFFFF"/>
+                  <w:tcMar>
+                    <w:top w:w="0" w:type="dxa"/>
+                    <w:left w:w="0" w:type="dxa"/>
+                    <w:bottom w:w="0" w:type="dxa"/>
+                    <w:right w:w="0" w:type="dxa"/>
+                  </w:tcMar>
+                </w:tcPr>
+                <w:p>
+                  <w:pPr>
+                    <w:pStyle w:val="Standard"/>
+                  </w:pPr>
+                  <w:r>
+                    <w:t>2. Cambio alguno de los campos que se permite modificar.</w:t>
+                  </w:r>
+                </w:p>
+              </w:tc>
+            </w:tr>
+            <w:tr>
+              <w:tblPrEx>
+                <w:tblCellMar>
+                  <w:top w:w="0" w:type="dxa"/>
+                  <w:bottom w:w="0" w:type="dxa"/>
+                </w:tblCellMar>
+              </w:tblPrEx>
+              <w:trPr>
+                <w:trHeight w:val="1"/>
+              </w:trPr>
+              <w:tc>
+                <w:tcPr>
+                  <w:tcW w:w="7765" w:type="dxa"/>
+                  <w:tcBorders>
+                    <w:left w:val="single" w:sz="2" w:space="0" w:color="000001"/>
+                    <w:bottom w:val="single" w:sz="2" w:space="0" w:color="000001"/>
+                    <w:right w:val="single" w:sz="2" w:space="0" w:color="000001"/>
+                  </w:tcBorders>
+                  <w:shd w:val="clear" w:color="auto" w:fill="FFFFFF"/>
+                  <w:tcMar>
+                    <w:top w:w="0" w:type="dxa"/>
+                    <w:left w:w="0" w:type="dxa"/>
+                    <w:bottom w:w="0" w:type="dxa"/>
+                    <w:right w:w="0" w:type="dxa"/>
+                  </w:tcMar>
+                </w:tcPr>
+                <w:p>
+                  <w:pPr>
+                    <w:pStyle w:val="Standard"/>
+                  </w:pPr>
+                  <w:r>
+                    <w:t xml:space="preserve">3.Le doy </w:t>
+                  </w:r>
+                  <w:proofErr w:type="spellStart"/>
+                  <w:r>
+                    <w:t>click</w:t>
+                  </w:r>
+                  <w:proofErr w:type="spellEnd"/>
+                  <w:r>
+                    <w:t xml:space="preserve"> al botón “</w:t>
+                  </w:r>
+                  <w:proofErr w:type="spellStart"/>
+                  <w:r>
+                    <w:t>Submit</w:t>
+                  </w:r>
+                  <w:proofErr w:type="spellEnd"/>
+                  <w:r>
+                    <w:t>”</w:t>
+                  </w:r>
+                </w:p>
+              </w:tc>
+            </w:tr>
+          </w:tbl>
+          <w:p>
+            <w:pPr>
+              <w:pStyle w:val="Standard"/>
+              <w:rPr>
+                <w:rFonts w:ascii="Calibri" w:hAnsi="Calibri"/>
+                <w:sz w:val="22"/>
+              </w:rPr>
+            </w:pPr>
+          </w:p>
+        </w:tc>
+      </w:tr>
+      <w:tr>
+        <w:tblPrEx>
+          <w:tblCellMar>
+            <w:top w:w="0" w:type="dxa"/>
+            <w:bottom w:w="0" w:type="dxa"/>
+          </w:tblCellMar>
+        </w:tblPrEx>
+        <w:trPr>
+          <w:trHeight w:val="1"/>
+        </w:trPr>
+        <w:tc>
+          <w:tcPr>
+            <w:tcW w:w="2235" w:type="dxa"/>
+            <w:tcBorders>
+              <w:left w:val="single" w:sz="2" w:space="0" w:color="000001"/>
+              <w:bottom w:val="single" w:sz="2" w:space="0" w:color="000001"/>
+            </w:tcBorders>
+            <w:shd w:val="clear" w:color="auto" w:fill="FFFFFF"/>
+            <w:tcMar>
+              <w:top w:w="55" w:type="dxa"/>
+              <w:left w:w="55" w:type="dxa"/>
+              <w:bottom w:w="55" w:type="dxa"/>
+              <w:right w:w="55" w:type="dxa"/>
+            </w:tcMar>
+          </w:tcPr>
+          <w:p>
+            <w:pPr>
+              <w:pStyle w:val="Standard"/>
+            </w:pPr>
+            <w:r>
+              <w:t>Entonces debería obtener:</w:t>
+            </w:r>
+          </w:p>
+        </w:tc>
+        <w:tc>
+          <w:tcPr>
+            <w:tcW w:w="7800" w:type="dxa"/>
+            <w:tcBorders>
+              <w:left w:val="single" w:sz="2" w:space="0" w:color="000001"/>
+              <w:bottom w:val="single" w:sz="2" w:space="0" w:color="000001"/>
+              <w:right w:val="single" w:sz="2" w:space="0" w:color="000001"/>
+            </w:tcBorders>
+            <w:shd w:val="clear" w:color="auto" w:fill="FFFFFF"/>
+            <w:tcMar>
+              <w:top w:w="55" w:type="dxa"/>
+              <w:left w:w="55" w:type="dxa"/>
+              <w:bottom w:w="55" w:type="dxa"/>
+              <w:right w:w="55" w:type="dxa"/>
+            </w:tcMar>
+          </w:tcPr>
+          <w:tbl>
+            <w:tblPr>
+              <w:tblW w:w="7765" w:type="dxa"/>
+              <w:tblLayout w:type="fixed"/>
+              <w:tblCellMar>
+                <w:left w:w="10" w:type="dxa"/>
+                <w:right w:w="10" w:type="dxa"/>
+              </w:tblCellMar>
+              <w:tblLook w:val="0000" w:firstRow="0" w:lastRow="0" w:firstColumn="0" w:lastColumn="0" w:noHBand="0" w:noVBand="0"/>
+            </w:tblPr>
+            <w:tblGrid>
+              <w:gridCol w:w="7765"/>
+            </w:tblGrid>
+            <w:tr>
+              <w:tblPrEx>
+                <w:tblCellMar>
+                  <w:top w:w="0" w:type="dxa"/>
+                  <w:bottom w:w="0" w:type="dxa"/>
+                </w:tblCellMar>
+              </w:tblPrEx>
+              <w:trPr>
+                <w:trHeight w:val="1"/>
+              </w:trPr>
+              <w:tc>
+                <w:tcPr>
+                  <w:tcW w:w="7765" w:type="dxa"/>
+                  <w:tcBorders>
+                    <w:left w:val="single" w:sz="2" w:space="0" w:color="000001"/>
+                    <w:bottom w:val="single" w:sz="2" w:space="0" w:color="000001"/>
+                    <w:right w:val="single" w:sz="2" w:space="0" w:color="000001"/>
+                  </w:tcBorders>
+                  <w:shd w:val="clear" w:color="auto" w:fill="FFFFFF"/>
+                  <w:tcMar>
+                    <w:top w:w="0" w:type="dxa"/>
+                    <w:left w:w="0" w:type="dxa"/>
+                    <w:bottom w:w="0" w:type="dxa"/>
+                    <w:right w:w="0" w:type="dxa"/>
+                  </w:tcMar>
+                </w:tcPr>
+                <w:p>
+                  <w:pPr>
+                    <w:pStyle w:val="Standard"/>
+                  </w:pPr>
+                  <w:r>
+                    <w:t xml:space="preserve">En pantalla sale un mensaje de flash diciendo que el producto ha sido guardado. Y redirige a la </w:t>
+                  </w:r>
+                  <w:r>
+                    <w:t>página del índice de los productos.</w:t>
+                  </w:r>
+                </w:p>
+              </w:tc>
+            </w:tr>
+            <w:tr>
+              <w:tblPrEx>
+                <w:tblCellMar>
+                  <w:top w:w="0" w:type="dxa"/>
+                  <w:bottom w:w="0" w:type="dxa"/>
+                </w:tblCellMar>
+              </w:tblPrEx>
+              <w:trPr>
+                <w:trHeight w:val="1"/>
+              </w:trPr>
+              <w:tc>
+                <w:tcPr>
+                  <w:tcW w:w="7765" w:type="dxa"/>
+                  <w:tcBorders>
+                    <w:left w:val="single" w:sz="2" w:space="0" w:color="000001"/>
+                    <w:bottom w:val="single" w:sz="2" w:space="0" w:color="000001"/>
+                    <w:right w:val="single" w:sz="2" w:space="0" w:color="000001"/>
+                  </w:tcBorders>
+                  <w:shd w:val="clear" w:color="auto" w:fill="FFFFFF"/>
+                  <w:tcMar>
+                    <w:top w:w="0" w:type="dxa"/>
+                    <w:left w:w="0" w:type="dxa"/>
+                    <w:bottom w:w="0" w:type="dxa"/>
+                    <w:right w:w="0" w:type="dxa"/>
+                  </w:tcMar>
+                </w:tcPr>
+                <w:p>
+                  <w:pPr>
+                    <w:pStyle w:val="Standard"/>
+                  </w:pPr>
+                  <w:r>
+                    <w:t>En base de datos se añade toda la información del producto correctamente.</w:t>
+                  </w:r>
+                </w:p>
+              </w:tc>
+            </w:tr>
+          </w:tbl>
+          <w:p>
+            <w:pPr>
+              <w:pStyle w:val="Standard"/>
+              <w:rPr>
+                <w:rFonts w:ascii="Calibri" w:hAnsi="Calibri"/>
+                <w:sz w:val="22"/>
+              </w:rPr>
+            </w:pPr>
+          </w:p>
+        </w:tc>
+      </w:tr>
+      <w:tr>
+        <w:tblPrEx>
+          <w:tblCellMar>
+            <w:top w:w="0" w:type="dxa"/>
+            <w:bottom w:w="0" w:type="dxa"/>
+          </w:tblCellMar>
+        </w:tblPrEx>
+        <w:trPr>
+          <w:trHeight w:val="1"/>
+        </w:trPr>
+        <w:tc>
+          <w:tcPr>
+            <w:tcW w:w="2235" w:type="dxa"/>
+            <w:tcBorders>
+              <w:left w:val="single" w:sz="2" w:space="0" w:color="000001"/>
+              <w:bottom w:val="single" w:sz="2" w:space="0" w:color="000001"/>
+            </w:tcBorders>
+            <w:shd w:val="clear" w:color="auto" w:fill="FFFFFF"/>
+            <w:tcMar>
+              <w:top w:w="55" w:type="dxa"/>
+              <w:left w:w="55" w:type="dxa"/>
+              <w:bottom w:w="55" w:type="dxa"/>
+              <w:right w:w="55" w:type="dxa"/>
+            </w:tcMar>
+          </w:tcPr>
+          <w:p>
+            <w:pPr>
+              <w:pStyle w:val="Standard"/>
+            </w:pPr>
+            <w:r>
+              <w:t>Comprobación:</w:t>
+            </w:r>
+          </w:p>
+        </w:tc>
+        <w:tc>
+          <w:tcPr>
+            <w:tcW w:w="7800" w:type="dxa"/>
+            <w:tcBorders>
+              <w:left w:val="single" w:sz="2" w:space="0" w:color="000001"/>
+              <w:bottom w:val="single" w:sz="2" w:space="0" w:color="000001"/>
+              <w:right w:val="single" w:sz="2" w:space="0" w:color="000001"/>
+            </w:tcBorders>
+            <w:shd w:val="clear" w:color="auto" w:fill="FFFFFF"/>
+            <w:tcMar>
+              <w:top w:w="55" w:type="dxa"/>
+              <w:left w:w="55" w:type="dxa"/>
+              <w:bottom w:w="55" w:type="dxa"/>
+              <w:right w:w="55" w:type="dxa"/>
+            </w:tcMar>
+          </w:tcPr>
+          <w:p>
+            <w:pPr>
+              <w:pStyle w:val="Standard"/>
+            </w:pPr>
+            <w:r>
+              <w:t>100% se cambian los datos del producto correctamente en sistema y base de datos.</w:t>
+            </w:r>
+          </w:p>
+        </w:tc>
+      </w:tr>
+      <w:tr>
+        <w:tblPrEx>
+          <w:tblCellMar>
+            <w:top w:w="0" w:type="dxa"/>
+            <w:bottom w:w="0" w:type="dxa"/>
+          </w:tblCellMar>
+        </w:tblPrEx>
+        <w:trPr>
+          <w:trHeight w:val="1"/>
+        </w:trPr>
+        <w:tc>
+          <w:tcPr>
+            <w:tcW w:w="2235" w:type="dxa"/>
+            <w:tcBorders>
+              <w:left w:val="single" w:sz="2" w:space="0" w:color="000001"/>
+              <w:bottom w:val="single" w:sz="2" w:space="0" w:color="000001"/>
+            </w:tcBorders>
+            <w:shd w:val="clear" w:color="auto" w:fill="95B3D7"/>
+            <w:tcMar>
+              <w:top w:w="55" w:type="dxa"/>
+              <w:left w:w="55" w:type="dxa"/>
+              <w:bottom w:w="55" w:type="dxa"/>
+              <w:right w:w="55" w:type="dxa"/>
+            </w:tcMar>
+          </w:tcPr>
+          <w:p>
+            <w:pPr>
+              <w:pStyle w:val="Standard"/>
+            </w:pPr>
+            <w:r>
+              <w:t>Escenario#2:</w:t>
+            </w:r>
+          </w:p>
+        </w:tc>
+        <w:tc>
+          <w:tcPr>
+            <w:tcW w:w="7800" w:type="dxa"/>
+            <w:tcBorders>
+              <w:left w:val="single" w:sz="2" w:space="0" w:color="000001"/>
+              <w:bottom w:val="single" w:sz="2" w:space="0" w:color="000001"/>
+              <w:right w:val="single" w:sz="2" w:space="0" w:color="000001"/>
+            </w:tcBorders>
+            <w:shd w:val="clear" w:color="auto" w:fill="FFFFFF"/>
+            <w:tcMar>
+              <w:top w:w="55" w:type="dxa"/>
+              <w:left w:w="55" w:type="dxa"/>
+              <w:bottom w:w="55" w:type="dxa"/>
+              <w:right w:w="55" w:type="dxa"/>
+            </w:tcMar>
+          </w:tcPr>
+          <w:p>
+            <w:pPr>
+              <w:pStyle w:val="Standard"/>
+            </w:pPr>
+            <w:r>
+              <w:t xml:space="preserve">Estoy en el URL: </w:t>
+            </w:r>
+            <w:r>
+              <w:rPr>
+                <w:color w:val="0000FF"/>
+                <w:u w:val="single"/>
+              </w:rPr>
+              <w:t>http://localhost/GOA/Sof/tiendaPrueba/products</w:t>
+            </w:r>
+          </w:p>
+        </w:tc>
+      </w:tr>
+      <w:tr>
+        <w:tblPrEx>
+          <w:tblCellMar>
+            <w:top w:w="0" w:type="dxa"/>
+            <w:bottom w:w="0" w:type="dxa"/>
+          </w:tblCellMar>
+        </w:tblPrEx>
+        <w:trPr>
+          <w:trHeight w:val="1"/>
+        </w:trPr>
+        <w:tc>
+          <w:tcPr>
+            <w:tcW w:w="2235" w:type="dxa"/>
+            <w:tcBorders>
+              <w:left w:val="single" w:sz="2" w:space="0" w:color="000001"/>
+              <w:bottom w:val="single" w:sz="2" w:space="0" w:color="000001"/>
+            </w:tcBorders>
+            <w:shd w:val="clear" w:color="auto" w:fill="FFFFFF"/>
+            <w:tcMar>
+              <w:top w:w="55" w:type="dxa"/>
+              <w:left w:w="55" w:type="dxa"/>
+              <w:bottom w:w="55" w:type="dxa"/>
+              <w:right w:w="55" w:type="dxa"/>
+            </w:tcMar>
+          </w:tcPr>
+          <w:p>
+            <w:pPr>
+              <w:pStyle w:val="Standard"/>
+            </w:pPr>
+            <w:r>
+              <w:t>Cuando</w:t>
+            </w:r>
+          </w:p>
+        </w:tc>
+        <w:tc>
+          <w:tcPr>
+            <w:tcW w:w="7800" w:type="dxa"/>
+            <w:tcBorders>
+              <w:left w:val="single" w:sz="2" w:space="0" w:color="000001"/>
+              <w:bottom w:val="single" w:sz="2" w:space="0" w:color="000001"/>
+              <w:right w:val="single" w:sz="2" w:space="0" w:color="000001"/>
+            </w:tcBorders>
+            <w:shd w:val="clear" w:color="auto" w:fill="FFFFFF"/>
+            <w:tcMar>
+              <w:top w:w="55" w:type="dxa"/>
+              <w:left w:w="55" w:type="dxa"/>
+              <w:bottom w:w="55" w:type="dxa"/>
+              <w:right w:w="55" w:type="dxa"/>
+            </w:tcMar>
+          </w:tcPr>
+          <w:tbl>
+            <w:tblPr>
+              <w:tblW w:w="7755" w:type="dxa"/>
+              <w:tblLayout w:type="fixed"/>
+              <w:tblCellMar>
+                <w:left w:w="10" w:type="dxa"/>
+                <w:right w:w="10" w:type="dxa"/>
+              </w:tblCellMar>
+              <w:tblLook w:val="0000" w:firstRow="0" w:lastRow="0" w:firstColumn="0" w:lastColumn="0" w:noHBand="0" w:noVBand="0"/>
+            </w:tblPr>
+            <w:tblGrid>
+              <w:gridCol w:w="7755"/>
+            </w:tblGrid>
+            <w:tr>
+              <w:tblPrEx>
+                <w:tblCellMar>
+                  <w:top w:w="0" w:type="dxa"/>
+                  <w:bottom w:w="0" w:type="dxa"/>
+                </w:tblCellMar>
+              </w:tblPrEx>
+              <w:trPr>
+                <w:trHeight w:val="1"/>
+              </w:trPr>
+              <w:tc>
+                <w:tcPr>
+                  <w:tcW w:w="7755" w:type="dxa"/>
+                  <w:tcBorders>
+                    <w:left w:val="single" w:sz="2" w:space="0" w:color="000001"/>
+                    <w:bottom w:val="single" w:sz="2" w:space="0" w:color="000001"/>
+                    <w:right w:val="single" w:sz="2" w:space="0" w:color="000001"/>
+                  </w:tcBorders>
+                  <w:shd w:val="clear" w:color="auto" w:fill="FFFFFF"/>
+                  <w:tcMar>
+                    <w:top w:w="0" w:type="dxa"/>
+                    <w:left w:w="0" w:type="dxa"/>
+                    <w:bottom w:w="0" w:type="dxa"/>
+                    <w:right w:w="0" w:type="dxa"/>
+                  </w:tcMar>
+                </w:tcPr>
+                <w:p>
+                  <w:pPr>
+                    <w:pStyle w:val="Standard"/>
+                  </w:pPr>
+                  <w:r>
+                    <w:t>1. Elijo el botón de “</w:t>
+                  </w:r>
+                  <w:proofErr w:type="spellStart"/>
+                  <w:r>
+                    <w:t>Edit</w:t>
+                  </w:r>
+                  <w:proofErr w:type="spellEnd"/>
+                  <w:r>
+                    <w:t>” y a continuación me aparecen loa campo del producto que se permite modificar.</w:t>
+                  </w:r>
+                </w:p>
+              </w:tc>
+            </w:tr>
+            <w:tr>
+              <w:tblPrEx>
+                <w:tblCellMar>
+                  <w:top w:w="0" w:type="dxa"/>
+                  <w:bottom w:w="0" w:type="dxa"/>
+                </w:tblCellMar>
+              </w:tblPrEx>
+              <w:trPr>
+                <w:trHeight w:val="1"/>
+              </w:trPr>
+              <w:tc>
+                <w:tcPr>
+                  <w:tcW w:w="7755" w:type="dxa"/>
+                  <w:tcBorders>
+                    <w:left w:val="single" w:sz="2" w:space="0" w:color="000001"/>
+                    <w:bottom w:val="single" w:sz="2" w:space="0" w:color="000001"/>
+                    <w:right w:val="single" w:sz="2" w:space="0" w:color="000001"/>
+                  </w:tcBorders>
+                  <w:shd w:val="clear" w:color="auto" w:fill="FFFFFF"/>
+                  <w:tcMar>
+                    <w:top w:w="0" w:type="dxa"/>
+                    <w:left w:w="0" w:type="dxa"/>
+                    <w:bottom w:w="0" w:type="dxa"/>
+                    <w:right w:w="0" w:type="dxa"/>
+                  </w:tcMar>
+                </w:tcPr>
+                <w:p>
+                  <w:pPr>
+                    <w:pStyle w:val="Standard"/>
+                  </w:pPr>
+                  <w:r>
+                    <w:t>2. Cambio alguno de los campos que se permite modificar pero dejo en blanco alguno de los camp</w:t>
+                  </w:r>
+                  <w:r>
+                    <w:t>os obligatorios a llenar.</w:t>
+                  </w:r>
+                </w:p>
+              </w:tc>
+            </w:tr>
+            <w:tr>
+              <w:tblPrEx>
+                <w:tblCellMar>
+                  <w:top w:w="0" w:type="dxa"/>
+                  <w:bottom w:w="0" w:type="dxa"/>
+                </w:tblCellMar>
+              </w:tblPrEx>
+              <w:trPr>
+                <w:trHeight w:val="1"/>
+              </w:trPr>
+              <w:tc>
+                <w:tcPr>
+                  <w:tcW w:w="7755" w:type="dxa"/>
+                  <w:tcBorders>
+                    <w:left w:val="single" w:sz="2" w:space="0" w:color="000001"/>
+                    <w:bottom w:val="single" w:sz="2" w:space="0" w:color="000001"/>
+                    <w:right w:val="single" w:sz="2" w:space="0" w:color="000001"/>
+                  </w:tcBorders>
+                  <w:shd w:val="clear" w:color="auto" w:fill="FFFFFF"/>
+                  <w:tcMar>
+                    <w:top w:w="0" w:type="dxa"/>
+                    <w:left w:w="0" w:type="dxa"/>
+                    <w:bottom w:w="0" w:type="dxa"/>
+                    <w:right w:w="0" w:type="dxa"/>
+                  </w:tcMar>
+                </w:tcPr>
+                <w:p>
+                  <w:pPr>
+                    <w:pStyle w:val="Standard"/>
+                  </w:pPr>
+                  <w:r>
+                    <w:t xml:space="preserve">3.Le doy </w:t>
+                  </w:r>
+                  <w:proofErr w:type="spellStart"/>
+                  <w:r>
+                    <w:t>click</w:t>
+                  </w:r>
+                  <w:proofErr w:type="spellEnd"/>
+                  <w:r>
+                    <w:t xml:space="preserve"> al botón “</w:t>
+                  </w:r>
+                  <w:proofErr w:type="spellStart"/>
+                  <w:r>
+                    <w:t>Submit</w:t>
+                  </w:r>
+                  <w:proofErr w:type="spellEnd"/>
+                  <w:r>
+                    <w:t>”</w:t>
+                  </w:r>
+                </w:p>
+              </w:tc>
+            </w:tr>
+          </w:tbl>
+          <w:p>
+            <w:pPr>
+              <w:pStyle w:val="Standard"/>
+              <w:rPr>
+                <w:rFonts w:ascii="Calibri" w:hAnsi="Calibri"/>
+                <w:sz w:val="22"/>
+              </w:rPr>
+            </w:pPr>
+          </w:p>
+        </w:tc>
+      </w:tr>
+      <w:tr>
+        <w:tblPrEx>
+          <w:tblCellMar>
+            <w:top w:w="0" w:type="dxa"/>
+            <w:bottom w:w="0" w:type="dxa"/>
+          </w:tblCellMar>
+        </w:tblPrEx>
+        <w:trPr>
+          <w:trHeight w:val="1"/>
+        </w:trPr>
+        <w:tc>
+          <w:tcPr>
+            <w:tcW w:w="2235" w:type="dxa"/>
+            <w:tcBorders>
+              <w:left w:val="single" w:sz="2" w:space="0" w:color="000001"/>
+              <w:bottom w:val="single" w:sz="2" w:space="0" w:color="000001"/>
+            </w:tcBorders>
+            <w:shd w:val="clear" w:color="auto" w:fill="FFFFFF"/>
+            <w:tcMar>
+              <w:top w:w="55" w:type="dxa"/>
+              <w:left w:w="55" w:type="dxa"/>
+              <w:bottom w:w="55" w:type="dxa"/>
+              <w:right w:w="55" w:type="dxa"/>
+            </w:tcMar>
+          </w:tcPr>
+          <w:p>
+            <w:pPr>
+              <w:pStyle w:val="Standard"/>
+            </w:pPr>
+            <w:r>
+              <w:t xml:space="preserve">Entonces debería </w:t>
+            </w:r>
+            <w:r>
+              <w:lastRenderedPageBreak/>
+              <w:t>obtener:</w:t>
+            </w:r>
+          </w:p>
+        </w:tc>
+        <w:tc>
+          <w:tcPr>
+            <w:tcW w:w="7800" w:type="dxa"/>
+            <w:tcBorders>
+              <w:left w:val="single" w:sz="2" w:space="0" w:color="000001"/>
+              <w:bottom w:val="single" w:sz="2" w:space="0" w:color="000001"/>
+              <w:right w:val="single" w:sz="2" w:space="0" w:color="000001"/>
+            </w:tcBorders>
+            <w:shd w:val="clear" w:color="auto" w:fill="FFFFFF"/>
+            <w:tcMar>
+              <w:top w:w="55" w:type="dxa"/>
+              <w:left w:w="55" w:type="dxa"/>
+              <w:bottom w:w="55" w:type="dxa"/>
+              <w:right w:w="55" w:type="dxa"/>
+            </w:tcMar>
+          </w:tcPr>
+          <w:tbl>
+            <w:tblPr>
+              <w:tblW w:w="7765" w:type="dxa"/>
+              <w:tblLayout w:type="fixed"/>
+              <w:tblCellMar>
+                <w:left w:w="10" w:type="dxa"/>
+                <w:right w:w="10" w:type="dxa"/>
+              </w:tblCellMar>
+              <w:tblLook w:val="0000" w:firstRow="0" w:lastRow="0" w:firstColumn="0" w:lastColumn="0" w:noHBand="0" w:noVBand="0"/>
+            </w:tblPr>
+            <w:tblGrid>
+              <w:gridCol w:w="7765"/>
+            </w:tblGrid>
+            <w:tr>
+              <w:tblPrEx>
+                <w:tblCellMar>
+                  <w:top w:w="0" w:type="dxa"/>
+                  <w:bottom w:w="0" w:type="dxa"/>
+                </w:tblCellMar>
+              </w:tblPrEx>
+              <w:trPr>
+                <w:trHeight w:val="750"/>
+              </w:trPr>
+              <w:tc>
+                <w:tcPr>
+                  <w:tcW w:w="7765" w:type="dxa"/>
+                  <w:tcBorders>
+                    <w:left w:val="single" w:sz="2" w:space="0" w:color="000001"/>
+                    <w:bottom w:val="single" w:sz="2" w:space="0" w:color="000001"/>
+                    <w:right w:val="single" w:sz="2" w:space="0" w:color="000001"/>
+                  </w:tcBorders>
+                  <w:shd w:val="clear" w:color="auto" w:fill="FFFFFF"/>
+                  <w:tcMar>
+                    <w:top w:w="0" w:type="dxa"/>
+                    <w:left w:w="0" w:type="dxa"/>
+                    <w:bottom w:w="0" w:type="dxa"/>
+                    <w:right w:w="0" w:type="dxa"/>
+                  </w:tcMar>
+                </w:tcPr>
+                <w:p>
+                  <w:pPr>
+                    <w:pStyle w:val="Standard"/>
+                  </w:pPr>
+                  <w:r>
+                    <w:lastRenderedPageBreak/>
+                    <w:t xml:space="preserve">En el campo que quedo en blanco sale un mensaje de flash avisando al usuario </w:t>
+                  </w:r>
+                  <w:r>
+                    <w:lastRenderedPageBreak/>
+                    <w:t>que ese campo debe ser llenado</w:t>
+                  </w:r>
+                </w:p>
+              </w:tc>
+            </w:tr>
+          </w:tbl>
+          <w:p>
+            <w:pPr>
+              <w:pStyle w:val="Standard"/>
+              <w:rPr>
+                <w:rFonts w:ascii="Calibri" w:hAnsi="Calibri"/>
+                <w:sz w:val="22"/>
+              </w:rPr>
+            </w:pPr>
+          </w:p>
+        </w:tc>
+      </w:tr>
+      <w:tr>
+        <w:tblPrEx>
+          <w:tblCellMar>
+            <w:top w:w="0" w:type="dxa"/>
+            <w:bottom w:w="0" w:type="dxa"/>
+          </w:tblCellMar>
+        </w:tblPrEx>
+        <w:trPr>
+          <w:trHeight w:val="1"/>
+        </w:trPr>
+        <w:tc>
+          <w:tcPr>
+            <w:tcW w:w="2235" w:type="dxa"/>
+            <w:tcBorders>
+              <w:left w:val="single" w:sz="2" w:space="0" w:color="000001"/>
+              <w:bottom w:val="single" w:sz="2" w:space="0" w:color="000001"/>
+            </w:tcBorders>
+            <w:shd w:val="clear" w:color="auto" w:fill="FFFFFF"/>
+            <w:tcMar>
+              <w:top w:w="55" w:type="dxa"/>
+              <w:left w:w="55" w:type="dxa"/>
+              <w:bottom w:w="55" w:type="dxa"/>
+              <w:right w:w="55" w:type="dxa"/>
+            </w:tcMar>
+          </w:tcPr>
+          <w:p>
+            <w:pPr>
+              <w:pStyle w:val="Standard"/>
+            </w:pPr>
+            <w:r>
+              <w:lastRenderedPageBreak/>
+              <w:t>Comprobación</w:t>
+            </w:r>
+          </w:p>
+        </w:tc>
+        <w:tc>
+          <w:tcPr>
+            <w:tcW w:w="7800" w:type="dxa"/>
+            <w:tcBorders>
+              <w:left w:val="single" w:sz="2" w:space="0" w:color="000001"/>
+              <w:bottom w:val="single" w:sz="2" w:space="0" w:color="000001"/>
+              <w:right w:val="single" w:sz="2" w:space="0" w:color="000001"/>
+            </w:tcBorders>
+            <w:shd w:val="clear" w:color="auto" w:fill="FFFFFF"/>
+            <w:tcMar>
+              <w:top w:w="55" w:type="dxa"/>
+              <w:left w:w="55" w:type="dxa"/>
+              <w:bottom w:w="55" w:type="dxa"/>
+              <w:right w:w="55" w:type="dxa"/>
+            </w:tcMar>
+          </w:tcPr>
+          <w:p>
+            <w:pPr>
+              <w:pStyle w:val="Standard"/>
+            </w:pPr>
+            <w:r>
+              <w:t>100% porque aparece el menaje en pantalla y</w:t>
+            </w:r>
+            <w:r>
+              <w:t xml:space="preserve"> no se ejecuta la acción.</w:t>
+            </w:r>
+          </w:p>
+        </w:tc>
+      </w:tr>
+      <w:tr>
+        <w:tblPrEx>
+          <w:tblCellMar>
+            <w:top w:w="0" w:type="dxa"/>
+            <w:bottom w:w="0" w:type="dxa"/>
+          </w:tblCellMar>
+        </w:tblPrEx>
+        <w:trPr>
+          <w:trHeight w:val="1"/>
+        </w:trPr>
+        <w:tc>
+          <w:tcPr>
+            <w:tcW w:w="2235" w:type="dxa"/>
+            <w:tcBorders>
+              <w:left w:val="single" w:sz="2" w:space="0" w:color="000001"/>
+              <w:bottom w:val="single" w:sz="2" w:space="0" w:color="000001"/>
+            </w:tcBorders>
+            <w:shd w:val="clear" w:color="auto" w:fill="95B3D7"/>
+            <w:tcMar>
+              <w:top w:w="55" w:type="dxa"/>
+              <w:left w:w="55" w:type="dxa"/>
+              <w:bottom w:w="55" w:type="dxa"/>
+              <w:right w:w="55" w:type="dxa"/>
+            </w:tcMar>
+          </w:tcPr>
+          <w:p>
+            <w:pPr>
+              <w:pStyle w:val="Standard"/>
+            </w:pPr>
+            <w:r>
+              <w:t>Escenario#3:</w:t>
+            </w:r>
+          </w:p>
+        </w:tc>
+        <w:tc>
+          <w:tcPr>
+            <w:tcW w:w="7800" w:type="dxa"/>
+            <w:tcBorders>
+              <w:left w:val="single" w:sz="2" w:space="0" w:color="000001"/>
+              <w:bottom w:val="single" w:sz="2" w:space="0" w:color="000001"/>
+              <w:right w:val="single" w:sz="2" w:space="0" w:color="000001"/>
+            </w:tcBorders>
+            <w:shd w:val="clear" w:color="auto" w:fill="FFFFFF"/>
+            <w:tcMar>
+              <w:top w:w="55" w:type="dxa"/>
+              <w:left w:w="55" w:type="dxa"/>
+              <w:bottom w:w="55" w:type="dxa"/>
+              <w:right w:w="55" w:type="dxa"/>
+            </w:tcMar>
+          </w:tcPr>
+          <w:p>
+            <w:pPr>
+              <w:pStyle w:val="Standard"/>
+            </w:pPr>
+            <w:r>
+              <w:t xml:space="preserve">Estoy en el URL: </w:t>
+            </w:r>
+            <w:r>
+              <w:rPr>
+                <w:color w:val="0000FF"/>
+                <w:u w:val="single"/>
+              </w:rPr>
+              <w:t>http://localhost/GOA/Sof/tiendaPrueba/products</w:t>
+            </w:r>
+          </w:p>
+        </w:tc>
+      </w:tr>
+      <w:tr>
+        <w:tblPrEx>
+          <w:tblCellMar>
+            <w:top w:w="0" w:type="dxa"/>
+            <w:bottom w:w="0" w:type="dxa"/>
+          </w:tblCellMar>
+        </w:tblPrEx>
+        <w:trPr>
+          <w:trHeight w:val="1"/>
+        </w:trPr>
+        <w:tc>
+          <w:tcPr>
+            <w:tcW w:w="2235" w:type="dxa"/>
+            <w:tcBorders>
+              <w:left w:val="single" w:sz="2" w:space="0" w:color="000001"/>
+              <w:bottom w:val="single" w:sz="2" w:space="0" w:color="000001"/>
+            </w:tcBorders>
+            <w:shd w:val="clear" w:color="auto" w:fill="FFFFFF"/>
+            <w:tcMar>
+              <w:top w:w="55" w:type="dxa"/>
+              <w:left w:w="55" w:type="dxa"/>
+              <w:bottom w:w="55" w:type="dxa"/>
+              <w:right w:w="55" w:type="dxa"/>
+            </w:tcMar>
+          </w:tcPr>
+          <w:p>
+            <w:pPr>
+              <w:pStyle w:val="Standard"/>
+            </w:pPr>
+            <w:r>
+              <w:t>Cuando</w:t>
+            </w:r>
+          </w:p>
+        </w:tc>
+        <w:tc>
+          <w:tcPr>
+            <w:tcW w:w="7800" w:type="dxa"/>
+            <w:tcBorders>
+              <w:left w:val="single" w:sz="2" w:space="0" w:color="000001"/>
+              <w:bottom w:val="single" w:sz="2" w:space="0" w:color="000001"/>
+              <w:right w:val="single" w:sz="2" w:space="0" w:color="000001"/>
+            </w:tcBorders>
+            <w:shd w:val="clear" w:color="auto" w:fill="FFFFFF"/>
+            <w:tcMar>
+              <w:top w:w="55" w:type="dxa"/>
+              <w:left w:w="55" w:type="dxa"/>
+              <w:bottom w:w="55" w:type="dxa"/>
+              <w:right w:w="55" w:type="dxa"/>
+            </w:tcMar>
+          </w:tcPr>
+          <w:tbl>
+            <w:tblPr>
+              <w:tblW w:w="7690" w:type="dxa"/>
+              <w:tblLayout w:type="fixed"/>
+              <w:tblCellMar>
+                <w:left w:w="10" w:type="dxa"/>
+                <w:right w:w="10" w:type="dxa"/>
+              </w:tblCellMar>
+              <w:tblLook w:val="0000" w:firstRow="0" w:lastRow="0" w:firstColumn="0" w:lastColumn="0" w:noHBand="0" w:noVBand="0"/>
+            </w:tblPr>
+            <w:tblGrid>
+              <w:gridCol w:w="7690"/>
+            </w:tblGrid>
+            <w:tr>
+              <w:tblPrEx>
+                <w:tblCellMar>
+                  <w:top w:w="0" w:type="dxa"/>
+                  <w:bottom w:w="0" w:type="dxa"/>
+                </w:tblCellMar>
+              </w:tblPrEx>
+              <w:trPr>
+                <w:trHeight w:val="1"/>
+              </w:trPr>
+              <w:tc>
+                <w:tcPr>
+                  <w:tcW w:w="7690" w:type="dxa"/>
+                  <w:tcBorders>
+                    <w:left w:val="single" w:sz="2" w:space="0" w:color="000001"/>
+                    <w:bottom w:val="single" w:sz="2" w:space="0" w:color="000001"/>
+                    <w:right w:val="single" w:sz="2" w:space="0" w:color="000001"/>
+                  </w:tcBorders>
+                  <w:shd w:val="clear" w:color="auto" w:fill="FFFFFF"/>
+                  <w:tcMar>
+                    <w:top w:w="0" w:type="dxa"/>
+                    <w:left w:w="0" w:type="dxa"/>
+                    <w:bottom w:w="0" w:type="dxa"/>
+                    <w:right w:w="0" w:type="dxa"/>
+                  </w:tcMar>
+                </w:tcPr>
+                <w:p>
+                  <w:pPr>
+                    <w:pStyle w:val="Standard"/>
+                  </w:pPr>
+                  <w:r>
+                    <w:t>1. Elijo el botón de “</w:t>
+                  </w:r>
+                  <w:proofErr w:type="spellStart"/>
+                  <w:r>
+                    <w:t>Edit</w:t>
+                  </w:r>
+                  <w:proofErr w:type="spellEnd"/>
+                  <w:r>
+                    <w:t>” y a continuación me aparecen loa campo del producto que se permite modificar.</w:t>
+                  </w:r>
+                </w:p>
+              </w:tc>
+            </w:tr>
+            <w:tr>
+              <w:tblPrEx>
+                <w:tblCellMar>
+                  <w:top w:w="0" w:type="dxa"/>
+                  <w:bottom w:w="0" w:type="dxa"/>
+                </w:tblCellMar>
+              </w:tblPrEx>
+              <w:trPr>
+                <w:trHeight w:val="1"/>
+              </w:trPr>
+              <w:tc>
+                <w:tcPr>
+                  <w:tcW w:w="7690" w:type="dxa"/>
+                  <w:tcBorders>
+                    <w:left w:val="single" w:sz="2" w:space="0" w:color="000001"/>
+                    <w:bottom w:val="single" w:sz="2" w:space="0" w:color="000001"/>
+                    <w:right w:val="single" w:sz="2" w:space="0" w:color="000001"/>
+                  </w:tcBorders>
+                  <w:shd w:val="clear" w:color="auto" w:fill="FFFFFF"/>
+                  <w:tcMar>
+                    <w:top w:w="0" w:type="dxa"/>
+                    <w:left w:w="0" w:type="dxa"/>
+                    <w:bottom w:w="0" w:type="dxa"/>
+                    <w:right w:w="0" w:type="dxa"/>
+                  </w:tcMar>
+                </w:tcPr>
+                <w:p>
+                  <w:pPr>
+                    <w:pStyle w:val="Standard"/>
+                  </w:pPr>
+                  <w:r>
+                    <w:t>2. Cambio alguno de los campos que se</w:t>
+                  </w:r>
+                  <w:r>
+                    <w:t xml:space="preserve"> permite modificar pero a alguno de los campos que utilizan números se </w:t>
+                  </w:r>
+                  <w:proofErr w:type="spellStart"/>
+                  <w:r>
+                    <w:t>lleno</w:t>
+                  </w:r>
+                  <w:proofErr w:type="spellEnd"/>
+                  <w:r>
+                    <w:t xml:space="preserve"> con datos negativos.</w:t>
+                  </w:r>
+                </w:p>
+              </w:tc>
+            </w:tr>
+            <w:tr>
+              <w:tblPrEx>
+                <w:tblCellMar>
+                  <w:top w:w="0" w:type="dxa"/>
+                  <w:bottom w:w="0" w:type="dxa"/>
+                </w:tblCellMar>
+              </w:tblPrEx>
+              <w:trPr>
+                <w:trHeight w:val="1"/>
+              </w:trPr>
+              <w:tc>
+                <w:tcPr>
+                  <w:tcW w:w="7690" w:type="dxa"/>
+                  <w:tcBorders>
+                    <w:left w:val="single" w:sz="2" w:space="0" w:color="000001"/>
+                    <w:bottom w:val="single" w:sz="2" w:space="0" w:color="000001"/>
+                    <w:right w:val="single" w:sz="2" w:space="0" w:color="000001"/>
+                  </w:tcBorders>
+                  <w:shd w:val="clear" w:color="auto" w:fill="FFFFFF"/>
+                  <w:tcMar>
+                    <w:top w:w="0" w:type="dxa"/>
+                    <w:left w:w="0" w:type="dxa"/>
+                    <w:bottom w:w="0" w:type="dxa"/>
+                    <w:right w:w="0" w:type="dxa"/>
+                  </w:tcMar>
+                </w:tcPr>
+                <w:p>
+                  <w:pPr>
+                    <w:pStyle w:val="Standard"/>
+                  </w:pPr>
+                  <w:proofErr w:type="gramStart"/>
+                  <w:r>
+                    <w:t>3.Le</w:t>
+                  </w:r>
+                  <w:proofErr w:type="gramEnd"/>
+                  <w:r>
+                    <w:t xml:space="preserve"> doy </w:t>
+                  </w:r>
+                  <w:proofErr w:type="spellStart"/>
+                  <w:r>
+                    <w:t>click</w:t>
+                  </w:r>
+                  <w:proofErr w:type="spellEnd"/>
+                  <w:r>
+                    <w:t xml:space="preserve"> al botón “</w:t>
+                  </w:r>
+                  <w:proofErr w:type="spellStart"/>
+                  <w:r>
+                    <w:t>Submit</w:t>
+                  </w:r>
+                  <w:proofErr w:type="spellEnd"/>
+                  <w:r>
+                    <w:t>”.</w:t>
+                  </w:r>
+                </w:p>
+              </w:tc>
+            </w:tr>
+          </w:tbl>
+          <w:p>
+            <w:pPr>
+              <w:pStyle w:val="Standard"/>
+            </w:pPr>
+            <w:r>
+              <w:t xml:space="preserve"> </w:t>
+            </w:r>
+          </w:p>
+        </w:tc>
+      </w:tr>
+      <w:tr>
+        <w:tblPrEx>
+          <w:tblCellMar>
+            <w:top w:w="0" w:type="dxa"/>
+            <w:bottom w:w="0" w:type="dxa"/>
+          </w:tblCellMar>
+        </w:tblPrEx>
+        <w:trPr>
+          <w:trHeight w:val="1"/>
+        </w:trPr>
+        <w:tc>
+          <w:tcPr>
+            <w:tcW w:w="2235" w:type="dxa"/>
+            <w:tcBorders>
+              <w:left w:val="single" w:sz="2" w:space="0" w:color="000001"/>
+              <w:bottom w:val="single" w:sz="2" w:space="0" w:color="000001"/>
+            </w:tcBorders>
+            <w:shd w:val="clear" w:color="auto" w:fill="FFFFFF"/>
+            <w:tcMar>
+              <w:top w:w="55" w:type="dxa"/>
+              <w:left w:w="55" w:type="dxa"/>
+              <w:bottom w:w="55" w:type="dxa"/>
+              <w:right w:w="55" w:type="dxa"/>
+            </w:tcMar>
+          </w:tcPr>
+          <w:p>
+            <w:pPr>
+              <w:pStyle w:val="Standard"/>
+            </w:pPr>
+            <w:r>
+              <w:t>Entonces debería obtener:</w:t>
+            </w:r>
+          </w:p>
+        </w:tc>
+        <w:tc>
+          <w:tcPr>
+            <w:tcW w:w="7800" w:type="dxa"/>
+            <w:tcBorders>
+              <w:left w:val="single" w:sz="2" w:space="0" w:color="000001"/>
+              <w:bottom w:val="single" w:sz="2" w:space="0" w:color="000001"/>
+              <w:right w:val="single" w:sz="2" w:space="0" w:color="000001"/>
+            </w:tcBorders>
+            <w:shd w:val="clear" w:color="auto" w:fill="FFFFFF"/>
+            <w:tcMar>
+              <w:top w:w="55" w:type="dxa"/>
+              <w:left w:w="55" w:type="dxa"/>
+              <w:bottom w:w="55" w:type="dxa"/>
+              <w:right w:w="55" w:type="dxa"/>
+            </w:tcMar>
+          </w:tcPr>
+          <w:tbl>
+            <w:tblPr>
+              <w:tblW w:w="7740" w:type="dxa"/>
+              <w:tblLayout w:type="fixed"/>
+              <w:tblCellMar>
+                <w:left w:w="10" w:type="dxa"/>
+                <w:right w:w="10" w:type="dxa"/>
+              </w:tblCellMar>
+              <w:tblLook w:val="0000" w:firstRow="0" w:lastRow="0" w:firstColumn="0" w:lastColumn="0" w:noHBand="0" w:noVBand="0"/>
+            </w:tblPr>
+            <w:tblGrid>
+              <w:gridCol w:w="7740"/>
+            </w:tblGrid>
+            <w:tr>
+              <w:tblPrEx>
+                <w:tblCellMar>
+                  <w:top w:w="0" w:type="dxa"/>
+                  <w:bottom w:w="0" w:type="dxa"/>
+                </w:tblCellMar>
+              </w:tblPrEx>
+              <w:trPr>
+                <w:trHeight w:val="1"/>
+              </w:trPr>
+              <w:tc>
+                <w:tcPr>
+                  <w:tcW w:w="7740" w:type="dxa"/>
+                  <w:tcBorders>
+                    <w:left w:val="single" w:sz="2" w:space="0" w:color="000001"/>
+                    <w:bottom w:val="single" w:sz="2" w:space="0" w:color="000001"/>
+                    <w:right w:val="single" w:sz="2" w:space="0" w:color="000001"/>
+                  </w:tcBorders>
+                  <w:shd w:val="clear" w:color="auto" w:fill="FFFFFF"/>
+                  <w:tcMar>
+                    <w:top w:w="0" w:type="dxa"/>
+                    <w:left w:w="0" w:type="dxa"/>
+                    <w:bottom w:w="0" w:type="dxa"/>
+                    <w:right w:w="0" w:type="dxa"/>
+                  </w:tcMar>
+                </w:tcPr>
+                <w:p>
+                  <w:pPr>
+                    <w:pStyle w:val="Standard"/>
+                  </w:pPr>
+                  <w:r>
+                    <w:t>En pantalla me aparece un aviso de que el campo debería de llenarse con valores positivos.</w:t>
+                  </w:r>
+                </w:p>
+              </w:tc>
+            </w:tr>
+          </w:tbl>
+          <w:p>
+            <w:pPr>
+              <w:pStyle w:val="Standard"/>
+              <w:rPr>
+                <w:rFonts w:ascii="Calibri" w:hAnsi="Calibri"/>
+                <w:sz w:val="22"/>
+              </w:rPr>
+            </w:pPr>
+          </w:p>
+        </w:tc>
+      </w:tr>
+      <w:tr>
+        <w:tblPrEx>
+          <w:tblCellMar>
+            <w:top w:w="0" w:type="dxa"/>
+            <w:bottom w:w="0" w:type="dxa"/>
+          </w:tblCellMar>
+        </w:tblPrEx>
+        <w:trPr>
+          <w:trHeight w:val="1"/>
+        </w:trPr>
+        <w:tc>
+          <w:tcPr>
+            <w:tcW w:w="2235" w:type="dxa"/>
+            <w:tcBorders>
+              <w:left w:val="single" w:sz="2" w:space="0" w:color="000001"/>
+              <w:bottom w:val="single" w:sz="2" w:space="0" w:color="000001"/>
+            </w:tcBorders>
+            <w:shd w:val="clear" w:color="auto" w:fill="FFFFFF"/>
+            <w:tcMar>
+              <w:top w:w="55" w:type="dxa"/>
+              <w:left w:w="55" w:type="dxa"/>
+              <w:bottom w:w="55" w:type="dxa"/>
+              <w:right w:w="55" w:type="dxa"/>
+            </w:tcMar>
+          </w:tcPr>
+          <w:p>
+            <w:pPr>
+              <w:pStyle w:val="Standard"/>
+            </w:pPr>
+            <w:r>
+              <w:t>Comprobación</w:t>
+            </w:r>
+          </w:p>
+        </w:tc>
+        <w:tc>
+          <w:tcPr>
+            <w:tcW w:w="7800" w:type="dxa"/>
+            <w:tcBorders>
+              <w:left w:val="single" w:sz="2" w:space="0" w:color="000001"/>
+              <w:bottom w:val="single" w:sz="2" w:space="0" w:color="000001"/>
+              <w:right w:val="single" w:sz="2" w:space="0" w:color="000001"/>
+            </w:tcBorders>
+            <w:shd w:val="clear" w:color="auto" w:fill="FFFFFF"/>
+            <w:tcMar>
+              <w:top w:w="55" w:type="dxa"/>
+              <w:left w:w="55" w:type="dxa"/>
+              <w:bottom w:w="55" w:type="dxa"/>
+              <w:right w:w="55" w:type="dxa"/>
+            </w:tcMar>
+          </w:tcPr>
+          <w:p>
+            <w:pPr>
+              <w:pStyle w:val="Standard"/>
+            </w:pPr>
+            <w:r>
+              <w:t>100% porque no debería dejar al administrador insertar valores negativos en algún campo a mostrar.</w:t>
             </w:r>
           </w:p>
         </w:tc>
@@ -2166,24 +3536,20 @@
   <w:p>
     <w:pPr>
       <w:pStyle w:val="Encabezado"/>
-      <w:rPr>
-        <w:sz w:val="20"/>
-        <w:szCs w:val="20"/>
-      </w:rPr>
     </w:pPr>
     <w:r>
       <w:rPr>
         <w:sz w:val="20"/>
         <w:szCs w:val="20"/>
       </w:rPr>
-      <w:t>Sistema:</w:t>
+      <w:t xml:space="preserve">Sistema: </w:t>
     </w:r>
     <w:r>
       <w:rPr>
         <w:sz w:val="20"/>
         <w:szCs w:val="20"/>
       </w:rPr>
-      <w:t xml:space="preserve"> Tienda Online</w:t>
+      <w:t>Tienda Online</w:t>
     </w:r>
     <w:r>
       <w:rPr>
@@ -2203,13 +3569,15 @@
       <w:rPr>
         <w:sz w:val="20"/>
         <w:szCs w:val="20"/>
+        <w:lang w:val="en-US"/>
       </w:rPr>
-      <w:fldChar w:fldCharType="begin" w:fldLock="1"/>
+      <w:fldChar w:fldCharType="begin"/>
     </w:r>
     <w:r>
       <w:rPr>
         <w:sz w:val="20"/>
         <w:szCs w:val="20"/>
+        <w:lang w:val="en-US"/>
       </w:rPr>
       <w:instrText xml:space="preserve"> DATE \@ "dd'/'MM'/'yy" </w:instrText>
     </w:r>
@@ -2217,15 +3585,18 @@
       <w:rPr>
         <w:sz w:val="20"/>
         <w:szCs w:val="20"/>
+        <w:lang w:val="en-US"/>
       </w:rPr>
       <w:fldChar w:fldCharType="separate"/>
     </w:r>
     <w:r>
       <w:rPr>
+        <w:noProof/>
         <w:sz w:val="20"/>
         <w:szCs w:val="20"/>
+        <w:lang w:val="en-US"/>
       </w:rPr>
-      <w:t>01/10/14</w:t>
+      <w:t>29/10/14</w:t>
     </w:r>
     <w:r>
       <w:rPr>
@@ -2238,31 +3609,13 @@
   <w:p>
     <w:pPr>
       <w:pStyle w:val="Encabezado"/>
-      <w:rPr>
-        <w:sz w:val="20"/>
-        <w:szCs w:val="20"/>
-      </w:rPr>
     </w:pPr>
     <w:r>
       <w:rPr>
         <w:sz w:val="20"/>
         <w:szCs w:val="20"/>
       </w:rPr>
-      <w:t>Elaborado por:</w:t>
-    </w:r>
-    <w:r>
-      <w:rPr>
-        <w:sz w:val="20"/>
-        <w:szCs w:val="20"/>
-      </w:rPr>
-      <w:t xml:space="preserve"> </w:t>
-    </w:r>
-    <w:r>
-      <w:rPr>
-        <w:sz w:val="20"/>
-        <w:szCs w:val="20"/>
-      </w:rPr>
-      <w:t>GOA</w:t>
+      <w:t>Elaborado por: GOA</w:t>
     </w:r>
     <w:r>
       <w:rPr>
@@ -2305,7 +3658,7 @@
         <w:sz w:val="20"/>
         <w:szCs w:val="20"/>
       </w:rPr>
-      <w:t>1</w:t>
+      <w:t>3</w:t>
     </w:r>
     <w:r>
       <w:rPr>
@@ -2511,17 +3864,23 @@
   </w:style>
   <w:style w:type="paragraph" w:customStyle="1" w:styleId="Standard">
     <w:name w:val="Standard"/>
+    <w:pPr>
+      <w:widowControl/>
+    </w:pPr>
   </w:style>
-  <w:style w:type="paragraph" w:styleId="Encabezado">
-    <w:name w:val="header"/>
+  <w:style w:type="paragraph" w:customStyle="1" w:styleId="Heading">
+    <w:name w:val="Heading"/>
     <w:basedOn w:val="Standard"/>
+    <w:next w:val="Textbody"/>
     <w:pPr>
-      <w:suppressLineNumbers/>
-      <w:tabs>
-        <w:tab w:val="center" w:pos="4986"/>
-        <w:tab w:val="right" w:pos="9972"/>
-      </w:tabs>
+      <w:keepNext/>
+      <w:spacing w:before="240" w:after="120"/>
     </w:pPr>
+    <w:rPr>
+      <w:rFonts w:ascii="Arial" w:eastAsia="Microsoft YaHei" w:hAnsi="Arial"/>
+      <w:sz w:val="28"/>
+      <w:szCs w:val="28"/>
+    </w:rPr>
   </w:style>
   <w:style w:type="paragraph" w:customStyle="1" w:styleId="Textbody">
     <w:name w:val="Text body"/>
@@ -2553,6 +3912,17 @@
       <w:suppressLineNumbers/>
     </w:pPr>
   </w:style>
+  <w:style w:type="paragraph" w:styleId="Encabezado">
+    <w:name w:val="header"/>
+    <w:basedOn w:val="Standard"/>
+    <w:pPr>
+      <w:suppressLineNumbers/>
+      <w:tabs>
+        <w:tab w:val="center" w:pos="4986"/>
+        <w:tab w:val="right" w:pos="9972"/>
+      </w:tabs>
+    </w:pPr>
+  </w:style>
   <w:style w:type="paragraph" w:customStyle="1" w:styleId="TableContents">
     <w:name w:val="Table Contents"/>
     <w:basedOn w:val="Standard"/>
@@ -2573,25 +3943,7 @@
   </w:style>
   <w:style w:type="paragraph" w:styleId="Textodeglobo">
     <w:name w:val="Balloon Text"/>
-    <w:basedOn w:val="Normal"/>
-    <w:link w:val="TextodegloboCar"/>
-    <w:uiPriority w:val="99"/>
-    <w:semiHidden/>
-    <w:unhideWhenUsed/>
-    <w:rsid w:val="00DF3EF9"/>
-    <w:rPr>
-      <w:rFonts w:ascii="Tahoma" w:hAnsi="Tahoma"/>
-      <w:sz w:val="16"/>
-      <w:szCs w:val="14"/>
-    </w:rPr>
-  </w:style>
-  <w:style w:type="character" w:customStyle="1" w:styleId="TextodegloboCar">
-    <w:name w:val="Texto de globo Car"/>
-    <w:basedOn w:val="Fuentedeprrafopredeter"/>
-    <w:link w:val="Textodeglobo"/>
-    <w:uiPriority w:val="99"/>
-    <w:semiHidden/>
-    <w:rsid w:val="00DF3EF9"/>
+    <w:basedOn w:val="Standard"/>
     <w:rPr>
       <w:rFonts w:ascii="Tahoma" w:hAnsi="Tahoma"/>
       <w:sz w:val="16"/>
@@ -2600,11 +3952,7 @@
   </w:style>
   <w:style w:type="paragraph" w:styleId="Piedepgina">
     <w:name w:val="footer"/>
-    <w:basedOn w:val="Normal"/>
-    <w:link w:val="PiedepginaCar"/>
-    <w:uiPriority w:val="99"/>
-    <w:unhideWhenUsed/>
-    <w:rsid w:val="00DF3EF9"/>
+    <w:basedOn w:val="Standard"/>
     <w:pPr>
       <w:tabs>
         <w:tab w:val="center" w:pos="4419"/>
@@ -2615,14 +3963,27 @@
       <w:szCs w:val="21"/>
     </w:rPr>
   </w:style>
+  <w:style w:type="character" w:customStyle="1" w:styleId="TextodegloboCar">
+    <w:name w:val="Texto de globo Car"/>
+    <w:basedOn w:val="Fuentedeprrafopredeter"/>
+    <w:rPr>
+      <w:rFonts w:ascii="Tahoma" w:hAnsi="Tahoma"/>
+      <w:sz w:val="16"/>
+      <w:szCs w:val="14"/>
+    </w:rPr>
+  </w:style>
   <w:style w:type="character" w:customStyle="1" w:styleId="PiedepginaCar">
     <w:name w:val="Pie de página Car"/>
     <w:basedOn w:val="Fuentedeprrafopredeter"/>
-    <w:link w:val="Piedepgina"/>
-    <w:uiPriority w:val="99"/>
-    <w:rsid w:val="00DF3EF9"/>
     <w:rPr>
       <w:szCs w:val="21"/>
+    </w:rPr>
+  </w:style>
+  <w:style w:type="character" w:customStyle="1" w:styleId="Internetlink">
+    <w:name w:val="Internet link"/>
+    <w:rPr>
+      <w:color w:val="000080"/>
+      <w:u w:val="single"/>
     </w:rPr>
   </w:style>
 </w:styles>
@@ -2821,17 +4182,23 @@
   </w:style>
   <w:style w:type="paragraph" w:customStyle="1" w:styleId="Standard">
     <w:name w:val="Standard"/>
+    <w:pPr>
+      <w:widowControl/>
+    </w:pPr>
   </w:style>
-  <w:style w:type="paragraph" w:styleId="Encabezado">
-    <w:name w:val="header"/>
+  <w:style w:type="paragraph" w:customStyle="1" w:styleId="Heading">
+    <w:name w:val="Heading"/>
     <w:basedOn w:val="Standard"/>
+    <w:next w:val="Textbody"/>
     <w:pPr>
-      <w:suppressLineNumbers/>
-      <w:tabs>
-        <w:tab w:val="center" w:pos="4986"/>
-        <w:tab w:val="right" w:pos="9972"/>
-      </w:tabs>
+      <w:keepNext/>
+      <w:spacing w:before="240" w:after="120"/>
     </w:pPr>
+    <w:rPr>
+      <w:rFonts w:ascii="Arial" w:eastAsia="Microsoft YaHei" w:hAnsi="Arial"/>
+      <w:sz w:val="28"/>
+      <w:szCs w:val="28"/>
+    </w:rPr>
   </w:style>
   <w:style w:type="paragraph" w:customStyle="1" w:styleId="Textbody">
     <w:name w:val="Text body"/>
@@ -2863,6 +4230,17 @@
       <w:suppressLineNumbers/>
     </w:pPr>
   </w:style>
+  <w:style w:type="paragraph" w:styleId="Encabezado">
+    <w:name w:val="header"/>
+    <w:basedOn w:val="Standard"/>
+    <w:pPr>
+      <w:suppressLineNumbers/>
+      <w:tabs>
+        <w:tab w:val="center" w:pos="4986"/>
+        <w:tab w:val="right" w:pos="9972"/>
+      </w:tabs>
+    </w:pPr>
+  </w:style>
   <w:style w:type="paragraph" w:customStyle="1" w:styleId="TableContents">
     <w:name w:val="Table Contents"/>
     <w:basedOn w:val="Standard"/>
@@ -2883,25 +4261,7 @@
   </w:style>
   <w:style w:type="paragraph" w:styleId="Textodeglobo">
     <w:name w:val="Balloon Text"/>
-    <w:basedOn w:val="Normal"/>
-    <w:link w:val="TextodegloboCar"/>
-    <w:uiPriority w:val="99"/>
-    <w:semiHidden/>
-    <w:unhideWhenUsed/>
-    <w:rsid w:val="00DF3EF9"/>
-    <w:rPr>
-      <w:rFonts w:ascii="Tahoma" w:hAnsi="Tahoma"/>
-      <w:sz w:val="16"/>
-      <w:szCs w:val="14"/>
-    </w:rPr>
-  </w:style>
-  <w:style w:type="character" w:customStyle="1" w:styleId="TextodegloboCar">
-    <w:name w:val="Texto de globo Car"/>
-    <w:basedOn w:val="Fuentedeprrafopredeter"/>
-    <w:link w:val="Textodeglobo"/>
-    <w:uiPriority w:val="99"/>
-    <w:semiHidden/>
-    <w:rsid w:val="00DF3EF9"/>
+    <w:basedOn w:val="Standard"/>
     <w:rPr>
       <w:rFonts w:ascii="Tahoma" w:hAnsi="Tahoma"/>
       <w:sz w:val="16"/>
@@ -2910,11 +4270,7 @@
   </w:style>
   <w:style w:type="paragraph" w:styleId="Piedepgina">
     <w:name w:val="footer"/>
-    <w:basedOn w:val="Normal"/>
-    <w:link w:val="PiedepginaCar"/>
-    <w:uiPriority w:val="99"/>
-    <w:unhideWhenUsed/>
-    <w:rsid w:val="00DF3EF9"/>
+    <w:basedOn w:val="Standard"/>
     <w:pPr>
       <w:tabs>
         <w:tab w:val="center" w:pos="4419"/>
@@ -2925,14 +4281,27 @@
       <w:szCs w:val="21"/>
     </w:rPr>
   </w:style>
+  <w:style w:type="character" w:customStyle="1" w:styleId="TextodegloboCar">
+    <w:name w:val="Texto de globo Car"/>
+    <w:basedOn w:val="Fuentedeprrafopredeter"/>
+    <w:rPr>
+      <w:rFonts w:ascii="Tahoma" w:hAnsi="Tahoma"/>
+      <w:sz w:val="16"/>
+      <w:szCs w:val="14"/>
+    </w:rPr>
+  </w:style>
   <w:style w:type="character" w:customStyle="1" w:styleId="PiedepginaCar">
     <w:name w:val="Pie de página Car"/>
     <w:basedOn w:val="Fuentedeprrafopredeter"/>
-    <w:link w:val="Piedepgina"/>
-    <w:uiPriority w:val="99"/>
-    <w:rsid w:val="00DF3EF9"/>
     <w:rPr>
       <w:szCs w:val="21"/>
+    </w:rPr>
+  </w:style>
+  <w:style w:type="character" w:customStyle="1" w:styleId="Internetlink">
+    <w:name w:val="Internet link"/>
+    <w:rPr>
+      <w:color w:val="000080"/>
+      <w:u w:val="single"/>
     </w:rPr>
   </w:style>
 </w:styles>

</xml_diff>

<commit_message>
Pase las pruebas funcionales a PDF
</commit_message>
<xml_diff>
--- a/doc/Pruebas Funcionales/Pruebas_Funcionales_Products.docx
+++ b/doc/Pruebas Funcionales/Pruebas_Funcionales_Products.docx
@@ -61,12 +61,6 @@
         <w:gridCol w:w="7876"/>
       </w:tblGrid>
       <w:tr>
-        <w:tblPrEx>
-          <w:tblCellMar>
-            <w:top w:w="0" w:type="dxa"/>
-            <w:bottom w:w="0" w:type="dxa"/>
-          </w:tblCellMar>
-        </w:tblPrEx>
         <w:tc>
           <w:tcPr>
             <w:tcW w:w="2099" w:type="dxa"/>
@@ -114,21 +108,12 @@
               <w:pStyle w:val="Standard"/>
             </w:pPr>
             <w:r>
-              <w:t xml:space="preserve">Yo como usuario de tipo administrador necesito poder agregar productos para poder venderlos </w:t>
-            </w:r>
-            <w:r>
-              <w:t>en la página.</w:t>
+              <w:t>Yo como usuario de tipo administrador necesito poder agregar productos para poder venderlos en la página.</w:t>
             </w:r>
           </w:p>
         </w:tc>
       </w:tr>
       <w:tr>
-        <w:tblPrEx>
-          <w:tblCellMar>
-            <w:top w:w="0" w:type="dxa"/>
-            <w:bottom w:w="0" w:type="dxa"/>
-          </w:tblCellMar>
-        </w:tblPrEx>
         <w:tc>
           <w:tcPr>
             <w:tcW w:w="2099" w:type="dxa"/>
@@ -179,12 +164,6 @@
         </w:tc>
       </w:tr>
       <w:tr>
-        <w:tblPrEx>
-          <w:tblCellMar>
-            <w:top w:w="0" w:type="dxa"/>
-            <w:bottom w:w="0" w:type="dxa"/>
-          </w:tblCellMar>
-        </w:tblPrEx>
         <w:tc>
           <w:tcPr>
             <w:tcW w:w="2099" w:type="dxa"/>
@@ -237,12 +216,6 @@
               <w:gridCol w:w="7765"/>
             </w:tblGrid>
             <w:tr>
-              <w:tblPrEx>
-                <w:tblCellMar>
-                  <w:top w:w="0" w:type="dxa"/>
-                  <w:bottom w:w="0" w:type="dxa"/>
-                </w:tblCellMar>
-              </w:tblPrEx>
               <w:tc>
                 <w:tcPr>
                   <w:tcW w:w="7765" w:type="dxa"/>
@@ -272,21 +245,12 @@
                   </w:r>
                   <w:proofErr w:type="spellEnd"/>
                   <w:r>
-                    <w:t>” y a continuación me aparecen los campos a llenar. Se debe llenar el nombre, el precio, la cantidad, el peso, el volumen y</w:t>
-                  </w:r>
-                  <w:r>
-                    <w:t xml:space="preserve"> una descripción del producto. Además se sube una imagen del producto.</w:t>
+                    <w:t>” y a continuación me aparecen los campos a llenar. Se debe llenar el nombre, el precio, la cantidad, el peso, el volumen y una descripción del producto. Además se sube una imagen del producto.</w:t>
                   </w:r>
                 </w:p>
               </w:tc>
             </w:tr>
             <w:tr>
-              <w:tblPrEx>
-                <w:tblCellMar>
-                  <w:top w:w="0" w:type="dxa"/>
-                  <w:bottom w:w="0" w:type="dxa"/>
-                </w:tblCellMar>
-              </w:tblPrEx>
               <w:tc>
                 <w:tcPr>
                   <w:tcW w:w="7765" w:type="dxa"/>
@@ -313,12 +277,6 @@
               </w:tc>
             </w:tr>
             <w:tr>
-              <w:tblPrEx>
-                <w:tblCellMar>
-                  <w:top w:w="0" w:type="dxa"/>
-                  <w:bottom w:w="0" w:type="dxa"/>
-                </w:tblCellMar>
-              </w:tblPrEx>
               <w:tc>
                 <w:tcPr>
                   <w:tcW w:w="7765" w:type="dxa"/>
@@ -353,12 +311,6 @@
               </w:tc>
             </w:tr>
             <w:tr>
-              <w:tblPrEx>
-                <w:tblCellMar>
-                  <w:top w:w="0" w:type="dxa"/>
-                  <w:bottom w:w="0" w:type="dxa"/>
-                </w:tblCellMar>
-              </w:tblPrEx>
               <w:tc>
                 <w:tcPr>
                   <w:tcW w:w="7765" w:type="dxa"/>
@@ -401,12 +353,6 @@
         </w:tc>
       </w:tr>
       <w:tr>
-        <w:tblPrEx>
-          <w:tblCellMar>
-            <w:top w:w="0" w:type="dxa"/>
-            <w:bottom w:w="0" w:type="dxa"/>
-          </w:tblCellMar>
-        </w:tblPrEx>
         <w:tc>
           <w:tcPr>
             <w:tcW w:w="2099" w:type="dxa"/>
@@ -459,12 +405,6 @@
               <w:gridCol w:w="7765"/>
             </w:tblGrid>
             <w:tr>
-              <w:tblPrEx>
-                <w:tblCellMar>
-                  <w:top w:w="0" w:type="dxa"/>
-                  <w:bottom w:w="0" w:type="dxa"/>
-                </w:tblCellMar>
-              </w:tblPrEx>
               <w:tc>
                 <w:tcPr>
                   <w:tcW w:w="7765" w:type="dxa"/>
@@ -492,12 +432,6 @@
               </w:tc>
             </w:tr>
             <w:tr>
-              <w:tblPrEx>
-                <w:tblCellMar>
-                  <w:top w:w="0" w:type="dxa"/>
-                  <w:bottom w:w="0" w:type="dxa"/>
-                </w:tblCellMar>
-              </w:tblPrEx>
               <w:tc>
                 <w:tcPr>
                   <w:tcW w:w="7765" w:type="dxa"/>
@@ -532,12 +466,6 @@
         </w:tc>
       </w:tr>
       <w:tr>
-        <w:tblPrEx>
-          <w:tblCellMar>
-            <w:top w:w="0" w:type="dxa"/>
-            <w:bottom w:w="0" w:type="dxa"/>
-          </w:tblCellMar>
-        </w:tblPrEx>
         <w:tc>
           <w:tcPr>
             <w:tcW w:w="2099" w:type="dxa"/>
@@ -587,12 +515,6 @@
         </w:tc>
       </w:tr>
       <w:tr>
-        <w:tblPrEx>
-          <w:tblCellMar>
-            <w:top w:w="0" w:type="dxa"/>
-            <w:bottom w:w="0" w:type="dxa"/>
-          </w:tblCellMar>
-        </w:tblPrEx>
         <w:tc>
           <w:tcPr>
             <w:tcW w:w="2099" w:type="dxa"/>
@@ -643,12 +565,6 @@
         </w:tc>
       </w:tr>
       <w:tr>
-        <w:tblPrEx>
-          <w:tblCellMar>
-            <w:top w:w="0" w:type="dxa"/>
-            <w:bottom w:w="0" w:type="dxa"/>
-          </w:tblCellMar>
-        </w:tblPrEx>
         <w:tc>
           <w:tcPr>
             <w:tcW w:w="2099" w:type="dxa"/>
@@ -701,12 +617,6 @@
               <w:gridCol w:w="7765"/>
             </w:tblGrid>
             <w:tr>
-              <w:tblPrEx>
-                <w:tblCellMar>
-                  <w:top w:w="0" w:type="dxa"/>
-                  <w:bottom w:w="0" w:type="dxa"/>
-                </w:tblCellMar>
-              </w:tblPrEx>
               <w:tc>
                 <w:tcPr>
                   <w:tcW w:w="7765" w:type="dxa"/>
@@ -734,12 +644,6 @@
               </w:tc>
             </w:tr>
             <w:tr>
-              <w:tblPrEx>
-                <w:tblCellMar>
-                  <w:top w:w="0" w:type="dxa"/>
-                  <w:bottom w:w="0" w:type="dxa"/>
-                </w:tblCellMar>
-              </w:tblPrEx>
               <w:tc>
                 <w:tcPr>
                   <w:tcW w:w="7765" w:type="dxa"/>
@@ -760,21 +664,12 @@
                     <w:pStyle w:val="TableContents"/>
                   </w:pPr>
                   <w:r>
-                    <w:t xml:space="preserve">2. Olvido </w:t>
-                  </w:r>
-                  <w:r>
-                    <w:t>seleccionar alguna categoría para mi producto.</w:t>
+                    <w:t>2. Olvido seleccionar alguna categoría para mi producto.</w:t>
                   </w:r>
                 </w:p>
               </w:tc>
             </w:tr>
             <w:tr>
-              <w:tblPrEx>
-                <w:tblCellMar>
-                  <w:top w:w="0" w:type="dxa"/>
-                  <w:bottom w:w="0" w:type="dxa"/>
-                </w:tblCellMar>
-              </w:tblPrEx>
               <w:tc>
                 <w:tcPr>
                   <w:tcW w:w="7765" w:type="dxa"/>
@@ -801,12 +696,6 @@
               </w:tc>
             </w:tr>
             <w:tr>
-              <w:tblPrEx>
-                <w:tblCellMar>
-                  <w:top w:w="0" w:type="dxa"/>
-                  <w:bottom w:w="0" w:type="dxa"/>
-                </w:tblCellMar>
-              </w:tblPrEx>
               <w:tc>
                 <w:tcPr>
                   <w:tcW w:w="7765" w:type="dxa"/>
@@ -849,12 +738,6 @@
         </w:tc>
       </w:tr>
       <w:tr>
-        <w:tblPrEx>
-          <w:tblCellMar>
-            <w:top w:w="0" w:type="dxa"/>
-            <w:bottom w:w="0" w:type="dxa"/>
-          </w:tblCellMar>
-        </w:tblPrEx>
         <w:tc>
           <w:tcPr>
             <w:tcW w:w="2099" w:type="dxa"/>
@@ -907,12 +790,6 @@
               <w:gridCol w:w="7765"/>
             </w:tblGrid>
             <w:tr>
-              <w:tblPrEx>
-                <w:tblCellMar>
-                  <w:top w:w="0" w:type="dxa"/>
-                  <w:bottom w:w="0" w:type="dxa"/>
-                </w:tblCellMar>
-              </w:tblPrEx>
               <w:tc>
                 <w:tcPr>
                   <w:tcW w:w="7765" w:type="dxa"/>
@@ -934,21 +811,12 @@
                     <w:pStyle w:val="TableContents"/>
                   </w:pPr>
                   <w:r>
-                    <w:t xml:space="preserve">En pantalla sale un mensaje de flash diciendo que el producto se añadió </w:t>
-                  </w:r>
-                  <w:r>
-                    <w:t>correctamente. Y me redirige a la página del índice.</w:t>
+                    <w:t>En pantalla sale un mensaje de flash diciendo que el producto se añadió correctamente. Y me redirige a la página del índice.</w:t>
                   </w:r>
                 </w:p>
               </w:tc>
             </w:tr>
             <w:tr>
-              <w:tblPrEx>
-                <w:tblCellMar>
-                  <w:top w:w="0" w:type="dxa"/>
-                  <w:bottom w:w="0" w:type="dxa"/>
-                </w:tblCellMar>
-              </w:tblPrEx>
               <w:tc>
                 <w:tcPr>
                   <w:tcW w:w="7765" w:type="dxa"/>
@@ -969,10 +837,7 @@
                     <w:pStyle w:val="TableContents"/>
                   </w:pPr>
                   <w:r>
-                    <w:t xml:space="preserve">En base de datos se guarda toda la información, se coloca una imagen default para mi producto que es el logo de una bolsa de compra, la descripción del producto se guarda nula y se queda sin categoría </w:t>
-                  </w:r>
-                  <w:r>
-                    <w:t>alguna, es decir, este producto por sí solo no pertenece a ninguna categoría.</w:t>
+                    <w:t>En base de datos se guarda toda la información, se coloca una imagen default para mi producto que es el logo de una bolsa de compra, la descripción del producto se guarda nula y se queda sin categoría alguna, es decir, este producto por sí solo no pertenece a ninguna categoría.</w:t>
                   </w:r>
                 </w:p>
               </w:tc>
@@ -986,12 +851,6 @@
         </w:tc>
       </w:tr>
       <w:tr>
-        <w:tblPrEx>
-          <w:tblCellMar>
-            <w:top w:w="0" w:type="dxa"/>
-            <w:bottom w:w="0" w:type="dxa"/>
-          </w:tblCellMar>
-        </w:tblPrEx>
         <w:tc>
           <w:tcPr>
             <w:tcW w:w="2099" w:type="dxa"/>
@@ -1041,12 +900,6 @@
         </w:tc>
       </w:tr>
       <w:tr>
-        <w:tblPrEx>
-          <w:tblCellMar>
-            <w:top w:w="0" w:type="dxa"/>
-            <w:bottom w:w="0" w:type="dxa"/>
-          </w:tblCellMar>
-        </w:tblPrEx>
         <w:tc>
           <w:tcPr>
             <w:tcW w:w="2099" w:type="dxa"/>
@@ -1091,21 +944,12 @@
               <w:pStyle w:val="TableContents"/>
             </w:pPr>
             <w:r>
-              <w:t xml:space="preserve">Estoy en el URL: </w:t>
-            </w:r>
-            <w:r>
-              <w:t>http://localhost/GOA/Sof/tiendaPrueba/products</w:t>
+              <w:t>Estoy en el URL: http://localhost/GOA/Sof/tiendaPrueba/products</w:t>
             </w:r>
           </w:p>
         </w:tc>
       </w:tr>
       <w:tr>
-        <w:tblPrEx>
-          <w:tblCellMar>
-            <w:top w:w="0" w:type="dxa"/>
-            <w:bottom w:w="0" w:type="dxa"/>
-          </w:tblCellMar>
-        </w:tblPrEx>
         <w:trPr>
           <w:trHeight w:val="1727"/>
         </w:trPr>
@@ -1161,12 +1005,6 @@
               <w:gridCol w:w="7765"/>
             </w:tblGrid>
             <w:tr>
-              <w:tblPrEx>
-                <w:tblCellMar>
-                  <w:top w:w="0" w:type="dxa"/>
-                  <w:bottom w:w="0" w:type="dxa"/>
-                </w:tblCellMar>
-              </w:tblPrEx>
               <w:tc>
                 <w:tcPr>
                   <w:tcW w:w="7765" w:type="dxa"/>
@@ -1194,12 +1032,6 @@
               </w:tc>
             </w:tr>
             <w:tr>
-              <w:tblPrEx>
-                <w:tblCellMar>
-                  <w:top w:w="0" w:type="dxa"/>
-                  <w:bottom w:w="0" w:type="dxa"/>
-                </w:tblCellMar>
-              </w:tblPrEx>
               <w:tc>
                 <w:tcPr>
                   <w:tcW w:w="7765" w:type="dxa"/>
@@ -1226,12 +1058,6 @@
               </w:tc>
             </w:tr>
             <w:tr>
-              <w:tblPrEx>
-                <w:tblCellMar>
-                  <w:top w:w="0" w:type="dxa"/>
-                  <w:bottom w:w="0" w:type="dxa"/>
-                </w:tblCellMar>
-              </w:tblPrEx>
               <w:tc>
                 <w:tcPr>
                   <w:tcW w:w="7765" w:type="dxa"/>
@@ -1252,21 +1078,12 @@
                     <w:pStyle w:val="TableContents"/>
                   </w:pPr>
                   <w:r>
-                    <w:t xml:space="preserve">3. Escojo la opción de disponibilidad del producto (habilitado o </w:t>
-                  </w:r>
-                  <w:r>
-                    <w:t>deshabilitado)</w:t>
+                    <w:t>3. Escojo la opción de disponibilidad del producto (habilitado o deshabilitado)</w:t>
                   </w:r>
                 </w:p>
               </w:tc>
             </w:tr>
             <w:tr>
-              <w:tblPrEx>
-                <w:tblCellMar>
-                  <w:top w:w="0" w:type="dxa"/>
-                  <w:bottom w:w="0" w:type="dxa"/>
-                </w:tblCellMar>
-              </w:tblPrEx>
               <w:tc>
                 <w:tcPr>
                   <w:tcW w:w="7765" w:type="dxa"/>
@@ -1312,12 +1129,6 @@
         </w:tc>
       </w:tr>
       <w:tr>
-        <w:tblPrEx>
-          <w:tblCellMar>
-            <w:top w:w="0" w:type="dxa"/>
-            <w:bottom w:w="0" w:type="dxa"/>
-          </w:tblCellMar>
-        </w:tblPrEx>
         <w:tc>
           <w:tcPr>
             <w:tcW w:w="2099" w:type="dxa"/>
@@ -1371,12 +1182,6 @@
               <w:gridCol w:w="7765"/>
             </w:tblGrid>
             <w:tr>
-              <w:tblPrEx>
-                <w:tblCellMar>
-                  <w:top w:w="0" w:type="dxa"/>
-                  <w:bottom w:w="0" w:type="dxa"/>
-                </w:tblCellMar>
-              </w:tblPrEx>
               <w:tc>
                 <w:tcPr>
                   <w:tcW w:w="7765" w:type="dxa"/>
@@ -1404,12 +1209,6 @@
               </w:tc>
             </w:tr>
             <w:tr>
-              <w:tblPrEx>
-                <w:tblCellMar>
-                  <w:top w:w="0" w:type="dxa"/>
-                  <w:bottom w:w="0" w:type="dxa"/>
-                </w:tblCellMar>
-              </w:tblPrEx>
               <w:tc>
                 <w:tcPr>
                   <w:tcW w:w="7765" w:type="dxa"/>
@@ -1444,12 +1243,6 @@
         </w:tc>
       </w:tr>
       <w:tr>
-        <w:tblPrEx>
-          <w:tblCellMar>
-            <w:top w:w="0" w:type="dxa"/>
-            <w:bottom w:w="0" w:type="dxa"/>
-          </w:tblCellMar>
-        </w:tblPrEx>
         <w:tc>
           <w:tcPr>
             <w:tcW w:w="2099" w:type="dxa"/>
@@ -1497,6 +1290,11 @@
         </w:tc>
       </w:tr>
     </w:tbl>
+    <w:p>
+      <w:pPr>
+        <w:pStyle w:val="Standard"/>
+      </w:pPr>
+    </w:p>
     <w:p>
       <w:pPr>
         <w:pStyle w:val="Standard"/>
@@ -1518,12 +1316,6 @@
         <w:gridCol w:w="7876"/>
       </w:tblGrid>
       <w:tr>
-        <w:tblPrEx>
-          <w:tblCellMar>
-            <w:top w:w="0" w:type="dxa"/>
-            <w:bottom w:w="0" w:type="dxa"/>
-          </w:tblCellMar>
-        </w:tblPrEx>
         <w:tc>
           <w:tcPr>
             <w:tcW w:w="2099" w:type="dxa"/>
@@ -1571,21 +1363,12 @@
               <w:pStyle w:val="Standard"/>
             </w:pPr>
             <w:r>
-              <w:t>Yo como usuario de tipo administrador necesito poder deshabilitar mis productos cuando estén agotados o ya</w:t>
-            </w:r>
-            <w:r>
-              <w:t xml:space="preserve"> no quiera vender más de ese producto.</w:t>
+              <w:t>Yo como usuario de tipo administrador necesito poder deshabilitar mis productos cuando estén agotados o ya no quiera vender más de ese producto.</w:t>
             </w:r>
           </w:p>
         </w:tc>
       </w:tr>
       <w:tr>
-        <w:tblPrEx>
-          <w:tblCellMar>
-            <w:top w:w="0" w:type="dxa"/>
-            <w:bottom w:w="0" w:type="dxa"/>
-          </w:tblCellMar>
-        </w:tblPrEx>
         <w:tc>
           <w:tcPr>
             <w:tcW w:w="2099" w:type="dxa"/>
@@ -1636,12 +1419,6 @@
         </w:tc>
       </w:tr>
       <w:tr>
-        <w:tblPrEx>
-          <w:tblCellMar>
-            <w:top w:w="0" w:type="dxa"/>
-            <w:bottom w:w="0" w:type="dxa"/>
-          </w:tblCellMar>
-        </w:tblPrEx>
         <w:tc>
           <w:tcPr>
             <w:tcW w:w="2099" w:type="dxa"/>
@@ -1694,12 +1471,6 @@
               <w:gridCol w:w="7765"/>
             </w:tblGrid>
             <w:tr>
-              <w:tblPrEx>
-                <w:tblCellMar>
-                  <w:top w:w="0" w:type="dxa"/>
-                  <w:bottom w:w="0" w:type="dxa"/>
-                </w:tblCellMar>
-              </w:tblPrEx>
               <w:tc>
                 <w:tcPr>
                   <w:tcW w:w="7765" w:type="dxa"/>
@@ -1727,12 +1498,6 @@
               </w:tc>
             </w:tr>
             <w:tr>
-              <w:tblPrEx>
-                <w:tblCellMar>
-                  <w:top w:w="0" w:type="dxa"/>
-                  <w:bottom w:w="0" w:type="dxa"/>
-                </w:tblCellMar>
-              </w:tblPrEx>
               <w:tc>
                 <w:tcPr>
                   <w:tcW w:w="7765" w:type="dxa"/>
@@ -1775,12 +1540,6 @@
         </w:tc>
       </w:tr>
       <w:tr>
-        <w:tblPrEx>
-          <w:tblCellMar>
-            <w:top w:w="0" w:type="dxa"/>
-            <w:bottom w:w="0" w:type="dxa"/>
-          </w:tblCellMar>
-        </w:tblPrEx>
         <w:tc>
           <w:tcPr>
             <w:tcW w:w="2099" w:type="dxa"/>
@@ -1833,12 +1592,6 @@
               <w:gridCol w:w="7765"/>
             </w:tblGrid>
             <w:tr>
-              <w:tblPrEx>
-                <w:tblCellMar>
-                  <w:top w:w="0" w:type="dxa"/>
-                  <w:bottom w:w="0" w:type="dxa"/>
-                </w:tblCellMar>
-              </w:tblPrEx>
               <w:tc>
                 <w:tcPr>
                   <w:tcW w:w="7765" w:type="dxa"/>
@@ -1860,21 +1613,12 @@
                     <w:pStyle w:val="TableContents"/>
                   </w:pPr>
                   <w:r>
-                    <w:t xml:space="preserve">En pantalla sale un </w:t>
-                  </w:r>
-                  <w:r>
-                    <w:t>mensaje de flash diciendo si realmente deseo deshabilitar este producto, marco la opción sí, y obtengo un mensaje flash que me dice que el producto ha sido deshabilitado. Y redirige a la página del índice de los productos.</w:t>
+                    <w:t>En pantalla sale un mensaje de flash diciendo si realmente deseo deshabilitar este producto, marco la opción sí, y obtengo un mensaje flash que me dice que el producto ha sido deshabilitado. Y redirige a la página del índice de los productos.</w:t>
                   </w:r>
                 </w:p>
               </w:tc>
             </w:tr>
             <w:tr>
-              <w:tblPrEx>
-                <w:tblCellMar>
-                  <w:top w:w="0" w:type="dxa"/>
-                  <w:bottom w:w="0" w:type="dxa"/>
-                </w:tblCellMar>
-              </w:tblPrEx>
               <w:tc>
                 <w:tcPr>
                   <w:tcW w:w="7765" w:type="dxa"/>
@@ -1895,10 +1639,7 @@
                     <w:pStyle w:val="TableContents"/>
                   </w:pPr>
                   <w:r>
-                    <w:t xml:space="preserve">En base de datos se cambia el </w:t>
-                  </w:r>
-                  <w:r>
-                    <w:t xml:space="preserve">atributo </w:t>
+                    <w:t xml:space="preserve">En base de datos se cambia el atributo </w:t>
                   </w:r>
                   <w:proofErr w:type="spellStart"/>
                   <w:r>
@@ -1920,12 +1661,6 @@
         </w:tc>
       </w:tr>
       <w:tr>
-        <w:tblPrEx>
-          <w:tblCellMar>
-            <w:top w:w="0" w:type="dxa"/>
-            <w:bottom w:w="0" w:type="dxa"/>
-          </w:tblCellMar>
-        </w:tblPrEx>
         <w:tc>
           <w:tcPr>
             <w:tcW w:w="2099" w:type="dxa"/>
@@ -2000,12 +1735,6 @@
         <w:gridCol w:w="7800"/>
       </w:tblGrid>
       <w:tr>
-        <w:tblPrEx>
-          <w:tblCellMar>
-            <w:top w:w="0" w:type="dxa"/>
-            <w:bottom w:w="0" w:type="dxa"/>
-          </w:tblCellMar>
-        </w:tblPrEx>
         <w:trPr>
           <w:trHeight w:val="1"/>
         </w:trPr>
@@ -2056,21 +1785,12 @@
               <w:pStyle w:val="Standard"/>
             </w:pPr>
             <w:r>
-              <w:t>Yo como usuario de tipo administrador necesito poder modificar los</w:t>
-            </w:r>
-            <w:r>
-              <w:t xml:space="preserve"> productos de manera que la página siempre muestra la información más reciente de cada producto.</w:t>
+              <w:t>Yo como usuario de tipo administrador necesito poder modificar los productos de manera que la página siempre muestra la información más reciente de cada producto.</w:t>
             </w:r>
           </w:p>
         </w:tc>
       </w:tr>
       <w:tr>
-        <w:tblPrEx>
-          <w:tblCellMar>
-            <w:top w:w="0" w:type="dxa"/>
-            <w:bottom w:w="0" w:type="dxa"/>
-          </w:tblCellMar>
-        </w:tblPrEx>
         <w:trPr>
           <w:trHeight w:val="1"/>
         </w:trPr>
@@ -2132,12 +1852,6 @@
         </w:tc>
       </w:tr>
       <w:tr>
-        <w:tblPrEx>
-          <w:tblCellMar>
-            <w:top w:w="0" w:type="dxa"/>
-            <w:bottom w:w="0" w:type="dxa"/>
-          </w:tblCellMar>
-        </w:tblPrEx>
         <w:trPr>
           <w:trHeight w:val="1"/>
         </w:trPr>
@@ -2195,12 +1909,6 @@
               <w:gridCol w:w="7765"/>
             </w:tblGrid>
             <w:tr>
-              <w:tblPrEx>
-                <w:tblCellMar>
-                  <w:top w:w="0" w:type="dxa"/>
-                  <w:bottom w:w="0" w:type="dxa"/>
-                </w:tblCellMar>
-              </w:tblPrEx>
               <w:trPr>
                 <w:trHeight w:val="1"/>
               </w:trPr>
@@ -2233,21 +1941,12 @@
                   </w:r>
                   <w:proofErr w:type="spellEnd"/>
                   <w:r>
-                    <w:t xml:space="preserve">” y a continuación me aparecen loa campo del </w:t>
-                  </w:r>
-                  <w:r>
-                    <w:t>producto que se permite modificar.</w:t>
+                    <w:t>” y a continuación me aparecen loa campo del producto que se permite modificar.</w:t>
                   </w:r>
                 </w:p>
               </w:tc>
             </w:tr>
             <w:tr>
-              <w:tblPrEx>
-                <w:tblCellMar>
-                  <w:top w:w="0" w:type="dxa"/>
-                  <w:bottom w:w="0" w:type="dxa"/>
-                </w:tblCellMar>
-              </w:tblPrEx>
               <w:trPr>
                 <w:trHeight w:val="1"/>
               </w:trPr>
@@ -2278,12 +1977,6 @@
               </w:tc>
             </w:tr>
             <w:tr>
-              <w:tblPrEx>
-                <w:tblCellMar>
-                  <w:top w:w="0" w:type="dxa"/>
-                  <w:bottom w:w="0" w:type="dxa"/>
-                </w:tblCellMar>
-              </w:tblPrEx>
               <w:trPr>
                 <w:trHeight w:val="1"/>
               </w:trPr>
@@ -2342,12 +2035,6 @@
         </w:tc>
       </w:tr>
       <w:tr>
-        <w:tblPrEx>
-          <w:tblCellMar>
-            <w:top w:w="0" w:type="dxa"/>
-            <w:bottom w:w="0" w:type="dxa"/>
-          </w:tblCellMar>
-        </w:tblPrEx>
         <w:trPr>
           <w:trHeight w:val="1"/>
         </w:trPr>
@@ -2405,12 +2092,6 @@
               <w:gridCol w:w="7765"/>
             </w:tblGrid>
             <w:tr>
-              <w:tblPrEx>
-                <w:tblCellMar>
-                  <w:top w:w="0" w:type="dxa"/>
-                  <w:bottom w:w="0" w:type="dxa"/>
-                </w:tblCellMar>
-              </w:tblPrEx>
               <w:trPr>
                 <w:trHeight w:val="1"/>
               </w:trPr>
@@ -2435,21 +2116,12 @@
                     <w:pStyle w:val="Standard"/>
                   </w:pPr>
                   <w:r>
-                    <w:t xml:space="preserve">En pantalla sale un mensaje de flash diciendo que el producto ha sido guardado. Y redirige a la </w:t>
-                  </w:r>
-                  <w:r>
-                    <w:t>página del índice de los productos.</w:t>
+                    <w:t>En pantalla sale un mensaje de flash diciendo que el producto ha sido guardado. Y redirige a la página del índice de los productos.</w:t>
                   </w:r>
                 </w:p>
               </w:tc>
             </w:tr>
             <w:tr>
-              <w:tblPrEx>
-                <w:tblCellMar>
-                  <w:top w:w="0" w:type="dxa"/>
-                  <w:bottom w:w="0" w:type="dxa"/>
-                </w:tblCellMar>
-              </w:tblPrEx>
               <w:trPr>
                 <w:trHeight w:val="1"/>
               </w:trPr>
@@ -2492,12 +2164,6 @@
         </w:tc>
       </w:tr>
       <w:tr>
-        <w:tblPrEx>
-          <w:tblCellMar>
-            <w:top w:w="0" w:type="dxa"/>
-            <w:bottom w:w="0" w:type="dxa"/>
-          </w:tblCellMar>
-        </w:tblPrEx>
         <w:trPr>
           <w:trHeight w:val="1"/>
         </w:trPr>
@@ -2552,12 +2218,6 @@
         </w:tc>
       </w:tr>
       <w:tr>
-        <w:tblPrEx>
-          <w:tblCellMar>
-            <w:top w:w="0" w:type="dxa"/>
-            <w:bottom w:w="0" w:type="dxa"/>
-          </w:tblCellMar>
-        </w:tblPrEx>
         <w:trPr>
           <w:trHeight w:val="1"/>
         </w:trPr>
@@ -2619,12 +2279,6 @@
         </w:tc>
       </w:tr>
       <w:tr>
-        <w:tblPrEx>
-          <w:tblCellMar>
-            <w:top w:w="0" w:type="dxa"/>
-            <w:bottom w:w="0" w:type="dxa"/>
-          </w:tblCellMar>
-        </w:tblPrEx>
         <w:trPr>
           <w:trHeight w:val="1"/>
         </w:trPr>
@@ -2682,12 +2336,6 @@
               <w:gridCol w:w="7755"/>
             </w:tblGrid>
             <w:tr>
-              <w:tblPrEx>
-                <w:tblCellMar>
-                  <w:top w:w="0" w:type="dxa"/>
-                  <w:bottom w:w="0" w:type="dxa"/>
-                </w:tblCellMar>
-              </w:tblPrEx>
               <w:trPr>
                 <w:trHeight w:val="1"/>
               </w:trPr>
@@ -2726,12 +2374,6 @@
               </w:tc>
             </w:tr>
             <w:tr>
-              <w:tblPrEx>
-                <w:tblCellMar>
-                  <w:top w:w="0" w:type="dxa"/>
-                  <w:bottom w:w="0" w:type="dxa"/>
-                </w:tblCellMar>
-              </w:tblPrEx>
               <w:trPr>
                 <w:trHeight w:val="1"/>
               </w:trPr>
@@ -2756,21 +2398,12 @@
                     <w:pStyle w:val="Standard"/>
                   </w:pPr>
                   <w:r>
-                    <w:t>2. Cambio alguno de los campos que se permite modificar pero dejo en blanco alguno de los camp</w:t>
-                  </w:r>
-                  <w:r>
-                    <w:t>os obligatorios a llenar.</w:t>
+                    <w:t>2. Cambio alguno de los campos que se permite modificar pero dejo en blanco alguno de los campos obligatorios a llenar.</w:t>
                   </w:r>
                 </w:p>
               </w:tc>
             </w:tr>
             <w:tr>
-              <w:tblPrEx>
-                <w:tblCellMar>
-                  <w:top w:w="0" w:type="dxa"/>
-                  <w:bottom w:w="0" w:type="dxa"/>
-                </w:tblCellMar>
-              </w:tblPrEx>
               <w:trPr>
                 <w:trHeight w:val="1"/>
               </w:trPr>
@@ -2829,12 +2462,6 @@
         </w:tc>
       </w:tr>
       <w:tr>
-        <w:tblPrEx>
-          <w:tblCellMar>
-            <w:top w:w="0" w:type="dxa"/>
-            <w:bottom w:w="0" w:type="dxa"/>
-          </w:tblCellMar>
-        </w:tblPrEx>
         <w:trPr>
           <w:trHeight w:val="1"/>
         </w:trPr>
@@ -2858,11 +2485,8 @@
               <w:pStyle w:val="Standard"/>
             </w:pPr>
             <w:r>
-              <w:t xml:space="preserve">Entonces debería </w:t>
-            </w:r>
-            <w:r>
               <w:lastRenderedPageBreak/>
-              <w:t>obtener:</w:t>
+              <w:t>Entonces debería obtener:</w:t>
             </w:r>
           </w:p>
         </w:tc>
@@ -2896,12 +2520,6 @@
               <w:gridCol w:w="7765"/>
             </w:tblGrid>
             <w:tr>
-              <w:tblPrEx>
-                <w:tblCellMar>
-                  <w:top w:w="0" w:type="dxa"/>
-                  <w:bottom w:w="0" w:type="dxa"/>
-                </w:tblCellMar>
-              </w:tblPrEx>
               <w:trPr>
                 <w:trHeight w:val="750"/>
               </w:trPr>
@@ -2926,12 +2544,7 @@
                     <w:pStyle w:val="Standard"/>
                   </w:pPr>
                   <w:r>
-                    <w:lastRenderedPageBreak/>
-                    <w:t xml:space="preserve">En el campo que quedo en blanco sale un mensaje de flash avisando al usuario </w:t>
-                  </w:r>
-                  <w:r>
-                    <w:lastRenderedPageBreak/>
-                    <w:t>que ese campo debe ser llenado</w:t>
+                    <w:t>En el campo que quedo en blanco sale un mensaje de flash avisando al usuario que ese campo debe ser llenado</w:t>
                   </w:r>
                 </w:p>
               </w:tc>
@@ -2949,12 +2562,6 @@
         </w:tc>
       </w:tr>
       <w:tr>
-        <w:tblPrEx>
-          <w:tblCellMar>
-            <w:top w:w="0" w:type="dxa"/>
-            <w:bottom w:w="0" w:type="dxa"/>
-          </w:tblCellMar>
-        </w:tblPrEx>
         <w:trPr>
           <w:trHeight w:val="1"/>
         </w:trPr>
@@ -2978,7 +2585,6 @@
               <w:pStyle w:val="Standard"/>
             </w:pPr>
             <w:r>
-              <w:lastRenderedPageBreak/>
               <w:t>Comprobación</w:t>
             </w:r>
           </w:p>
@@ -3004,21 +2610,12 @@
               <w:pStyle w:val="Standard"/>
             </w:pPr>
             <w:r>
-              <w:t>100% porque aparece el menaje en pantalla y</w:t>
-            </w:r>
-            <w:r>
-              <w:t xml:space="preserve"> no se ejecuta la acción.</w:t>
+              <w:t>100% porque aparece el menaje en pantalla y no se ejecuta la acción.</w:t>
             </w:r>
           </w:p>
         </w:tc>
       </w:tr>
       <w:tr>
-        <w:tblPrEx>
-          <w:tblCellMar>
-            <w:top w:w="0" w:type="dxa"/>
-            <w:bottom w:w="0" w:type="dxa"/>
-          </w:tblCellMar>
-        </w:tblPrEx>
         <w:trPr>
           <w:trHeight w:val="1"/>
         </w:trPr>
@@ -3080,12 +2677,6 @@
         </w:tc>
       </w:tr>
       <w:tr>
-        <w:tblPrEx>
-          <w:tblCellMar>
-            <w:top w:w="0" w:type="dxa"/>
-            <w:bottom w:w="0" w:type="dxa"/>
-          </w:tblCellMar>
-        </w:tblPrEx>
         <w:trPr>
           <w:trHeight w:val="1"/>
         </w:trPr>
@@ -3143,12 +2734,6 @@
               <w:gridCol w:w="7690"/>
             </w:tblGrid>
             <w:tr>
-              <w:tblPrEx>
-                <w:tblCellMar>
-                  <w:top w:w="0" w:type="dxa"/>
-                  <w:bottom w:w="0" w:type="dxa"/>
-                </w:tblCellMar>
-              </w:tblPrEx>
               <w:trPr>
                 <w:trHeight w:val="1"/>
               </w:trPr>
@@ -3187,12 +2772,6 @@
               </w:tc>
             </w:tr>
             <w:tr>
-              <w:tblPrEx>
-                <w:tblCellMar>
-                  <w:top w:w="0" w:type="dxa"/>
-                  <w:bottom w:w="0" w:type="dxa"/>
-                </w:tblCellMar>
-              </w:tblPrEx>
               <w:trPr>
                 <w:trHeight w:val="1"/>
               </w:trPr>
@@ -3217,10 +2796,7 @@
                     <w:pStyle w:val="Standard"/>
                   </w:pPr>
                   <w:r>
-                    <w:t>2. Cambio alguno de los campos que se</w:t>
-                  </w:r>
-                  <w:r>
-                    <w:t xml:space="preserve"> permite modificar pero a alguno de los campos que utilizan números se </w:t>
+                    <w:t xml:space="preserve">2. Cambio alguno de los campos que se permite modificar pero a alguno de los campos que utilizan números se </w:t>
                   </w:r>
                   <w:proofErr w:type="spellStart"/>
                   <w:r>
@@ -3234,12 +2810,6 @@
               </w:tc>
             </w:tr>
             <w:tr>
-              <w:tblPrEx>
-                <w:tblCellMar>
-                  <w:top w:w="0" w:type="dxa"/>
-                  <w:bottom w:w="0" w:type="dxa"/>
-                </w:tblCellMar>
-              </w:tblPrEx>
               <w:trPr>
                 <w:trHeight w:val="1"/>
               </w:trPr>
@@ -3263,13 +2833,16 @@
                   <w:pPr>
                     <w:pStyle w:val="Standard"/>
                   </w:pPr>
-                  <w:proofErr w:type="gramStart"/>
-                  <w:r>
-                    <w:t>3.Le</w:t>
-                  </w:r>
-                  <w:proofErr w:type="gramEnd"/>
-                  <w:r>
-                    <w:t xml:space="preserve"> doy </w:t>
+                  <w:r>
+                    <w:t>3.</w:t>
+                  </w:r>
+                  <w:r>
+                    <w:t xml:space="preserve"> </w:t>
+                  </w:r>
+                  <w:bookmarkStart w:id="0" w:name="_GoBack"/>
+                  <w:bookmarkEnd w:id="0"/>
+                  <w:r>
+                    <w:t xml:space="preserve">Le doy </w:t>
                   </w:r>
                   <w:proofErr w:type="spellStart"/>
                   <w:r>
@@ -3302,12 +2875,6 @@
         </w:tc>
       </w:tr>
       <w:tr>
-        <w:tblPrEx>
-          <w:tblCellMar>
-            <w:top w:w="0" w:type="dxa"/>
-            <w:bottom w:w="0" w:type="dxa"/>
-          </w:tblCellMar>
-        </w:tblPrEx>
         <w:trPr>
           <w:trHeight w:val="1"/>
         </w:trPr>
@@ -3365,12 +2932,6 @@
               <w:gridCol w:w="7740"/>
             </w:tblGrid>
             <w:tr>
-              <w:tblPrEx>
-                <w:tblCellMar>
-                  <w:top w:w="0" w:type="dxa"/>
-                  <w:bottom w:w="0" w:type="dxa"/>
-                </w:tblCellMar>
-              </w:tblPrEx>
               <w:trPr>
                 <w:trHeight w:val="1"/>
               </w:trPr>
@@ -3413,12 +2974,6 @@
         </w:tc>
       </w:tr>
       <w:tr>
-        <w:tblPrEx>
-          <w:tblCellMar>
-            <w:top w:w="0" w:type="dxa"/>
-            <w:bottom w:w="0" w:type="dxa"/>
-          </w:tblCellMar>
-        </w:tblPrEx>
         <w:trPr>
           <w:trHeight w:val="1"/>
         </w:trPr>
@@ -3477,8 +3032,6 @@
       <w:pPr>
         <w:pStyle w:val="Standard"/>
       </w:pPr>
-      <w:bookmarkStart w:id="0" w:name="_GoBack"/>
-      <w:bookmarkEnd w:id="0"/>
     </w:p>
     <w:sectPr>
       <w:headerReference w:type="default" r:id="rId7"/>
@@ -3535,21 +3088,14 @@
 <w:hdr xmlns:wpc="http://schemas.microsoft.com/office/word/2010/wordprocessingCanvas" xmlns:mc="http://schemas.openxmlformats.org/markup-compatibility/2006" xmlns:o="urn:schemas-microsoft-com:office:office" xmlns:r="http://schemas.openxmlformats.org/officeDocument/2006/relationships" xmlns:m="http://schemas.openxmlformats.org/officeDocument/2006/math" xmlns:v="urn:schemas-microsoft-com:vml" xmlns:wp14="http://schemas.microsoft.com/office/word/2010/wordprocessingDrawing" xmlns:wp="http://schemas.openxmlformats.org/drawingml/2006/wordprocessingDrawing" xmlns:w10="urn:schemas-microsoft-com:office:word" xmlns:w="http://schemas.openxmlformats.org/wordprocessingml/2006/main" xmlns:w14="http://schemas.microsoft.com/office/word/2010/wordml" xmlns:wpg="http://schemas.microsoft.com/office/word/2010/wordprocessingGroup" xmlns:wpi="http://schemas.microsoft.com/office/word/2010/wordprocessingInk" xmlns:wne="http://schemas.microsoft.com/office/word/2006/wordml" xmlns:wps="http://schemas.microsoft.com/office/word/2010/wordprocessingShape" mc:Ignorable="w14 wp14">
   <w:p>
     <w:pPr>
-      <w:pStyle w:val="Encabezado"/>
+      <w:pStyle w:val="Header"/>
     </w:pPr>
     <w:r>
       <w:rPr>
         <w:sz w:val="20"/>
         <w:szCs w:val="20"/>
       </w:rPr>
-      <w:t xml:space="preserve">Sistema: </w:t>
-    </w:r>
-    <w:r>
-      <w:rPr>
-        <w:sz w:val="20"/>
-        <w:szCs w:val="20"/>
-      </w:rPr>
-      <w:t>Tienda Online</w:t>
+      <w:t>Sistema: Tienda Online</w:t>
     </w:r>
     <w:r>
       <w:rPr>
@@ -3596,7 +3142,7 @@
         <w:szCs w:val="20"/>
         <w:lang w:val="en-US"/>
       </w:rPr>
-      <w:t>29/10/14</w:t>
+      <w:t>02/11/14</w:t>
     </w:r>
     <w:r>
       <w:rPr>
@@ -3608,7 +3154,7 @@
   </w:p>
   <w:p>
     <w:pPr>
-      <w:pStyle w:val="Encabezado"/>
+      <w:pStyle w:val="Header"/>
     </w:pPr>
     <w:r>
       <w:rPr>
@@ -3658,7 +3204,7 @@
         <w:sz w:val="20"/>
         <w:szCs w:val="20"/>
       </w:rPr>
-      <w:t>3</w:t>
+      <w:t>1</w:t>
     </w:r>
     <w:r>
       <w:rPr>
@@ -3835,13 +3381,13 @@
     <w:name w:val="Normal"/>
     <w:qFormat/>
   </w:style>
-  <w:style w:type="character" w:default="1" w:styleId="Fuentedeprrafopredeter">
+  <w:style w:type="character" w:default="1" w:styleId="DefaultParagraphFont">
     <w:name w:val="Default Paragraph Font"/>
     <w:uiPriority w:val="1"/>
     <w:semiHidden/>
     <w:unhideWhenUsed/>
   </w:style>
-  <w:style w:type="table" w:default="1" w:styleId="Tablanormal">
+  <w:style w:type="table" w:default="1" w:styleId="TableNormal">
     <w:name w:val="Normal Table"/>
     <w:uiPriority w:val="99"/>
     <w:semiHidden/>
@@ -3856,7 +3402,7 @@
       </w:tblCellMar>
     </w:tblPr>
   </w:style>
-  <w:style w:type="numbering" w:default="1" w:styleId="Sinlista">
+  <w:style w:type="numbering" w:default="1" w:styleId="NoList">
     <w:name w:val="No List"/>
     <w:uiPriority w:val="99"/>
     <w:semiHidden/>
@@ -3889,11 +3435,11 @@
       <w:spacing w:after="120"/>
     </w:pPr>
   </w:style>
-  <w:style w:type="paragraph" w:styleId="Lista">
+  <w:style w:type="paragraph" w:styleId="List">
     <w:name w:val="List"/>
     <w:basedOn w:val="Textbody"/>
   </w:style>
-  <w:style w:type="paragraph" w:styleId="Epgrafe">
+  <w:style w:type="paragraph" w:styleId="Caption">
     <w:name w:val="caption"/>
     <w:basedOn w:val="Standard"/>
     <w:pPr>
@@ -3912,7 +3458,7 @@
       <w:suppressLineNumbers/>
     </w:pPr>
   </w:style>
-  <w:style w:type="paragraph" w:styleId="Encabezado">
+  <w:style w:type="paragraph" w:styleId="Header">
     <w:name w:val="header"/>
     <w:basedOn w:val="Standard"/>
     <w:pPr>
@@ -3941,7 +3487,7 @@
       <w:bCs/>
     </w:rPr>
   </w:style>
-  <w:style w:type="paragraph" w:styleId="Textodeglobo">
+  <w:style w:type="paragraph" w:styleId="BalloonText">
     <w:name w:val="Balloon Text"/>
     <w:basedOn w:val="Standard"/>
     <w:rPr>
@@ -3950,7 +3496,7 @@
       <w:szCs w:val="14"/>
     </w:rPr>
   </w:style>
-  <w:style w:type="paragraph" w:styleId="Piedepgina">
+  <w:style w:type="paragraph" w:styleId="Footer">
     <w:name w:val="footer"/>
     <w:basedOn w:val="Standard"/>
     <w:pPr>
@@ -3965,7 +3511,7 @@
   </w:style>
   <w:style w:type="character" w:customStyle="1" w:styleId="TextodegloboCar">
     <w:name w:val="Texto de globo Car"/>
-    <w:basedOn w:val="Fuentedeprrafopredeter"/>
+    <w:basedOn w:val="DefaultParagraphFont"/>
     <w:rPr>
       <w:rFonts w:ascii="Tahoma" w:hAnsi="Tahoma"/>
       <w:sz w:val="16"/>
@@ -3974,7 +3520,7 @@
   </w:style>
   <w:style w:type="character" w:customStyle="1" w:styleId="PiedepginaCar">
     <w:name w:val="Pie de página Car"/>
-    <w:basedOn w:val="Fuentedeprrafopredeter"/>
+    <w:basedOn w:val="DefaultParagraphFont"/>
     <w:rPr>
       <w:szCs w:val="21"/>
     </w:rPr>
@@ -4153,13 +3699,13 @@
     <w:name w:val="Normal"/>
     <w:qFormat/>
   </w:style>
-  <w:style w:type="character" w:default="1" w:styleId="Fuentedeprrafopredeter">
+  <w:style w:type="character" w:default="1" w:styleId="DefaultParagraphFont">
     <w:name w:val="Default Paragraph Font"/>
     <w:uiPriority w:val="1"/>
     <w:semiHidden/>
     <w:unhideWhenUsed/>
   </w:style>
-  <w:style w:type="table" w:default="1" w:styleId="Tablanormal">
+  <w:style w:type="table" w:default="1" w:styleId="TableNormal">
     <w:name w:val="Normal Table"/>
     <w:uiPriority w:val="99"/>
     <w:semiHidden/>
@@ -4174,7 +3720,7 @@
       </w:tblCellMar>
     </w:tblPr>
   </w:style>
-  <w:style w:type="numbering" w:default="1" w:styleId="Sinlista">
+  <w:style w:type="numbering" w:default="1" w:styleId="NoList">
     <w:name w:val="No List"/>
     <w:uiPriority w:val="99"/>
     <w:semiHidden/>
@@ -4207,11 +3753,11 @@
       <w:spacing w:after="120"/>
     </w:pPr>
   </w:style>
-  <w:style w:type="paragraph" w:styleId="Lista">
+  <w:style w:type="paragraph" w:styleId="List">
     <w:name w:val="List"/>
     <w:basedOn w:val="Textbody"/>
   </w:style>
-  <w:style w:type="paragraph" w:styleId="Epgrafe">
+  <w:style w:type="paragraph" w:styleId="Caption">
     <w:name w:val="caption"/>
     <w:basedOn w:val="Standard"/>
     <w:pPr>
@@ -4230,7 +3776,7 @@
       <w:suppressLineNumbers/>
     </w:pPr>
   </w:style>
-  <w:style w:type="paragraph" w:styleId="Encabezado">
+  <w:style w:type="paragraph" w:styleId="Header">
     <w:name w:val="header"/>
     <w:basedOn w:val="Standard"/>
     <w:pPr>
@@ -4259,7 +3805,7 @@
       <w:bCs/>
     </w:rPr>
   </w:style>
-  <w:style w:type="paragraph" w:styleId="Textodeglobo">
+  <w:style w:type="paragraph" w:styleId="BalloonText">
     <w:name w:val="Balloon Text"/>
     <w:basedOn w:val="Standard"/>
     <w:rPr>
@@ -4268,7 +3814,7 @@
       <w:szCs w:val="14"/>
     </w:rPr>
   </w:style>
-  <w:style w:type="paragraph" w:styleId="Piedepgina">
+  <w:style w:type="paragraph" w:styleId="Footer">
     <w:name w:val="footer"/>
     <w:basedOn w:val="Standard"/>
     <w:pPr>
@@ -4283,7 +3829,7 @@
   </w:style>
   <w:style w:type="character" w:customStyle="1" w:styleId="TextodegloboCar">
     <w:name w:val="Texto de globo Car"/>
-    <w:basedOn w:val="Fuentedeprrafopredeter"/>
+    <w:basedOn w:val="DefaultParagraphFont"/>
     <w:rPr>
       <w:rFonts w:ascii="Tahoma" w:hAnsi="Tahoma"/>
       <w:sz w:val="16"/>
@@ -4292,7 +3838,7 @@
   </w:style>
   <w:style w:type="character" w:customStyle="1" w:styleId="PiedepginaCar">
     <w:name w:val="Pie de página Car"/>
-    <w:basedOn w:val="Fuentedeprrafopredeter"/>
+    <w:basedOn w:val="DefaultParagraphFont"/>
     <w:rPr>
       <w:szCs w:val="21"/>
     </w:rPr>

</xml_diff>